<commit_message>
Samuel's Contant | (07:27 (W . I . B[Waktu Indonesia bagian Barat]), 12/02/2026), Batam, Kepulauan Riau, Indonesia || Samuel's Contant #1TESALONICENSES2VERSES15
Samuel's Contant | (07:27 (W . I . B[Waktu Indonesia bagian Barat]), 12/02/2026), Batam, Kepulauan Riau, Indonesia || Samuel's Contant #1TESALONICENSES2VERSES15
</commit_message>
<xml_diff>
--- a/Samuel's Contant.docx
+++ b/Samuel's Contant.docx
@@ -20,8 +20,18 @@
           <w:sz w:val="24"/>
           <w:szCs w:val="24"/>
         </w:rPr>
-        <w:t>Samuel’s Contant</w:t>
-      </w:r>
+        <w:t xml:space="preserve">Samuel’s </w:t>
+      </w:r>
+      <w:proofErr w:type="spellStart"/>
+      <w:r>
+        <w:rPr>
+          <w:rFonts w:ascii="Times New Roman" w:eastAsiaTheme="minorEastAsia" w:hAnsi="Times New Roman" w:cs="Times New Roman"/>
+          <w:sz w:val="24"/>
+          <w:szCs w:val="24"/>
+        </w:rPr>
+        <w:t>Contant</w:t>
+      </w:r>
+      <w:proofErr w:type="spellEnd"/>
     </w:p>
     <w:p>
       <w:pPr>
@@ -34,6 +44,7 @@
           <w:lang w:val="id-ID"/>
         </w:rPr>
       </w:pPr>
+      <w:proofErr w:type="spellStart"/>
       <w:r>
         <w:rPr>
           <w:rFonts w:ascii="Times New Roman" w:eastAsiaTheme="minorEastAsia" w:hAnsi="Times New Roman" w:cs="Times New Roman"/>
@@ -41,7 +52,37 @@
           <w:szCs w:val="24"/>
           <w:lang w:val="id-ID"/>
         </w:rPr>
-        <w:t>by : Samuel Hasiholan Omega Purba, S. Tr. T.</w:t>
+        <w:t>by</w:t>
+      </w:r>
+      <w:proofErr w:type="spellEnd"/>
+      <w:r>
+        <w:rPr>
+          <w:rFonts w:ascii="Times New Roman" w:eastAsiaTheme="minorEastAsia" w:hAnsi="Times New Roman" w:cs="Times New Roman"/>
+          <w:sz w:val="24"/>
+          <w:szCs w:val="24"/>
+          <w:lang w:val="id-ID"/>
+        </w:rPr>
+        <w:t xml:space="preserve"> : Samuel Hasiholan Omega Purba, S. </w:t>
+      </w:r>
+      <w:proofErr w:type="spellStart"/>
+      <w:r>
+        <w:rPr>
+          <w:rFonts w:ascii="Times New Roman" w:eastAsiaTheme="minorEastAsia" w:hAnsi="Times New Roman" w:cs="Times New Roman"/>
+          <w:sz w:val="24"/>
+          <w:szCs w:val="24"/>
+          <w:lang w:val="id-ID"/>
+        </w:rPr>
+        <w:t>Tr</w:t>
+      </w:r>
+      <w:proofErr w:type="spellEnd"/>
+      <w:r>
+        <w:rPr>
+          <w:rFonts w:ascii="Times New Roman" w:eastAsiaTheme="minorEastAsia" w:hAnsi="Times New Roman" w:cs="Times New Roman"/>
+          <w:sz w:val="24"/>
+          <w:szCs w:val="24"/>
+          <w:lang w:val="id-ID"/>
+        </w:rPr>
+        <w:t>. T.</w:t>
       </w:r>
     </w:p>
     <w:p>
@@ -76,6 +117,7 @@
           <w:lang w:val="id-ID"/>
         </w:rPr>
       </w:pPr>
+      <w:proofErr w:type="spellStart"/>
       <w:r>
         <w:rPr>
           <w:rFonts w:ascii="Times New Roman" w:eastAsiaTheme="minorEastAsia" w:hAnsi="Times New Roman" w:cs="Times New Roman"/>
@@ -83,7 +125,17 @@
           <w:szCs w:val="24"/>
           <w:lang w:val="id-ID"/>
         </w:rPr>
-        <w:t>Prodi Teknik Robotika dan Kecerdasan buatan</w:t>
+        <w:t>Prodi</w:t>
+      </w:r>
+      <w:proofErr w:type="spellEnd"/>
+      <w:r>
+        <w:rPr>
+          <w:rFonts w:ascii="Times New Roman" w:eastAsiaTheme="minorEastAsia" w:hAnsi="Times New Roman" w:cs="Times New Roman"/>
+          <w:sz w:val="24"/>
+          <w:szCs w:val="24"/>
+          <w:lang w:val="id-ID"/>
+        </w:rPr>
+        <w:t xml:space="preserve"> Teknik Robotika dan Kecerdasan buatan</w:t>
       </w:r>
     </w:p>
     <w:p>
@@ -479,6 +531,7 @@
           <w:szCs w:val="24"/>
         </w:rPr>
       </w:pPr>
+      <w:proofErr w:type="gramStart"/>
       <w:r>
         <w:rPr>
           <w:rFonts w:ascii="Times New Roman" w:hAnsi="Times New Roman" w:cs="Times New Roman"/>
@@ -487,6 +540,7 @@
         </w:rPr>
         <w:t>Quote’s :</w:t>
       </w:r>
+      <w:proofErr w:type="gramEnd"/>
     </w:p>
     <w:p>
       <w:pPr>
@@ -498,6 +552,7 @@
           <w:szCs w:val="24"/>
         </w:rPr>
       </w:pPr>
+      <w:proofErr w:type="gramStart"/>
       <w:r>
         <w:rPr>
           <w:rFonts w:ascii="Times New Roman" w:hAnsi="Times New Roman" w:cs="Times New Roman"/>
@@ -512,7 +567,160 @@
           <w:sz w:val="24"/>
           <w:szCs w:val="24"/>
         </w:rPr>
-        <w:t xml:space="preserve"> …, kamu tidak bisa mengabdi kepada Tuhan dan kepada Mamon. </w:t>
+        <w:t xml:space="preserve"> …</w:t>
+      </w:r>
+      <w:proofErr w:type="gramEnd"/>
+      <w:r>
+        <w:rPr>
+          <w:rFonts w:ascii="Times New Roman" w:hAnsi="Times New Roman" w:cs="Times New Roman"/>
+          <w:sz w:val="24"/>
+          <w:szCs w:val="24"/>
+        </w:rPr>
+        <w:t xml:space="preserve">, </w:t>
+      </w:r>
+      <w:proofErr w:type="spellStart"/>
+      <w:r>
+        <w:rPr>
+          <w:rFonts w:ascii="Times New Roman" w:hAnsi="Times New Roman" w:cs="Times New Roman"/>
+          <w:sz w:val="24"/>
+          <w:szCs w:val="24"/>
+        </w:rPr>
+        <w:t>kamu</w:t>
+      </w:r>
+      <w:proofErr w:type="spellEnd"/>
+      <w:r>
+        <w:rPr>
+          <w:rFonts w:ascii="Times New Roman" w:hAnsi="Times New Roman" w:cs="Times New Roman"/>
+          <w:sz w:val="24"/>
+          <w:szCs w:val="24"/>
+        </w:rPr>
+        <w:t xml:space="preserve"> </w:t>
+      </w:r>
+      <w:proofErr w:type="spellStart"/>
+      <w:r>
+        <w:rPr>
+          <w:rFonts w:ascii="Times New Roman" w:hAnsi="Times New Roman" w:cs="Times New Roman"/>
+          <w:sz w:val="24"/>
+          <w:szCs w:val="24"/>
+        </w:rPr>
+        <w:t>tidak</w:t>
+      </w:r>
+      <w:proofErr w:type="spellEnd"/>
+      <w:r>
+        <w:rPr>
+          <w:rFonts w:ascii="Times New Roman" w:hAnsi="Times New Roman" w:cs="Times New Roman"/>
+          <w:sz w:val="24"/>
+          <w:szCs w:val="24"/>
+        </w:rPr>
+        <w:t xml:space="preserve"> </w:t>
+      </w:r>
+      <w:proofErr w:type="spellStart"/>
+      <w:r>
+        <w:rPr>
+          <w:rFonts w:ascii="Times New Roman" w:hAnsi="Times New Roman" w:cs="Times New Roman"/>
+          <w:sz w:val="24"/>
+          <w:szCs w:val="24"/>
+        </w:rPr>
+        <w:t>bisa</w:t>
+      </w:r>
+      <w:proofErr w:type="spellEnd"/>
+      <w:r>
+        <w:rPr>
+          <w:rFonts w:ascii="Times New Roman" w:hAnsi="Times New Roman" w:cs="Times New Roman"/>
+          <w:sz w:val="24"/>
+          <w:szCs w:val="24"/>
+        </w:rPr>
+        <w:t xml:space="preserve"> </w:t>
+      </w:r>
+      <w:proofErr w:type="spellStart"/>
+      <w:r>
+        <w:rPr>
+          <w:rFonts w:ascii="Times New Roman" w:hAnsi="Times New Roman" w:cs="Times New Roman"/>
+          <w:sz w:val="24"/>
+          <w:szCs w:val="24"/>
+        </w:rPr>
+        <w:t>mengabdi</w:t>
+      </w:r>
+      <w:proofErr w:type="spellEnd"/>
+      <w:r>
+        <w:rPr>
+          <w:rFonts w:ascii="Times New Roman" w:hAnsi="Times New Roman" w:cs="Times New Roman"/>
+          <w:sz w:val="24"/>
+          <w:szCs w:val="24"/>
+        </w:rPr>
+        <w:t xml:space="preserve"> </w:t>
+      </w:r>
+      <w:proofErr w:type="spellStart"/>
+      <w:r>
+        <w:rPr>
+          <w:rFonts w:ascii="Times New Roman" w:hAnsi="Times New Roman" w:cs="Times New Roman"/>
+          <w:sz w:val="24"/>
+          <w:szCs w:val="24"/>
+        </w:rPr>
+        <w:t>kepada</w:t>
+      </w:r>
+      <w:proofErr w:type="spellEnd"/>
+      <w:r>
+        <w:rPr>
+          <w:rFonts w:ascii="Times New Roman" w:hAnsi="Times New Roman" w:cs="Times New Roman"/>
+          <w:sz w:val="24"/>
+          <w:szCs w:val="24"/>
+        </w:rPr>
+        <w:t xml:space="preserve"> </w:t>
+      </w:r>
+      <w:proofErr w:type="spellStart"/>
+      <w:r>
+        <w:rPr>
+          <w:rFonts w:ascii="Times New Roman" w:hAnsi="Times New Roman" w:cs="Times New Roman"/>
+          <w:sz w:val="24"/>
+          <w:szCs w:val="24"/>
+        </w:rPr>
+        <w:t>Tuhan</w:t>
+      </w:r>
+      <w:proofErr w:type="spellEnd"/>
+      <w:r>
+        <w:rPr>
+          <w:rFonts w:ascii="Times New Roman" w:hAnsi="Times New Roman" w:cs="Times New Roman"/>
+          <w:sz w:val="24"/>
+          <w:szCs w:val="24"/>
+        </w:rPr>
+        <w:t xml:space="preserve"> dan </w:t>
+      </w:r>
+      <w:proofErr w:type="spellStart"/>
+      <w:r>
+        <w:rPr>
+          <w:rFonts w:ascii="Times New Roman" w:hAnsi="Times New Roman" w:cs="Times New Roman"/>
+          <w:sz w:val="24"/>
+          <w:szCs w:val="24"/>
+        </w:rPr>
+        <w:t>kepada</w:t>
+      </w:r>
+      <w:proofErr w:type="spellEnd"/>
+      <w:r>
+        <w:rPr>
+          <w:rFonts w:ascii="Times New Roman" w:hAnsi="Times New Roman" w:cs="Times New Roman"/>
+          <w:sz w:val="24"/>
+          <w:szCs w:val="24"/>
+        </w:rPr>
+        <w:t xml:space="preserve"> </w:t>
+      </w:r>
+      <w:proofErr w:type="spellStart"/>
+      <w:r>
+        <w:rPr>
+          <w:rFonts w:ascii="Times New Roman" w:hAnsi="Times New Roman" w:cs="Times New Roman"/>
+          <w:sz w:val="24"/>
+          <w:szCs w:val="24"/>
+        </w:rPr>
+        <w:t>Mamon</w:t>
+      </w:r>
+      <w:proofErr w:type="spellEnd"/>
+      <w:r>
+        <w:rPr>
+          <w:rFonts w:ascii="Times New Roman" w:hAnsi="Times New Roman" w:cs="Times New Roman"/>
+          <w:sz w:val="24"/>
+          <w:szCs w:val="24"/>
+        </w:rPr>
+        <w:t xml:space="preserve">. </w:t>
       </w:r>
       <w:r>
         <w:rPr>
@@ -533,13 +741,59 @@
           <w:szCs w:val="24"/>
         </w:rPr>
       </w:pPr>
-      <w:r>
-        <w:rPr>
-          <w:rFonts w:ascii="Times New Roman" w:hAnsi="Times New Roman" w:cs="Times New Roman"/>
-          <w:sz w:val="24"/>
-          <w:szCs w:val="24"/>
-        </w:rPr>
-        <w:t>Tuhan Yesus Kristus.</w:t>
+      <w:proofErr w:type="spellStart"/>
+      <w:r>
+        <w:rPr>
+          <w:rFonts w:ascii="Times New Roman" w:hAnsi="Times New Roman" w:cs="Times New Roman"/>
+          <w:sz w:val="24"/>
+          <w:szCs w:val="24"/>
+        </w:rPr>
+        <w:t>Tuhan</w:t>
+      </w:r>
+      <w:proofErr w:type="spellEnd"/>
+      <w:r>
+        <w:rPr>
+          <w:rFonts w:ascii="Times New Roman" w:hAnsi="Times New Roman" w:cs="Times New Roman"/>
+          <w:sz w:val="24"/>
+          <w:szCs w:val="24"/>
+        </w:rPr>
+        <w:t xml:space="preserve"> </w:t>
+      </w:r>
+      <w:proofErr w:type="spellStart"/>
+      <w:r>
+        <w:rPr>
+          <w:rFonts w:ascii="Times New Roman" w:hAnsi="Times New Roman" w:cs="Times New Roman"/>
+          <w:sz w:val="24"/>
+          <w:szCs w:val="24"/>
+        </w:rPr>
+        <w:t>Yesus</w:t>
+      </w:r>
+      <w:proofErr w:type="spellEnd"/>
+      <w:r>
+        <w:rPr>
+          <w:rFonts w:ascii="Times New Roman" w:hAnsi="Times New Roman" w:cs="Times New Roman"/>
+          <w:sz w:val="24"/>
+          <w:szCs w:val="24"/>
+        </w:rPr>
+        <w:t xml:space="preserve"> </w:t>
+      </w:r>
+      <w:proofErr w:type="spellStart"/>
+      <w:r>
+        <w:rPr>
+          <w:rFonts w:ascii="Times New Roman" w:hAnsi="Times New Roman" w:cs="Times New Roman"/>
+          <w:sz w:val="24"/>
+          <w:szCs w:val="24"/>
+        </w:rPr>
+        <w:t>Kristus</w:t>
+      </w:r>
+      <w:proofErr w:type="spellEnd"/>
+      <w:r>
+        <w:rPr>
+          <w:rFonts w:ascii="Times New Roman" w:hAnsi="Times New Roman" w:cs="Times New Roman"/>
+          <w:sz w:val="24"/>
+          <w:szCs w:val="24"/>
+        </w:rPr>
+        <w:t>.</w:t>
       </w:r>
     </w:p>
     <w:p>
@@ -558,8 +812,450 @@
           <w:sz w:val="24"/>
           <w:szCs w:val="24"/>
         </w:rPr>
-        <w:t>Tak seorangpun dapat mengabdi kepada dua tuan. Karena jika demikian, ia akan membenci yang seorang dan mengasihi yang lain, atau ia akan setia kepada yang seorang dan tidak mengindahkan yang lain. Kamu tidak dapat mengabdi kepada Allah dan kepada Mamon</w:t>
-      </w:r>
+        <w:t xml:space="preserve">Tak </w:t>
+      </w:r>
+      <w:proofErr w:type="spellStart"/>
+      <w:r>
+        <w:rPr>
+          <w:rFonts w:ascii="Times New Roman" w:hAnsi="Times New Roman" w:cs="Times New Roman"/>
+          <w:sz w:val="24"/>
+          <w:szCs w:val="24"/>
+        </w:rPr>
+        <w:t>seorangpun</w:t>
+      </w:r>
+      <w:proofErr w:type="spellEnd"/>
+      <w:r>
+        <w:rPr>
+          <w:rFonts w:ascii="Times New Roman" w:hAnsi="Times New Roman" w:cs="Times New Roman"/>
+          <w:sz w:val="24"/>
+          <w:szCs w:val="24"/>
+        </w:rPr>
+        <w:t xml:space="preserve"> </w:t>
+      </w:r>
+      <w:proofErr w:type="spellStart"/>
+      <w:r>
+        <w:rPr>
+          <w:rFonts w:ascii="Times New Roman" w:hAnsi="Times New Roman" w:cs="Times New Roman"/>
+          <w:sz w:val="24"/>
+          <w:szCs w:val="24"/>
+        </w:rPr>
+        <w:t>dapat</w:t>
+      </w:r>
+      <w:proofErr w:type="spellEnd"/>
+      <w:r>
+        <w:rPr>
+          <w:rFonts w:ascii="Times New Roman" w:hAnsi="Times New Roman" w:cs="Times New Roman"/>
+          <w:sz w:val="24"/>
+          <w:szCs w:val="24"/>
+        </w:rPr>
+        <w:t xml:space="preserve"> </w:t>
+      </w:r>
+      <w:proofErr w:type="spellStart"/>
+      <w:r>
+        <w:rPr>
+          <w:rFonts w:ascii="Times New Roman" w:hAnsi="Times New Roman" w:cs="Times New Roman"/>
+          <w:sz w:val="24"/>
+          <w:szCs w:val="24"/>
+        </w:rPr>
+        <w:t>mengabdi</w:t>
+      </w:r>
+      <w:proofErr w:type="spellEnd"/>
+      <w:r>
+        <w:rPr>
+          <w:rFonts w:ascii="Times New Roman" w:hAnsi="Times New Roman" w:cs="Times New Roman"/>
+          <w:sz w:val="24"/>
+          <w:szCs w:val="24"/>
+        </w:rPr>
+        <w:t xml:space="preserve"> </w:t>
+      </w:r>
+      <w:proofErr w:type="spellStart"/>
+      <w:r>
+        <w:rPr>
+          <w:rFonts w:ascii="Times New Roman" w:hAnsi="Times New Roman" w:cs="Times New Roman"/>
+          <w:sz w:val="24"/>
+          <w:szCs w:val="24"/>
+        </w:rPr>
+        <w:t>kepada</w:t>
+      </w:r>
+      <w:proofErr w:type="spellEnd"/>
+      <w:r>
+        <w:rPr>
+          <w:rFonts w:ascii="Times New Roman" w:hAnsi="Times New Roman" w:cs="Times New Roman"/>
+          <w:sz w:val="24"/>
+          <w:szCs w:val="24"/>
+        </w:rPr>
+        <w:t xml:space="preserve"> dua tuan. Karena </w:t>
+      </w:r>
+      <w:proofErr w:type="spellStart"/>
+      <w:r>
+        <w:rPr>
+          <w:rFonts w:ascii="Times New Roman" w:hAnsi="Times New Roman" w:cs="Times New Roman"/>
+          <w:sz w:val="24"/>
+          <w:szCs w:val="24"/>
+        </w:rPr>
+        <w:t>jika</w:t>
+      </w:r>
+      <w:proofErr w:type="spellEnd"/>
+      <w:r>
+        <w:rPr>
+          <w:rFonts w:ascii="Times New Roman" w:hAnsi="Times New Roman" w:cs="Times New Roman"/>
+          <w:sz w:val="24"/>
+          <w:szCs w:val="24"/>
+        </w:rPr>
+        <w:t xml:space="preserve"> </w:t>
+      </w:r>
+      <w:proofErr w:type="spellStart"/>
+      <w:r>
+        <w:rPr>
+          <w:rFonts w:ascii="Times New Roman" w:hAnsi="Times New Roman" w:cs="Times New Roman"/>
+          <w:sz w:val="24"/>
+          <w:szCs w:val="24"/>
+        </w:rPr>
+        <w:t>demikian</w:t>
+      </w:r>
+      <w:proofErr w:type="spellEnd"/>
+      <w:r>
+        <w:rPr>
+          <w:rFonts w:ascii="Times New Roman" w:hAnsi="Times New Roman" w:cs="Times New Roman"/>
+          <w:sz w:val="24"/>
+          <w:szCs w:val="24"/>
+        </w:rPr>
+        <w:t xml:space="preserve">, </w:t>
+      </w:r>
+      <w:proofErr w:type="spellStart"/>
+      <w:r>
+        <w:rPr>
+          <w:rFonts w:ascii="Times New Roman" w:hAnsi="Times New Roman" w:cs="Times New Roman"/>
+          <w:sz w:val="24"/>
+          <w:szCs w:val="24"/>
+        </w:rPr>
+        <w:t>ia</w:t>
+      </w:r>
+      <w:proofErr w:type="spellEnd"/>
+      <w:r>
+        <w:rPr>
+          <w:rFonts w:ascii="Times New Roman" w:hAnsi="Times New Roman" w:cs="Times New Roman"/>
+          <w:sz w:val="24"/>
+          <w:szCs w:val="24"/>
+        </w:rPr>
+        <w:t xml:space="preserve"> </w:t>
+      </w:r>
+      <w:proofErr w:type="spellStart"/>
+      <w:r>
+        <w:rPr>
+          <w:rFonts w:ascii="Times New Roman" w:hAnsi="Times New Roman" w:cs="Times New Roman"/>
+          <w:sz w:val="24"/>
+          <w:szCs w:val="24"/>
+        </w:rPr>
+        <w:t>akan</w:t>
+      </w:r>
+      <w:proofErr w:type="spellEnd"/>
+      <w:r>
+        <w:rPr>
+          <w:rFonts w:ascii="Times New Roman" w:hAnsi="Times New Roman" w:cs="Times New Roman"/>
+          <w:sz w:val="24"/>
+          <w:szCs w:val="24"/>
+        </w:rPr>
+        <w:t xml:space="preserve"> </w:t>
+      </w:r>
+      <w:proofErr w:type="spellStart"/>
+      <w:r>
+        <w:rPr>
+          <w:rFonts w:ascii="Times New Roman" w:hAnsi="Times New Roman" w:cs="Times New Roman"/>
+          <w:sz w:val="24"/>
+          <w:szCs w:val="24"/>
+        </w:rPr>
+        <w:t>membenci</w:t>
+      </w:r>
+      <w:proofErr w:type="spellEnd"/>
+      <w:r>
+        <w:rPr>
+          <w:rFonts w:ascii="Times New Roman" w:hAnsi="Times New Roman" w:cs="Times New Roman"/>
+          <w:sz w:val="24"/>
+          <w:szCs w:val="24"/>
+        </w:rPr>
+        <w:t xml:space="preserve"> yang </w:t>
+      </w:r>
+      <w:proofErr w:type="spellStart"/>
+      <w:r>
+        <w:rPr>
+          <w:rFonts w:ascii="Times New Roman" w:hAnsi="Times New Roman" w:cs="Times New Roman"/>
+          <w:sz w:val="24"/>
+          <w:szCs w:val="24"/>
+        </w:rPr>
+        <w:t>seorang</w:t>
+      </w:r>
+      <w:proofErr w:type="spellEnd"/>
+      <w:r>
+        <w:rPr>
+          <w:rFonts w:ascii="Times New Roman" w:hAnsi="Times New Roman" w:cs="Times New Roman"/>
+          <w:sz w:val="24"/>
+          <w:szCs w:val="24"/>
+        </w:rPr>
+        <w:t xml:space="preserve"> dan </w:t>
+      </w:r>
+      <w:proofErr w:type="spellStart"/>
+      <w:r>
+        <w:rPr>
+          <w:rFonts w:ascii="Times New Roman" w:hAnsi="Times New Roman" w:cs="Times New Roman"/>
+          <w:sz w:val="24"/>
+          <w:szCs w:val="24"/>
+        </w:rPr>
+        <w:t>mengasihi</w:t>
+      </w:r>
+      <w:proofErr w:type="spellEnd"/>
+      <w:r>
+        <w:rPr>
+          <w:rFonts w:ascii="Times New Roman" w:hAnsi="Times New Roman" w:cs="Times New Roman"/>
+          <w:sz w:val="24"/>
+          <w:szCs w:val="24"/>
+        </w:rPr>
+        <w:t xml:space="preserve"> yang lain, </w:t>
+      </w:r>
+      <w:proofErr w:type="spellStart"/>
+      <w:r>
+        <w:rPr>
+          <w:rFonts w:ascii="Times New Roman" w:hAnsi="Times New Roman" w:cs="Times New Roman"/>
+          <w:sz w:val="24"/>
+          <w:szCs w:val="24"/>
+        </w:rPr>
+        <w:t>atau</w:t>
+      </w:r>
+      <w:proofErr w:type="spellEnd"/>
+      <w:r>
+        <w:rPr>
+          <w:rFonts w:ascii="Times New Roman" w:hAnsi="Times New Roman" w:cs="Times New Roman"/>
+          <w:sz w:val="24"/>
+          <w:szCs w:val="24"/>
+        </w:rPr>
+        <w:t xml:space="preserve"> </w:t>
+      </w:r>
+      <w:proofErr w:type="spellStart"/>
+      <w:r>
+        <w:rPr>
+          <w:rFonts w:ascii="Times New Roman" w:hAnsi="Times New Roman" w:cs="Times New Roman"/>
+          <w:sz w:val="24"/>
+          <w:szCs w:val="24"/>
+        </w:rPr>
+        <w:t>ia</w:t>
+      </w:r>
+      <w:proofErr w:type="spellEnd"/>
+      <w:r>
+        <w:rPr>
+          <w:rFonts w:ascii="Times New Roman" w:hAnsi="Times New Roman" w:cs="Times New Roman"/>
+          <w:sz w:val="24"/>
+          <w:szCs w:val="24"/>
+        </w:rPr>
+        <w:t xml:space="preserve"> </w:t>
+      </w:r>
+      <w:proofErr w:type="spellStart"/>
+      <w:r>
+        <w:rPr>
+          <w:rFonts w:ascii="Times New Roman" w:hAnsi="Times New Roman" w:cs="Times New Roman"/>
+          <w:sz w:val="24"/>
+          <w:szCs w:val="24"/>
+        </w:rPr>
+        <w:t>akan</w:t>
+      </w:r>
+      <w:proofErr w:type="spellEnd"/>
+      <w:r>
+        <w:rPr>
+          <w:rFonts w:ascii="Times New Roman" w:hAnsi="Times New Roman" w:cs="Times New Roman"/>
+          <w:sz w:val="24"/>
+          <w:szCs w:val="24"/>
+        </w:rPr>
+        <w:t xml:space="preserve"> </w:t>
+      </w:r>
+      <w:proofErr w:type="spellStart"/>
+      <w:r>
+        <w:rPr>
+          <w:rFonts w:ascii="Times New Roman" w:hAnsi="Times New Roman" w:cs="Times New Roman"/>
+          <w:sz w:val="24"/>
+          <w:szCs w:val="24"/>
+        </w:rPr>
+        <w:t>setia</w:t>
+      </w:r>
+      <w:proofErr w:type="spellEnd"/>
+      <w:r>
+        <w:rPr>
+          <w:rFonts w:ascii="Times New Roman" w:hAnsi="Times New Roman" w:cs="Times New Roman"/>
+          <w:sz w:val="24"/>
+          <w:szCs w:val="24"/>
+        </w:rPr>
+        <w:t xml:space="preserve"> </w:t>
+      </w:r>
+      <w:proofErr w:type="spellStart"/>
+      <w:r>
+        <w:rPr>
+          <w:rFonts w:ascii="Times New Roman" w:hAnsi="Times New Roman" w:cs="Times New Roman"/>
+          <w:sz w:val="24"/>
+          <w:szCs w:val="24"/>
+        </w:rPr>
+        <w:t>kepada</w:t>
+      </w:r>
+      <w:proofErr w:type="spellEnd"/>
+      <w:r>
+        <w:rPr>
+          <w:rFonts w:ascii="Times New Roman" w:hAnsi="Times New Roman" w:cs="Times New Roman"/>
+          <w:sz w:val="24"/>
+          <w:szCs w:val="24"/>
+        </w:rPr>
+        <w:t xml:space="preserve"> yang </w:t>
+      </w:r>
+      <w:proofErr w:type="spellStart"/>
+      <w:r>
+        <w:rPr>
+          <w:rFonts w:ascii="Times New Roman" w:hAnsi="Times New Roman" w:cs="Times New Roman"/>
+          <w:sz w:val="24"/>
+          <w:szCs w:val="24"/>
+        </w:rPr>
+        <w:t>seorang</w:t>
+      </w:r>
+      <w:proofErr w:type="spellEnd"/>
+      <w:r>
+        <w:rPr>
+          <w:rFonts w:ascii="Times New Roman" w:hAnsi="Times New Roman" w:cs="Times New Roman"/>
+          <w:sz w:val="24"/>
+          <w:szCs w:val="24"/>
+        </w:rPr>
+        <w:t xml:space="preserve"> dan </w:t>
+      </w:r>
+      <w:proofErr w:type="spellStart"/>
+      <w:r>
+        <w:rPr>
+          <w:rFonts w:ascii="Times New Roman" w:hAnsi="Times New Roman" w:cs="Times New Roman"/>
+          <w:sz w:val="24"/>
+          <w:szCs w:val="24"/>
+        </w:rPr>
+        <w:t>tidak</w:t>
+      </w:r>
+      <w:proofErr w:type="spellEnd"/>
+      <w:r>
+        <w:rPr>
+          <w:rFonts w:ascii="Times New Roman" w:hAnsi="Times New Roman" w:cs="Times New Roman"/>
+          <w:sz w:val="24"/>
+          <w:szCs w:val="24"/>
+        </w:rPr>
+        <w:t xml:space="preserve"> </w:t>
+      </w:r>
+      <w:proofErr w:type="spellStart"/>
+      <w:r>
+        <w:rPr>
+          <w:rFonts w:ascii="Times New Roman" w:hAnsi="Times New Roman" w:cs="Times New Roman"/>
+          <w:sz w:val="24"/>
+          <w:szCs w:val="24"/>
+        </w:rPr>
+        <w:t>mengindahkan</w:t>
+      </w:r>
+      <w:proofErr w:type="spellEnd"/>
+      <w:r>
+        <w:rPr>
+          <w:rFonts w:ascii="Times New Roman" w:hAnsi="Times New Roman" w:cs="Times New Roman"/>
+          <w:sz w:val="24"/>
+          <w:szCs w:val="24"/>
+        </w:rPr>
+        <w:t xml:space="preserve"> yang lain. Kamu </w:t>
+      </w:r>
+      <w:proofErr w:type="spellStart"/>
+      <w:r>
+        <w:rPr>
+          <w:rFonts w:ascii="Times New Roman" w:hAnsi="Times New Roman" w:cs="Times New Roman"/>
+          <w:sz w:val="24"/>
+          <w:szCs w:val="24"/>
+        </w:rPr>
+        <w:t>tidak</w:t>
+      </w:r>
+      <w:proofErr w:type="spellEnd"/>
+      <w:r>
+        <w:rPr>
+          <w:rFonts w:ascii="Times New Roman" w:hAnsi="Times New Roman" w:cs="Times New Roman"/>
+          <w:sz w:val="24"/>
+          <w:szCs w:val="24"/>
+        </w:rPr>
+        <w:t xml:space="preserve"> </w:t>
+      </w:r>
+      <w:proofErr w:type="spellStart"/>
+      <w:r>
+        <w:rPr>
+          <w:rFonts w:ascii="Times New Roman" w:hAnsi="Times New Roman" w:cs="Times New Roman"/>
+          <w:sz w:val="24"/>
+          <w:szCs w:val="24"/>
+        </w:rPr>
+        <w:t>dapat</w:t>
+      </w:r>
+      <w:proofErr w:type="spellEnd"/>
+      <w:r>
+        <w:rPr>
+          <w:rFonts w:ascii="Times New Roman" w:hAnsi="Times New Roman" w:cs="Times New Roman"/>
+          <w:sz w:val="24"/>
+          <w:szCs w:val="24"/>
+        </w:rPr>
+        <w:t xml:space="preserve"> </w:t>
+      </w:r>
+      <w:proofErr w:type="spellStart"/>
+      <w:r>
+        <w:rPr>
+          <w:rFonts w:ascii="Times New Roman" w:hAnsi="Times New Roman" w:cs="Times New Roman"/>
+          <w:sz w:val="24"/>
+          <w:szCs w:val="24"/>
+        </w:rPr>
+        <w:t>mengabdi</w:t>
+      </w:r>
+      <w:proofErr w:type="spellEnd"/>
+      <w:r>
+        <w:rPr>
+          <w:rFonts w:ascii="Times New Roman" w:hAnsi="Times New Roman" w:cs="Times New Roman"/>
+          <w:sz w:val="24"/>
+          <w:szCs w:val="24"/>
+        </w:rPr>
+        <w:t xml:space="preserve"> </w:t>
+      </w:r>
+      <w:proofErr w:type="spellStart"/>
+      <w:r>
+        <w:rPr>
+          <w:rFonts w:ascii="Times New Roman" w:hAnsi="Times New Roman" w:cs="Times New Roman"/>
+          <w:sz w:val="24"/>
+          <w:szCs w:val="24"/>
+        </w:rPr>
+        <w:t>kepada</w:t>
+      </w:r>
+      <w:proofErr w:type="spellEnd"/>
+      <w:r>
+        <w:rPr>
+          <w:rFonts w:ascii="Times New Roman" w:hAnsi="Times New Roman" w:cs="Times New Roman"/>
+          <w:sz w:val="24"/>
+          <w:szCs w:val="24"/>
+        </w:rPr>
+        <w:t xml:space="preserve"> Allah dan </w:t>
+      </w:r>
+      <w:proofErr w:type="spellStart"/>
+      <w:r>
+        <w:rPr>
+          <w:rFonts w:ascii="Times New Roman" w:hAnsi="Times New Roman" w:cs="Times New Roman"/>
+          <w:sz w:val="24"/>
+          <w:szCs w:val="24"/>
+        </w:rPr>
+        <w:t>kepada</w:t>
+      </w:r>
+      <w:proofErr w:type="spellEnd"/>
+      <w:r>
+        <w:rPr>
+          <w:rFonts w:ascii="Times New Roman" w:hAnsi="Times New Roman" w:cs="Times New Roman"/>
+          <w:sz w:val="24"/>
+          <w:szCs w:val="24"/>
+        </w:rPr>
+        <w:t xml:space="preserve"> </w:t>
+      </w:r>
+      <w:proofErr w:type="spellStart"/>
+      <w:r>
+        <w:rPr>
+          <w:rFonts w:ascii="Times New Roman" w:hAnsi="Times New Roman" w:cs="Times New Roman"/>
+          <w:sz w:val="24"/>
+          <w:szCs w:val="24"/>
+        </w:rPr>
+        <w:t>Mamon</w:t>
+      </w:r>
+      <w:proofErr w:type="spellEnd"/>
     </w:p>
     <w:p>
       <w:pPr>
@@ -595,6 +1291,7 @@
         </w:rPr>
         <w:t xml:space="preserve"> </w:t>
       </w:r>
+      <w:proofErr w:type="gramStart"/>
       <w:r>
         <w:rPr>
           <w:rFonts w:ascii="Times New Roman" w:hAnsi="Times New Roman" w:cs="Times New Roman"/>
@@ -609,7 +1306,16 @@
           <w:sz w:val="24"/>
           <w:szCs w:val="24"/>
         </w:rPr>
-        <w:t xml:space="preserve"> : </w:t>
+        <w:t xml:space="preserve"> :</w:t>
+      </w:r>
+      <w:proofErr w:type="gramEnd"/>
+      <w:r>
+        <w:rPr>
+          <w:rFonts w:ascii="Times New Roman" w:hAnsi="Times New Roman" w:cs="Times New Roman"/>
+          <w:sz w:val="24"/>
+          <w:szCs w:val="24"/>
+        </w:rPr>
+        <w:t xml:space="preserve"> </w:t>
       </w:r>
       <w:r>
         <w:rPr>
@@ -660,8 +1366,18 @@
       <w:pPr>
         <w:spacing w:line="360" w:lineRule="auto"/>
         <w:jc w:val="center"/>
+        <w:rPr>
+          <w:rFonts w:ascii="Times New Roman" w:hAnsi="Times New Roman" w:cs="Times New Roman"/>
+          <w:sz w:val="24"/>
+          <w:szCs w:val="24"/>
+        </w:rPr>
       </w:pPr>
       <w:r>
+        <w:rPr>
+          <w:rFonts w:ascii="Times New Roman" w:hAnsi="Times New Roman" w:cs="Times New Roman"/>
+          <w:sz w:val="24"/>
+          <w:szCs w:val="24"/>
+        </w:rPr>
         <w:t>#FREEPALESTINE2026FOREVELASTING</w:t>
       </w:r>
     </w:p>
@@ -669,8 +1385,18 @@
       <w:pPr>
         <w:spacing w:line="360" w:lineRule="auto"/>
         <w:jc w:val="center"/>
+        <w:rPr>
+          <w:rFonts w:ascii="Times New Roman" w:hAnsi="Times New Roman" w:cs="Times New Roman"/>
+          <w:sz w:val="24"/>
+          <w:szCs w:val="24"/>
+        </w:rPr>
       </w:pPr>
       <w:r>
+        <w:rPr>
+          <w:rFonts w:ascii="Times New Roman" w:hAnsi="Times New Roman" w:cs="Times New Roman"/>
+          <w:sz w:val="24"/>
+          <w:szCs w:val="24"/>
+        </w:rPr>
         <w:t>#TECHBEFOREPOLIC</w:t>
       </w:r>
     </w:p>

</xml_diff>

<commit_message>
Samuel's Contant | (07:29 (W . I . B[Waktu Indonesia bagian Barat]), 12/02/2026), Batam, Kepulauan Riau, Indonesia || Samuel's Contant #1TESALONICENSES2VERSES15
Samuel's Contant | (07:29 (W . I . B[Waktu Indonesia bagian Barat]), 12/02/2026), Batam, Kepulauan Riau, Indonesia || Samuel's Contant #1TESALONICENSES2VERSES15
</commit_message>
<xml_diff>
--- a/Samuel's Contant.docx
+++ b/Samuel's Contant.docx
@@ -20,18 +20,8 @@
           <w:sz w:val="24"/>
           <w:szCs w:val="24"/>
         </w:rPr>
-        <w:t xml:space="preserve">Samuel’s </w:t>
-      </w:r>
-      <w:proofErr w:type="spellStart"/>
-      <w:r>
-        <w:rPr>
-          <w:rFonts w:ascii="Times New Roman" w:eastAsiaTheme="minorEastAsia" w:hAnsi="Times New Roman" w:cs="Times New Roman"/>
-          <w:sz w:val="24"/>
-          <w:szCs w:val="24"/>
-        </w:rPr>
-        <w:t>Contant</w:t>
-      </w:r>
-      <w:proofErr w:type="spellEnd"/>
+        <w:t>Samuel’s Contant</w:t>
+      </w:r>
     </w:p>
     <w:p>
       <w:pPr>
@@ -44,7 +34,6 @@
           <w:lang w:val="id-ID"/>
         </w:rPr>
       </w:pPr>
-      <w:proofErr w:type="spellStart"/>
       <w:r>
         <w:rPr>
           <w:rFonts w:ascii="Times New Roman" w:eastAsiaTheme="minorEastAsia" w:hAnsi="Times New Roman" w:cs="Times New Roman"/>
@@ -52,37 +41,7 @@
           <w:szCs w:val="24"/>
           <w:lang w:val="id-ID"/>
         </w:rPr>
-        <w:t>by</w:t>
-      </w:r>
-      <w:proofErr w:type="spellEnd"/>
-      <w:r>
-        <w:rPr>
-          <w:rFonts w:ascii="Times New Roman" w:eastAsiaTheme="minorEastAsia" w:hAnsi="Times New Roman" w:cs="Times New Roman"/>
-          <w:sz w:val="24"/>
-          <w:szCs w:val="24"/>
-          <w:lang w:val="id-ID"/>
-        </w:rPr>
-        <w:t xml:space="preserve"> : Samuel Hasiholan Omega Purba, S. </w:t>
-      </w:r>
-      <w:proofErr w:type="spellStart"/>
-      <w:r>
-        <w:rPr>
-          <w:rFonts w:ascii="Times New Roman" w:eastAsiaTheme="minorEastAsia" w:hAnsi="Times New Roman" w:cs="Times New Roman"/>
-          <w:sz w:val="24"/>
-          <w:szCs w:val="24"/>
-          <w:lang w:val="id-ID"/>
-        </w:rPr>
-        <w:t>Tr</w:t>
-      </w:r>
-      <w:proofErr w:type="spellEnd"/>
-      <w:r>
-        <w:rPr>
-          <w:rFonts w:ascii="Times New Roman" w:eastAsiaTheme="minorEastAsia" w:hAnsi="Times New Roman" w:cs="Times New Roman"/>
-          <w:sz w:val="24"/>
-          <w:szCs w:val="24"/>
-          <w:lang w:val="id-ID"/>
-        </w:rPr>
-        <w:t>. T.</w:t>
+        <w:t>by : Samuel Hasiholan Omega Purba, S. Tr. T.</w:t>
       </w:r>
     </w:p>
     <w:p>
@@ -117,7 +76,6 @@
           <w:lang w:val="id-ID"/>
         </w:rPr>
       </w:pPr>
-      <w:proofErr w:type="spellStart"/>
       <w:r>
         <w:rPr>
           <w:rFonts w:ascii="Times New Roman" w:eastAsiaTheme="minorEastAsia" w:hAnsi="Times New Roman" w:cs="Times New Roman"/>
@@ -125,17 +83,7 @@
           <w:szCs w:val="24"/>
           <w:lang w:val="id-ID"/>
         </w:rPr>
-        <w:t>Prodi</w:t>
-      </w:r>
-      <w:proofErr w:type="spellEnd"/>
-      <w:r>
-        <w:rPr>
-          <w:rFonts w:ascii="Times New Roman" w:eastAsiaTheme="minorEastAsia" w:hAnsi="Times New Roman" w:cs="Times New Roman"/>
-          <w:sz w:val="24"/>
-          <w:szCs w:val="24"/>
-          <w:lang w:val="id-ID"/>
-        </w:rPr>
-        <w:t xml:space="preserve"> Teknik Robotika dan Kecerdasan buatan</w:t>
+        <w:t>Prodi Teknik Robotika dan Kecerdasan buatan</w:t>
       </w:r>
     </w:p>
     <w:p>
@@ -576,151 +524,23 @@
           <w:sz w:val="24"/>
           <w:szCs w:val="24"/>
         </w:rPr>
-        <w:t xml:space="preserve">, </w:t>
-      </w:r>
-      <w:proofErr w:type="spellStart"/>
-      <w:r>
-        <w:rPr>
-          <w:rFonts w:ascii="Times New Roman" w:hAnsi="Times New Roman" w:cs="Times New Roman"/>
-          <w:sz w:val="24"/>
-          <w:szCs w:val="24"/>
-        </w:rPr>
-        <w:t>kamu</w:t>
-      </w:r>
-      <w:proofErr w:type="spellEnd"/>
-      <w:r>
-        <w:rPr>
-          <w:rFonts w:ascii="Times New Roman" w:hAnsi="Times New Roman" w:cs="Times New Roman"/>
-          <w:sz w:val="24"/>
-          <w:szCs w:val="24"/>
-        </w:rPr>
-        <w:t xml:space="preserve"> </w:t>
-      </w:r>
-      <w:proofErr w:type="spellStart"/>
-      <w:r>
-        <w:rPr>
-          <w:rFonts w:ascii="Times New Roman" w:hAnsi="Times New Roman" w:cs="Times New Roman"/>
-          <w:sz w:val="24"/>
-          <w:szCs w:val="24"/>
-        </w:rPr>
-        <w:t>tidak</w:t>
-      </w:r>
-      <w:proofErr w:type="spellEnd"/>
-      <w:r>
-        <w:rPr>
-          <w:rFonts w:ascii="Times New Roman" w:hAnsi="Times New Roman" w:cs="Times New Roman"/>
-          <w:sz w:val="24"/>
-          <w:szCs w:val="24"/>
-        </w:rPr>
-        <w:t xml:space="preserve"> </w:t>
-      </w:r>
-      <w:proofErr w:type="spellStart"/>
-      <w:r>
-        <w:rPr>
-          <w:rFonts w:ascii="Times New Roman" w:hAnsi="Times New Roman" w:cs="Times New Roman"/>
-          <w:sz w:val="24"/>
-          <w:szCs w:val="24"/>
-        </w:rPr>
-        <w:t>bisa</w:t>
-      </w:r>
-      <w:proofErr w:type="spellEnd"/>
-      <w:r>
-        <w:rPr>
-          <w:rFonts w:ascii="Times New Roman" w:hAnsi="Times New Roman" w:cs="Times New Roman"/>
-          <w:sz w:val="24"/>
-          <w:szCs w:val="24"/>
-        </w:rPr>
-        <w:t xml:space="preserve"> </w:t>
-      </w:r>
-      <w:proofErr w:type="spellStart"/>
-      <w:r>
-        <w:rPr>
-          <w:rFonts w:ascii="Times New Roman" w:hAnsi="Times New Roman" w:cs="Times New Roman"/>
-          <w:sz w:val="24"/>
-          <w:szCs w:val="24"/>
-        </w:rPr>
-        <w:t>mengabdi</w:t>
-      </w:r>
-      <w:proofErr w:type="spellEnd"/>
-      <w:r>
-        <w:rPr>
-          <w:rFonts w:ascii="Times New Roman" w:hAnsi="Times New Roman" w:cs="Times New Roman"/>
-          <w:sz w:val="24"/>
-          <w:szCs w:val="24"/>
-        </w:rPr>
-        <w:t xml:space="preserve"> </w:t>
-      </w:r>
-      <w:proofErr w:type="spellStart"/>
-      <w:r>
-        <w:rPr>
-          <w:rFonts w:ascii="Times New Roman" w:hAnsi="Times New Roman" w:cs="Times New Roman"/>
-          <w:sz w:val="24"/>
-          <w:szCs w:val="24"/>
-        </w:rPr>
-        <w:t>kepada</w:t>
-      </w:r>
-      <w:proofErr w:type="spellEnd"/>
-      <w:r>
-        <w:rPr>
-          <w:rFonts w:ascii="Times New Roman" w:hAnsi="Times New Roman" w:cs="Times New Roman"/>
-          <w:sz w:val="24"/>
-          <w:szCs w:val="24"/>
-        </w:rPr>
-        <w:t xml:space="preserve"> </w:t>
-      </w:r>
-      <w:proofErr w:type="spellStart"/>
-      <w:r>
-        <w:rPr>
-          <w:rFonts w:ascii="Times New Roman" w:hAnsi="Times New Roman" w:cs="Times New Roman"/>
-          <w:sz w:val="24"/>
-          <w:szCs w:val="24"/>
-        </w:rPr>
-        <w:t>Tuhan</w:t>
-      </w:r>
-      <w:proofErr w:type="spellEnd"/>
-      <w:r>
-        <w:rPr>
-          <w:rFonts w:ascii="Times New Roman" w:hAnsi="Times New Roman" w:cs="Times New Roman"/>
-          <w:sz w:val="24"/>
-          <w:szCs w:val="24"/>
-        </w:rPr>
-        <w:t xml:space="preserve"> dan </w:t>
-      </w:r>
-      <w:proofErr w:type="spellStart"/>
-      <w:r>
-        <w:rPr>
-          <w:rFonts w:ascii="Times New Roman" w:hAnsi="Times New Roman" w:cs="Times New Roman"/>
-          <w:sz w:val="24"/>
-          <w:szCs w:val="24"/>
-        </w:rPr>
-        <w:t>kepada</w:t>
-      </w:r>
-      <w:proofErr w:type="spellEnd"/>
-      <w:r>
-        <w:rPr>
-          <w:rFonts w:ascii="Times New Roman" w:hAnsi="Times New Roman" w:cs="Times New Roman"/>
-          <w:sz w:val="24"/>
-          <w:szCs w:val="24"/>
-        </w:rPr>
-        <w:t xml:space="preserve"> </w:t>
-      </w:r>
-      <w:proofErr w:type="spellStart"/>
-      <w:r>
-        <w:rPr>
-          <w:rFonts w:ascii="Times New Roman" w:hAnsi="Times New Roman" w:cs="Times New Roman"/>
-          <w:sz w:val="24"/>
-          <w:szCs w:val="24"/>
-        </w:rPr>
-        <w:t>Mamon</w:t>
-      </w:r>
-      <w:proofErr w:type="spellEnd"/>
-      <w:r>
-        <w:rPr>
-          <w:rFonts w:ascii="Times New Roman" w:hAnsi="Times New Roman" w:cs="Times New Roman"/>
-          <w:sz w:val="24"/>
-          <w:szCs w:val="24"/>
-        </w:rPr>
-        <w:t xml:space="preserve">. </w:t>
+        <w:t xml:space="preserve">, kamu tidak bisa mengabdi kepada </w:t>
+      </w:r>
+      <w:r>
+        <w:rPr>
+          <w:rFonts w:ascii="Times New Roman" w:hAnsi="Times New Roman" w:cs="Times New Roman"/>
+          <w:sz w:val="24"/>
+          <w:szCs w:val="24"/>
+        </w:rPr>
+        <w:t>Allah</w:t>
+      </w:r>
+      <w:r>
+        <w:rPr>
+          <w:rFonts w:ascii="Times New Roman" w:hAnsi="Times New Roman" w:cs="Times New Roman"/>
+          <w:sz w:val="24"/>
+          <w:szCs w:val="24"/>
+        </w:rPr>
+        <w:t xml:space="preserve"> dan kepada Mamon. </w:t>
       </w:r>
       <w:r>
         <w:rPr>
@@ -741,59 +561,13 @@
           <w:szCs w:val="24"/>
         </w:rPr>
       </w:pPr>
-      <w:proofErr w:type="spellStart"/>
-      <w:r>
-        <w:rPr>
-          <w:rFonts w:ascii="Times New Roman" w:hAnsi="Times New Roman" w:cs="Times New Roman"/>
-          <w:sz w:val="24"/>
-          <w:szCs w:val="24"/>
-        </w:rPr>
-        <w:t>Tuhan</w:t>
-      </w:r>
-      <w:proofErr w:type="spellEnd"/>
-      <w:r>
-        <w:rPr>
-          <w:rFonts w:ascii="Times New Roman" w:hAnsi="Times New Roman" w:cs="Times New Roman"/>
-          <w:sz w:val="24"/>
-          <w:szCs w:val="24"/>
-        </w:rPr>
-        <w:t xml:space="preserve"> </w:t>
-      </w:r>
-      <w:proofErr w:type="spellStart"/>
-      <w:r>
-        <w:rPr>
-          <w:rFonts w:ascii="Times New Roman" w:hAnsi="Times New Roman" w:cs="Times New Roman"/>
-          <w:sz w:val="24"/>
-          <w:szCs w:val="24"/>
-        </w:rPr>
-        <w:t>Yesus</w:t>
-      </w:r>
-      <w:proofErr w:type="spellEnd"/>
-      <w:r>
-        <w:rPr>
-          <w:rFonts w:ascii="Times New Roman" w:hAnsi="Times New Roman" w:cs="Times New Roman"/>
-          <w:sz w:val="24"/>
-          <w:szCs w:val="24"/>
-        </w:rPr>
-        <w:t xml:space="preserve"> </w:t>
-      </w:r>
-      <w:proofErr w:type="spellStart"/>
-      <w:r>
-        <w:rPr>
-          <w:rFonts w:ascii="Times New Roman" w:hAnsi="Times New Roman" w:cs="Times New Roman"/>
-          <w:sz w:val="24"/>
-          <w:szCs w:val="24"/>
-        </w:rPr>
-        <w:t>Kristus</w:t>
-      </w:r>
-      <w:proofErr w:type="spellEnd"/>
-      <w:r>
-        <w:rPr>
-          <w:rFonts w:ascii="Times New Roman" w:hAnsi="Times New Roman" w:cs="Times New Roman"/>
-          <w:sz w:val="24"/>
-          <w:szCs w:val="24"/>
-        </w:rPr>
-        <w:t>.</w:t>
+      <w:r>
+        <w:rPr>
+          <w:rFonts w:ascii="Times New Roman" w:hAnsi="Times New Roman" w:cs="Times New Roman"/>
+          <w:sz w:val="24"/>
+          <w:szCs w:val="24"/>
+        </w:rPr>
+        <w:t>Tuhan Yesus Kristus.</w:t>
       </w:r>
     </w:p>
     <w:p>
@@ -812,450 +586,8 @@
           <w:sz w:val="24"/>
           <w:szCs w:val="24"/>
         </w:rPr>
-        <w:t xml:space="preserve">Tak </w:t>
-      </w:r>
-      <w:proofErr w:type="spellStart"/>
-      <w:r>
-        <w:rPr>
-          <w:rFonts w:ascii="Times New Roman" w:hAnsi="Times New Roman" w:cs="Times New Roman"/>
-          <w:sz w:val="24"/>
-          <w:szCs w:val="24"/>
-        </w:rPr>
-        <w:t>seorangpun</w:t>
-      </w:r>
-      <w:proofErr w:type="spellEnd"/>
-      <w:r>
-        <w:rPr>
-          <w:rFonts w:ascii="Times New Roman" w:hAnsi="Times New Roman" w:cs="Times New Roman"/>
-          <w:sz w:val="24"/>
-          <w:szCs w:val="24"/>
-        </w:rPr>
-        <w:t xml:space="preserve"> </w:t>
-      </w:r>
-      <w:proofErr w:type="spellStart"/>
-      <w:r>
-        <w:rPr>
-          <w:rFonts w:ascii="Times New Roman" w:hAnsi="Times New Roman" w:cs="Times New Roman"/>
-          <w:sz w:val="24"/>
-          <w:szCs w:val="24"/>
-        </w:rPr>
-        <w:t>dapat</w:t>
-      </w:r>
-      <w:proofErr w:type="spellEnd"/>
-      <w:r>
-        <w:rPr>
-          <w:rFonts w:ascii="Times New Roman" w:hAnsi="Times New Roman" w:cs="Times New Roman"/>
-          <w:sz w:val="24"/>
-          <w:szCs w:val="24"/>
-        </w:rPr>
-        <w:t xml:space="preserve"> </w:t>
-      </w:r>
-      <w:proofErr w:type="spellStart"/>
-      <w:r>
-        <w:rPr>
-          <w:rFonts w:ascii="Times New Roman" w:hAnsi="Times New Roman" w:cs="Times New Roman"/>
-          <w:sz w:val="24"/>
-          <w:szCs w:val="24"/>
-        </w:rPr>
-        <w:t>mengabdi</w:t>
-      </w:r>
-      <w:proofErr w:type="spellEnd"/>
-      <w:r>
-        <w:rPr>
-          <w:rFonts w:ascii="Times New Roman" w:hAnsi="Times New Roman" w:cs="Times New Roman"/>
-          <w:sz w:val="24"/>
-          <w:szCs w:val="24"/>
-        </w:rPr>
-        <w:t xml:space="preserve"> </w:t>
-      </w:r>
-      <w:proofErr w:type="spellStart"/>
-      <w:r>
-        <w:rPr>
-          <w:rFonts w:ascii="Times New Roman" w:hAnsi="Times New Roman" w:cs="Times New Roman"/>
-          <w:sz w:val="24"/>
-          <w:szCs w:val="24"/>
-        </w:rPr>
-        <w:t>kepada</w:t>
-      </w:r>
-      <w:proofErr w:type="spellEnd"/>
-      <w:r>
-        <w:rPr>
-          <w:rFonts w:ascii="Times New Roman" w:hAnsi="Times New Roman" w:cs="Times New Roman"/>
-          <w:sz w:val="24"/>
-          <w:szCs w:val="24"/>
-        </w:rPr>
-        <w:t xml:space="preserve"> dua tuan. Karena </w:t>
-      </w:r>
-      <w:proofErr w:type="spellStart"/>
-      <w:r>
-        <w:rPr>
-          <w:rFonts w:ascii="Times New Roman" w:hAnsi="Times New Roman" w:cs="Times New Roman"/>
-          <w:sz w:val="24"/>
-          <w:szCs w:val="24"/>
-        </w:rPr>
-        <w:t>jika</w:t>
-      </w:r>
-      <w:proofErr w:type="spellEnd"/>
-      <w:r>
-        <w:rPr>
-          <w:rFonts w:ascii="Times New Roman" w:hAnsi="Times New Roman" w:cs="Times New Roman"/>
-          <w:sz w:val="24"/>
-          <w:szCs w:val="24"/>
-        </w:rPr>
-        <w:t xml:space="preserve"> </w:t>
-      </w:r>
-      <w:proofErr w:type="spellStart"/>
-      <w:r>
-        <w:rPr>
-          <w:rFonts w:ascii="Times New Roman" w:hAnsi="Times New Roman" w:cs="Times New Roman"/>
-          <w:sz w:val="24"/>
-          <w:szCs w:val="24"/>
-        </w:rPr>
-        <w:t>demikian</w:t>
-      </w:r>
-      <w:proofErr w:type="spellEnd"/>
-      <w:r>
-        <w:rPr>
-          <w:rFonts w:ascii="Times New Roman" w:hAnsi="Times New Roman" w:cs="Times New Roman"/>
-          <w:sz w:val="24"/>
-          <w:szCs w:val="24"/>
-        </w:rPr>
-        <w:t xml:space="preserve">, </w:t>
-      </w:r>
-      <w:proofErr w:type="spellStart"/>
-      <w:r>
-        <w:rPr>
-          <w:rFonts w:ascii="Times New Roman" w:hAnsi="Times New Roman" w:cs="Times New Roman"/>
-          <w:sz w:val="24"/>
-          <w:szCs w:val="24"/>
-        </w:rPr>
-        <w:t>ia</w:t>
-      </w:r>
-      <w:proofErr w:type="spellEnd"/>
-      <w:r>
-        <w:rPr>
-          <w:rFonts w:ascii="Times New Roman" w:hAnsi="Times New Roman" w:cs="Times New Roman"/>
-          <w:sz w:val="24"/>
-          <w:szCs w:val="24"/>
-        </w:rPr>
-        <w:t xml:space="preserve"> </w:t>
-      </w:r>
-      <w:proofErr w:type="spellStart"/>
-      <w:r>
-        <w:rPr>
-          <w:rFonts w:ascii="Times New Roman" w:hAnsi="Times New Roman" w:cs="Times New Roman"/>
-          <w:sz w:val="24"/>
-          <w:szCs w:val="24"/>
-        </w:rPr>
-        <w:t>akan</w:t>
-      </w:r>
-      <w:proofErr w:type="spellEnd"/>
-      <w:r>
-        <w:rPr>
-          <w:rFonts w:ascii="Times New Roman" w:hAnsi="Times New Roman" w:cs="Times New Roman"/>
-          <w:sz w:val="24"/>
-          <w:szCs w:val="24"/>
-        </w:rPr>
-        <w:t xml:space="preserve"> </w:t>
-      </w:r>
-      <w:proofErr w:type="spellStart"/>
-      <w:r>
-        <w:rPr>
-          <w:rFonts w:ascii="Times New Roman" w:hAnsi="Times New Roman" w:cs="Times New Roman"/>
-          <w:sz w:val="24"/>
-          <w:szCs w:val="24"/>
-        </w:rPr>
-        <w:t>membenci</w:t>
-      </w:r>
-      <w:proofErr w:type="spellEnd"/>
-      <w:r>
-        <w:rPr>
-          <w:rFonts w:ascii="Times New Roman" w:hAnsi="Times New Roman" w:cs="Times New Roman"/>
-          <w:sz w:val="24"/>
-          <w:szCs w:val="24"/>
-        </w:rPr>
-        <w:t xml:space="preserve"> yang </w:t>
-      </w:r>
-      <w:proofErr w:type="spellStart"/>
-      <w:r>
-        <w:rPr>
-          <w:rFonts w:ascii="Times New Roman" w:hAnsi="Times New Roman" w:cs="Times New Roman"/>
-          <w:sz w:val="24"/>
-          <w:szCs w:val="24"/>
-        </w:rPr>
-        <w:t>seorang</w:t>
-      </w:r>
-      <w:proofErr w:type="spellEnd"/>
-      <w:r>
-        <w:rPr>
-          <w:rFonts w:ascii="Times New Roman" w:hAnsi="Times New Roman" w:cs="Times New Roman"/>
-          <w:sz w:val="24"/>
-          <w:szCs w:val="24"/>
-        </w:rPr>
-        <w:t xml:space="preserve"> dan </w:t>
-      </w:r>
-      <w:proofErr w:type="spellStart"/>
-      <w:r>
-        <w:rPr>
-          <w:rFonts w:ascii="Times New Roman" w:hAnsi="Times New Roman" w:cs="Times New Roman"/>
-          <w:sz w:val="24"/>
-          <w:szCs w:val="24"/>
-        </w:rPr>
-        <w:t>mengasihi</w:t>
-      </w:r>
-      <w:proofErr w:type="spellEnd"/>
-      <w:r>
-        <w:rPr>
-          <w:rFonts w:ascii="Times New Roman" w:hAnsi="Times New Roman" w:cs="Times New Roman"/>
-          <w:sz w:val="24"/>
-          <w:szCs w:val="24"/>
-        </w:rPr>
-        <w:t xml:space="preserve"> yang lain, </w:t>
-      </w:r>
-      <w:proofErr w:type="spellStart"/>
-      <w:r>
-        <w:rPr>
-          <w:rFonts w:ascii="Times New Roman" w:hAnsi="Times New Roman" w:cs="Times New Roman"/>
-          <w:sz w:val="24"/>
-          <w:szCs w:val="24"/>
-        </w:rPr>
-        <w:t>atau</w:t>
-      </w:r>
-      <w:proofErr w:type="spellEnd"/>
-      <w:r>
-        <w:rPr>
-          <w:rFonts w:ascii="Times New Roman" w:hAnsi="Times New Roman" w:cs="Times New Roman"/>
-          <w:sz w:val="24"/>
-          <w:szCs w:val="24"/>
-        </w:rPr>
-        <w:t xml:space="preserve"> </w:t>
-      </w:r>
-      <w:proofErr w:type="spellStart"/>
-      <w:r>
-        <w:rPr>
-          <w:rFonts w:ascii="Times New Roman" w:hAnsi="Times New Roman" w:cs="Times New Roman"/>
-          <w:sz w:val="24"/>
-          <w:szCs w:val="24"/>
-        </w:rPr>
-        <w:t>ia</w:t>
-      </w:r>
-      <w:proofErr w:type="spellEnd"/>
-      <w:r>
-        <w:rPr>
-          <w:rFonts w:ascii="Times New Roman" w:hAnsi="Times New Roman" w:cs="Times New Roman"/>
-          <w:sz w:val="24"/>
-          <w:szCs w:val="24"/>
-        </w:rPr>
-        <w:t xml:space="preserve"> </w:t>
-      </w:r>
-      <w:proofErr w:type="spellStart"/>
-      <w:r>
-        <w:rPr>
-          <w:rFonts w:ascii="Times New Roman" w:hAnsi="Times New Roman" w:cs="Times New Roman"/>
-          <w:sz w:val="24"/>
-          <w:szCs w:val="24"/>
-        </w:rPr>
-        <w:t>akan</w:t>
-      </w:r>
-      <w:proofErr w:type="spellEnd"/>
-      <w:r>
-        <w:rPr>
-          <w:rFonts w:ascii="Times New Roman" w:hAnsi="Times New Roman" w:cs="Times New Roman"/>
-          <w:sz w:val="24"/>
-          <w:szCs w:val="24"/>
-        </w:rPr>
-        <w:t xml:space="preserve"> </w:t>
-      </w:r>
-      <w:proofErr w:type="spellStart"/>
-      <w:r>
-        <w:rPr>
-          <w:rFonts w:ascii="Times New Roman" w:hAnsi="Times New Roman" w:cs="Times New Roman"/>
-          <w:sz w:val="24"/>
-          <w:szCs w:val="24"/>
-        </w:rPr>
-        <w:t>setia</w:t>
-      </w:r>
-      <w:proofErr w:type="spellEnd"/>
-      <w:r>
-        <w:rPr>
-          <w:rFonts w:ascii="Times New Roman" w:hAnsi="Times New Roman" w:cs="Times New Roman"/>
-          <w:sz w:val="24"/>
-          <w:szCs w:val="24"/>
-        </w:rPr>
-        <w:t xml:space="preserve"> </w:t>
-      </w:r>
-      <w:proofErr w:type="spellStart"/>
-      <w:r>
-        <w:rPr>
-          <w:rFonts w:ascii="Times New Roman" w:hAnsi="Times New Roman" w:cs="Times New Roman"/>
-          <w:sz w:val="24"/>
-          <w:szCs w:val="24"/>
-        </w:rPr>
-        <w:t>kepada</w:t>
-      </w:r>
-      <w:proofErr w:type="spellEnd"/>
-      <w:r>
-        <w:rPr>
-          <w:rFonts w:ascii="Times New Roman" w:hAnsi="Times New Roman" w:cs="Times New Roman"/>
-          <w:sz w:val="24"/>
-          <w:szCs w:val="24"/>
-        </w:rPr>
-        <w:t xml:space="preserve"> yang </w:t>
-      </w:r>
-      <w:proofErr w:type="spellStart"/>
-      <w:r>
-        <w:rPr>
-          <w:rFonts w:ascii="Times New Roman" w:hAnsi="Times New Roman" w:cs="Times New Roman"/>
-          <w:sz w:val="24"/>
-          <w:szCs w:val="24"/>
-        </w:rPr>
-        <w:t>seorang</w:t>
-      </w:r>
-      <w:proofErr w:type="spellEnd"/>
-      <w:r>
-        <w:rPr>
-          <w:rFonts w:ascii="Times New Roman" w:hAnsi="Times New Roman" w:cs="Times New Roman"/>
-          <w:sz w:val="24"/>
-          <w:szCs w:val="24"/>
-        </w:rPr>
-        <w:t xml:space="preserve"> dan </w:t>
-      </w:r>
-      <w:proofErr w:type="spellStart"/>
-      <w:r>
-        <w:rPr>
-          <w:rFonts w:ascii="Times New Roman" w:hAnsi="Times New Roman" w:cs="Times New Roman"/>
-          <w:sz w:val="24"/>
-          <w:szCs w:val="24"/>
-        </w:rPr>
-        <w:t>tidak</w:t>
-      </w:r>
-      <w:proofErr w:type="spellEnd"/>
-      <w:r>
-        <w:rPr>
-          <w:rFonts w:ascii="Times New Roman" w:hAnsi="Times New Roman" w:cs="Times New Roman"/>
-          <w:sz w:val="24"/>
-          <w:szCs w:val="24"/>
-        </w:rPr>
-        <w:t xml:space="preserve"> </w:t>
-      </w:r>
-      <w:proofErr w:type="spellStart"/>
-      <w:r>
-        <w:rPr>
-          <w:rFonts w:ascii="Times New Roman" w:hAnsi="Times New Roman" w:cs="Times New Roman"/>
-          <w:sz w:val="24"/>
-          <w:szCs w:val="24"/>
-        </w:rPr>
-        <w:t>mengindahkan</w:t>
-      </w:r>
-      <w:proofErr w:type="spellEnd"/>
-      <w:r>
-        <w:rPr>
-          <w:rFonts w:ascii="Times New Roman" w:hAnsi="Times New Roman" w:cs="Times New Roman"/>
-          <w:sz w:val="24"/>
-          <w:szCs w:val="24"/>
-        </w:rPr>
-        <w:t xml:space="preserve"> yang lain. Kamu </w:t>
-      </w:r>
-      <w:proofErr w:type="spellStart"/>
-      <w:r>
-        <w:rPr>
-          <w:rFonts w:ascii="Times New Roman" w:hAnsi="Times New Roman" w:cs="Times New Roman"/>
-          <w:sz w:val="24"/>
-          <w:szCs w:val="24"/>
-        </w:rPr>
-        <w:t>tidak</w:t>
-      </w:r>
-      <w:proofErr w:type="spellEnd"/>
-      <w:r>
-        <w:rPr>
-          <w:rFonts w:ascii="Times New Roman" w:hAnsi="Times New Roman" w:cs="Times New Roman"/>
-          <w:sz w:val="24"/>
-          <w:szCs w:val="24"/>
-        </w:rPr>
-        <w:t xml:space="preserve"> </w:t>
-      </w:r>
-      <w:proofErr w:type="spellStart"/>
-      <w:r>
-        <w:rPr>
-          <w:rFonts w:ascii="Times New Roman" w:hAnsi="Times New Roman" w:cs="Times New Roman"/>
-          <w:sz w:val="24"/>
-          <w:szCs w:val="24"/>
-        </w:rPr>
-        <w:t>dapat</w:t>
-      </w:r>
-      <w:proofErr w:type="spellEnd"/>
-      <w:r>
-        <w:rPr>
-          <w:rFonts w:ascii="Times New Roman" w:hAnsi="Times New Roman" w:cs="Times New Roman"/>
-          <w:sz w:val="24"/>
-          <w:szCs w:val="24"/>
-        </w:rPr>
-        <w:t xml:space="preserve"> </w:t>
-      </w:r>
-      <w:proofErr w:type="spellStart"/>
-      <w:r>
-        <w:rPr>
-          <w:rFonts w:ascii="Times New Roman" w:hAnsi="Times New Roman" w:cs="Times New Roman"/>
-          <w:sz w:val="24"/>
-          <w:szCs w:val="24"/>
-        </w:rPr>
-        <w:t>mengabdi</w:t>
-      </w:r>
-      <w:proofErr w:type="spellEnd"/>
-      <w:r>
-        <w:rPr>
-          <w:rFonts w:ascii="Times New Roman" w:hAnsi="Times New Roman" w:cs="Times New Roman"/>
-          <w:sz w:val="24"/>
-          <w:szCs w:val="24"/>
-        </w:rPr>
-        <w:t xml:space="preserve"> </w:t>
-      </w:r>
-      <w:proofErr w:type="spellStart"/>
-      <w:r>
-        <w:rPr>
-          <w:rFonts w:ascii="Times New Roman" w:hAnsi="Times New Roman" w:cs="Times New Roman"/>
-          <w:sz w:val="24"/>
-          <w:szCs w:val="24"/>
-        </w:rPr>
-        <w:t>kepada</w:t>
-      </w:r>
-      <w:proofErr w:type="spellEnd"/>
-      <w:r>
-        <w:rPr>
-          <w:rFonts w:ascii="Times New Roman" w:hAnsi="Times New Roman" w:cs="Times New Roman"/>
-          <w:sz w:val="24"/>
-          <w:szCs w:val="24"/>
-        </w:rPr>
-        <w:t xml:space="preserve"> Allah dan </w:t>
-      </w:r>
-      <w:proofErr w:type="spellStart"/>
-      <w:r>
-        <w:rPr>
-          <w:rFonts w:ascii="Times New Roman" w:hAnsi="Times New Roman" w:cs="Times New Roman"/>
-          <w:sz w:val="24"/>
-          <w:szCs w:val="24"/>
-        </w:rPr>
-        <w:t>kepada</w:t>
-      </w:r>
-      <w:proofErr w:type="spellEnd"/>
-      <w:r>
-        <w:rPr>
-          <w:rFonts w:ascii="Times New Roman" w:hAnsi="Times New Roman" w:cs="Times New Roman"/>
-          <w:sz w:val="24"/>
-          <w:szCs w:val="24"/>
-        </w:rPr>
-        <w:t xml:space="preserve"> </w:t>
-      </w:r>
-      <w:proofErr w:type="spellStart"/>
-      <w:r>
-        <w:rPr>
-          <w:rFonts w:ascii="Times New Roman" w:hAnsi="Times New Roman" w:cs="Times New Roman"/>
-          <w:sz w:val="24"/>
-          <w:szCs w:val="24"/>
-        </w:rPr>
-        <w:t>Mamon</w:t>
-      </w:r>
-      <w:proofErr w:type="spellEnd"/>
+        <w:t>Tak seorangpun dapat mengabdi kepada dua tuan. Karena jika demikian, ia akan membenci yang seorang dan mengasihi yang lain, atau ia akan setia kepada yang seorang dan tidak mengindahkan yang lain. Kamu tidak dapat mengabdi kepada Allah dan kepada Mamon</w:t>
+      </w:r>
     </w:p>
     <w:p>
       <w:pPr>

</xml_diff>

<commit_message>
Samuel's Contant | (08:44 (W . I . B[Waktu Indonesia bagian Barat]), 12/02/2026), Batam, Kepulauan Riau, Indonesia || Samuel's Contant #1TESALONICENSES2VERSES15
Samuel's Contant | (08:44 (W . I . B[Waktu Indonesia bagian Barat]), 12/02/2026), Batam, Kepulauan Riau, Indonesia || Samuel's Contant #1TESALONICENSES2VERSES15
</commit_message>
<xml_diff>
--- a/Samuel's Contant.docx
+++ b/Samuel's Contant.docx
@@ -20,8 +20,18 @@
           <w:sz w:val="24"/>
           <w:szCs w:val="24"/>
         </w:rPr>
-        <w:t>Samuel’s Contant</w:t>
-      </w:r>
+        <w:t xml:space="preserve">Samuel’s </w:t>
+      </w:r>
+      <w:proofErr w:type="spellStart"/>
+      <w:r>
+        <w:rPr>
+          <w:rFonts w:ascii="Times New Roman" w:eastAsiaTheme="minorEastAsia" w:hAnsi="Times New Roman" w:cs="Times New Roman"/>
+          <w:sz w:val="24"/>
+          <w:szCs w:val="24"/>
+        </w:rPr>
+        <w:t>Contant</w:t>
+      </w:r>
+      <w:proofErr w:type="spellEnd"/>
     </w:p>
     <w:p>
       <w:pPr>
@@ -34,6 +44,7 @@
           <w:lang w:val="id-ID"/>
         </w:rPr>
       </w:pPr>
+      <w:proofErr w:type="spellStart"/>
       <w:r>
         <w:rPr>
           <w:rFonts w:ascii="Times New Roman" w:eastAsiaTheme="minorEastAsia" w:hAnsi="Times New Roman" w:cs="Times New Roman"/>
@@ -41,7 +52,37 @@
           <w:szCs w:val="24"/>
           <w:lang w:val="id-ID"/>
         </w:rPr>
-        <w:t>by : Samuel Hasiholan Omega Purba, S. Tr. T.</w:t>
+        <w:t>by</w:t>
+      </w:r>
+      <w:proofErr w:type="spellEnd"/>
+      <w:r>
+        <w:rPr>
+          <w:rFonts w:ascii="Times New Roman" w:eastAsiaTheme="minorEastAsia" w:hAnsi="Times New Roman" w:cs="Times New Roman"/>
+          <w:sz w:val="24"/>
+          <w:szCs w:val="24"/>
+          <w:lang w:val="id-ID"/>
+        </w:rPr>
+        <w:t xml:space="preserve"> : Samuel Hasiholan Omega Purba, S. </w:t>
+      </w:r>
+      <w:proofErr w:type="spellStart"/>
+      <w:r>
+        <w:rPr>
+          <w:rFonts w:ascii="Times New Roman" w:eastAsiaTheme="minorEastAsia" w:hAnsi="Times New Roman" w:cs="Times New Roman"/>
+          <w:sz w:val="24"/>
+          <w:szCs w:val="24"/>
+          <w:lang w:val="id-ID"/>
+        </w:rPr>
+        <w:t>Tr</w:t>
+      </w:r>
+      <w:proofErr w:type="spellEnd"/>
+      <w:r>
+        <w:rPr>
+          <w:rFonts w:ascii="Times New Roman" w:eastAsiaTheme="minorEastAsia" w:hAnsi="Times New Roman" w:cs="Times New Roman"/>
+          <w:sz w:val="24"/>
+          <w:szCs w:val="24"/>
+          <w:lang w:val="id-ID"/>
+        </w:rPr>
+        <w:t>. T.</w:t>
       </w:r>
     </w:p>
     <w:p>
@@ -76,6 +117,7 @@
           <w:lang w:val="id-ID"/>
         </w:rPr>
       </w:pPr>
+      <w:proofErr w:type="spellStart"/>
       <w:r>
         <w:rPr>
           <w:rFonts w:ascii="Times New Roman" w:eastAsiaTheme="minorEastAsia" w:hAnsi="Times New Roman" w:cs="Times New Roman"/>
@@ -83,7 +125,17 @@
           <w:szCs w:val="24"/>
           <w:lang w:val="id-ID"/>
         </w:rPr>
-        <w:t>Prodi Teknik Robotika dan Kecerdasan buatan</w:t>
+        <w:t>Prodi</w:t>
+      </w:r>
+      <w:proofErr w:type="spellEnd"/>
+      <w:r>
+        <w:rPr>
+          <w:rFonts w:ascii="Times New Roman" w:eastAsiaTheme="minorEastAsia" w:hAnsi="Times New Roman" w:cs="Times New Roman"/>
+          <w:sz w:val="24"/>
+          <w:szCs w:val="24"/>
+          <w:lang w:val="id-ID"/>
+        </w:rPr>
+        <w:t xml:space="preserve"> Teknik Robotika dan Kecerdasan buatan</w:t>
       </w:r>
     </w:p>
     <w:p>
@@ -474,6 +526,1793 @@
         <w:spacing w:line="360" w:lineRule="auto"/>
         <w:jc w:val="center"/>
         <w:rPr>
+          <w:rFonts w:ascii="Times New Roman" w:eastAsiaTheme="minorEastAsia" w:hAnsi="Times New Roman" w:cs="Times New Roman"/>
+          <w:sz w:val="24"/>
+          <w:szCs w:val="24"/>
+        </w:rPr>
+      </w:pPr>
+      <m:oMathPara>
+        <m:oMath>
+          <m:r>
+            <w:rPr>
+              <w:rFonts w:ascii="Cambria Math" w:eastAsiaTheme="minorEastAsia" w:hAnsi="Cambria Math" w:cs="Times New Roman"/>
+              <w:sz w:val="24"/>
+              <w:szCs w:val="24"/>
+            </w:rPr>
+            <m:t>x= 1</m:t>
+          </m:r>
+        </m:oMath>
+      </m:oMathPara>
+    </w:p>
+    <w:p>
+      <w:pPr>
+        <w:spacing w:line="360" w:lineRule="auto"/>
+        <w:jc w:val="center"/>
+        <w:rPr>
+          <w:rFonts w:ascii="Times New Roman" w:eastAsiaTheme="minorEastAsia" w:hAnsi="Times New Roman" w:cs="Times New Roman"/>
+          <w:sz w:val="24"/>
+          <w:szCs w:val="24"/>
+        </w:rPr>
+      </w:pPr>
+    </w:p>
+    <w:p>
+      <w:pPr>
+        <w:spacing w:line="360" w:lineRule="auto"/>
+        <w:jc w:val="center"/>
+        <w:rPr>
+          <w:rFonts w:ascii="Times New Roman" w:eastAsiaTheme="minorEastAsia" w:hAnsi="Times New Roman" w:cs="Times New Roman"/>
+          <w:sz w:val="24"/>
+          <w:szCs w:val="24"/>
+        </w:rPr>
+      </w:pPr>
+      <m:oMathPara>
+        <m:oMath>
+          <m:sSup>
+            <m:sSupPr>
+              <m:ctrlPr>
+                <w:rPr>
+                  <w:rFonts w:ascii="Cambria Math" w:eastAsiaTheme="minorEastAsia" w:hAnsi="Cambria Math" w:cs="Times New Roman"/>
+                  <w:i/>
+                  <w:sz w:val="24"/>
+                  <w:szCs w:val="24"/>
+                </w:rPr>
+              </m:ctrlPr>
+            </m:sSupPr>
+            <m:e>
+              <m:r>
+                <w:rPr>
+                  <w:rFonts w:ascii="Cambria Math" w:eastAsiaTheme="minorEastAsia" w:hAnsi="Cambria Math" w:cs="Times New Roman"/>
+                  <w:sz w:val="24"/>
+                  <w:szCs w:val="24"/>
+                </w:rPr>
+                <m:t>(</m:t>
+              </m:r>
+              <m:r>
+                <w:rPr>
+                  <w:rFonts w:ascii="Cambria Math" w:eastAsiaTheme="minorEastAsia" w:hAnsi="Cambria Math" w:cs="Times New Roman"/>
+                  <w:sz w:val="24"/>
+                  <w:szCs w:val="24"/>
+                </w:rPr>
+                <m:t>1</m:t>
+              </m:r>
+              <m:r>
+                <w:rPr>
+                  <w:rFonts w:ascii="Cambria Math" w:eastAsiaTheme="minorEastAsia" w:hAnsi="Cambria Math" w:cs="Times New Roman"/>
+                  <w:sz w:val="24"/>
+                  <w:szCs w:val="24"/>
+                </w:rPr>
+                <m:t xml:space="preserve"> + n%)</m:t>
+              </m:r>
+            </m:e>
+            <m:sup>
+              <m:r>
+                <w:rPr>
+                  <w:rFonts w:ascii="Cambria Math" w:eastAsiaTheme="minorEastAsia" w:hAnsi="Cambria Math" w:cs="Times New Roman"/>
+                  <w:sz w:val="24"/>
+                  <w:szCs w:val="24"/>
+                </w:rPr>
+                <m:t>n%</m:t>
+              </m:r>
+            </m:sup>
+          </m:sSup>
+          <m:r>
+            <w:rPr>
+              <w:rFonts w:ascii="Cambria Math" w:eastAsiaTheme="minorEastAsia" w:hAnsi="Cambria Math" w:cs="Times New Roman"/>
+              <w:sz w:val="24"/>
+              <w:szCs w:val="24"/>
+            </w:rPr>
+            <m:t xml:space="preserve"> = </m:t>
+          </m:r>
+          <m:d>
+            <m:dPr>
+              <m:begChr m:val="{"/>
+              <m:endChr m:val="}"/>
+              <m:ctrlPr>
+                <w:rPr>
+                  <w:rFonts w:ascii="Cambria Math" w:eastAsiaTheme="minorEastAsia" w:hAnsi="Cambria Math" w:cs="Times New Roman"/>
+                  <w:i/>
+                  <w:sz w:val="24"/>
+                  <w:szCs w:val="24"/>
+                </w:rPr>
+              </m:ctrlPr>
+            </m:dPr>
+            <m:e>
+              <m:d>
+                <m:dPr>
+                  <m:ctrlPr>
+                    <w:rPr>
+                      <w:rFonts w:ascii="Cambria Math" w:eastAsiaTheme="minorEastAsia" w:hAnsi="Cambria Math" w:cs="Times New Roman"/>
+                      <w:i/>
+                      <w:sz w:val="24"/>
+                      <w:szCs w:val="24"/>
+                    </w:rPr>
+                  </m:ctrlPr>
+                </m:dPr>
+                <m:e>
+                  <m:sSup>
+                    <m:sSupPr>
+                      <m:ctrlPr>
+                        <w:rPr>
+                          <w:rFonts w:ascii="Cambria Math" w:eastAsiaTheme="minorEastAsia" w:hAnsi="Cambria Math" w:cs="Times New Roman"/>
+                          <w:i/>
+                          <w:sz w:val="24"/>
+                          <w:szCs w:val="24"/>
+                        </w:rPr>
+                      </m:ctrlPr>
+                    </m:sSupPr>
+                    <m:e>
+                      <m:sSup>
+                        <m:sSupPr>
+                          <m:ctrlPr>
+                            <w:rPr>
+                              <w:rFonts w:ascii="Cambria Math" w:eastAsiaTheme="minorEastAsia" w:hAnsi="Cambria Math" w:cs="Times New Roman"/>
+                              <w:i/>
+                              <w:sz w:val="24"/>
+                              <w:szCs w:val="24"/>
+                            </w:rPr>
+                          </m:ctrlPr>
+                        </m:sSupPr>
+                        <m:e>
+                          <m:r>
+                            <w:rPr>
+                              <w:rFonts w:ascii="Cambria Math" w:eastAsiaTheme="minorEastAsia" w:hAnsi="Cambria Math" w:cs="Times New Roman"/>
+                              <w:sz w:val="24"/>
+                              <w:szCs w:val="24"/>
+                            </w:rPr>
+                            <m:t>n%</m:t>
+                          </m:r>
+                        </m:e>
+                        <m:sup>
+                          <m:d>
+                            <m:dPr>
+                              <m:ctrlPr>
+                                <w:rPr>
+                                  <w:rFonts w:ascii="Cambria Math" w:eastAsiaTheme="minorEastAsia" w:hAnsi="Cambria Math" w:cs="Times New Roman"/>
+                                  <w:i/>
+                                  <w:sz w:val="24"/>
+                                  <w:szCs w:val="24"/>
+                                </w:rPr>
+                              </m:ctrlPr>
+                            </m:dPr>
+                            <m:e>
+                              <m:r>
+                                <w:rPr>
+                                  <w:rFonts w:ascii="Cambria Math" w:eastAsiaTheme="minorEastAsia" w:hAnsi="Cambria Math" w:cs="Times New Roman"/>
+                                  <w:sz w:val="24"/>
+                                  <w:szCs w:val="24"/>
+                                </w:rPr>
+                                <m:t xml:space="preserve"> -</m:t>
+                              </m:r>
+                              <m:d>
+                                <m:dPr>
+                                  <m:begChr m:val="{"/>
+                                  <m:endChr m:val="}"/>
+                                  <m:ctrlPr>
+                                    <w:rPr>
+                                      <w:rFonts w:ascii="Cambria Math" w:eastAsiaTheme="minorEastAsia" w:hAnsi="Cambria Math" w:cs="Times New Roman"/>
+                                      <w:i/>
+                                      <w:sz w:val="24"/>
+                                      <w:szCs w:val="24"/>
+                                    </w:rPr>
+                                  </m:ctrlPr>
+                                </m:dPr>
+                                <m:e>
+                                  <m:r>
+                                    <w:rPr>
+                                      <w:rFonts w:ascii="Cambria Math" w:eastAsiaTheme="minorEastAsia" w:hAnsi="Cambria Math" w:cs="Times New Roman"/>
+                                      <w:sz w:val="24"/>
+                                      <w:szCs w:val="24"/>
+                                    </w:rPr>
+                                    <m:t>1</m:t>
+                                  </m:r>
+                                  <m:r>
+                                    <w:rPr>
+                                      <w:rFonts w:ascii="Cambria Math" w:eastAsiaTheme="minorEastAsia" w:hAnsi="Cambria Math" w:cs="Times New Roman"/>
+                                      <w:sz w:val="24"/>
+                                      <w:szCs w:val="24"/>
+                                    </w:rPr>
+                                    <m:t xml:space="preserve"> × n%</m:t>
+                                  </m:r>
+                                </m:e>
+                              </m:d>
+                            </m:e>
+                          </m:d>
+                        </m:sup>
+                      </m:sSup>
+                      <m:r>
+                        <w:rPr>
+                          <w:rFonts w:ascii="Cambria Math" w:eastAsiaTheme="minorEastAsia" w:hAnsi="Cambria Math" w:cs="Times New Roman"/>
+                          <w:sz w:val="24"/>
+                          <w:szCs w:val="24"/>
+                        </w:rPr>
+                        <m:t xml:space="preserve"> × n%</m:t>
+                      </m:r>
+                    </m:e>
+                    <m:sup>
+                      <m:d>
+                        <m:dPr>
+                          <m:ctrlPr>
+                            <w:rPr>
+                              <w:rFonts w:ascii="Cambria Math" w:eastAsiaTheme="minorEastAsia" w:hAnsi="Cambria Math" w:cs="Times New Roman"/>
+                              <w:i/>
+                              <w:sz w:val="24"/>
+                              <w:szCs w:val="24"/>
+                            </w:rPr>
+                          </m:ctrlPr>
+                        </m:dPr>
+                        <m:e>
+                          <m:r>
+                            <w:rPr>
+                              <w:rFonts w:ascii="Cambria Math" w:eastAsiaTheme="minorEastAsia" w:hAnsi="Cambria Math" w:cs="Times New Roman"/>
+                              <w:sz w:val="24"/>
+                              <w:szCs w:val="24"/>
+                            </w:rPr>
+                            <m:t>1</m:t>
+                          </m:r>
+                          <m:r>
+                            <w:rPr>
+                              <w:rFonts w:ascii="Cambria Math" w:eastAsiaTheme="minorEastAsia" w:hAnsi="Cambria Math" w:cs="Times New Roman"/>
+                              <w:sz w:val="24"/>
+                              <w:szCs w:val="24"/>
+                            </w:rPr>
+                            <m:t xml:space="preserve"> × n%</m:t>
+                          </m:r>
+                        </m:e>
+                      </m:d>
+                    </m:sup>
+                  </m:sSup>
+                </m:e>
+              </m:d>
+              <m:r>
+                <w:rPr>
+                  <w:rFonts w:ascii="Cambria Math" w:eastAsiaTheme="minorEastAsia" w:hAnsi="Cambria Math" w:cs="Times New Roman"/>
+                  <w:sz w:val="24"/>
+                  <w:szCs w:val="24"/>
+                </w:rPr>
+                <m:t xml:space="preserve"> × </m:t>
+              </m:r>
+              <m:d>
+                <m:dPr>
+                  <m:ctrlPr>
+                    <w:rPr>
+                      <w:rFonts w:ascii="Cambria Math" w:eastAsiaTheme="minorEastAsia" w:hAnsi="Cambria Math" w:cs="Times New Roman"/>
+                      <w:i/>
+                      <w:sz w:val="24"/>
+                      <w:szCs w:val="24"/>
+                    </w:rPr>
+                  </m:ctrlPr>
+                </m:dPr>
+                <m:e>
+                  <m:sSup>
+                    <m:sSupPr>
+                      <m:ctrlPr>
+                        <w:rPr>
+                          <w:rFonts w:ascii="Cambria Math" w:eastAsiaTheme="minorEastAsia" w:hAnsi="Cambria Math" w:cs="Times New Roman"/>
+                          <w:i/>
+                          <w:sz w:val="24"/>
+                          <w:szCs w:val="24"/>
+                        </w:rPr>
+                      </m:ctrlPr>
+                    </m:sSupPr>
+                    <m:e>
+                      <m:r>
+                        <w:rPr>
+                          <w:rFonts w:ascii="Cambria Math" w:eastAsiaTheme="minorEastAsia" w:hAnsi="Cambria Math" w:cs="Times New Roman"/>
+                          <w:sz w:val="24"/>
+                          <w:szCs w:val="24"/>
+                        </w:rPr>
+                        <m:t>1</m:t>
+                      </m:r>
+                    </m:e>
+                    <m:sup>
+                      <m:d>
+                        <m:dPr>
+                          <m:begChr m:val="{"/>
+                          <m:endChr m:val="}"/>
+                          <m:ctrlPr>
+                            <w:rPr>
+                              <w:rFonts w:ascii="Cambria Math" w:eastAsiaTheme="minorEastAsia" w:hAnsi="Cambria Math" w:cs="Times New Roman"/>
+                              <w:i/>
+                              <w:sz w:val="24"/>
+                              <w:szCs w:val="24"/>
+                            </w:rPr>
+                          </m:ctrlPr>
+                        </m:dPr>
+                        <m:e>
+                          <m:sSup>
+                            <m:sSupPr>
+                              <m:ctrlPr>
+                                <w:rPr>
+                                  <w:rFonts w:ascii="Cambria Math" w:eastAsiaTheme="minorEastAsia" w:hAnsi="Cambria Math" w:cs="Times New Roman"/>
+                                  <w:i/>
+                                  <w:sz w:val="24"/>
+                                  <w:szCs w:val="24"/>
+                                </w:rPr>
+                              </m:ctrlPr>
+                            </m:sSupPr>
+                            <m:e>
+                              <m:sSub>
+                                <m:sSubPr>
+                                  <m:ctrlPr>
+                                    <w:rPr>
+                                      <w:rFonts w:ascii="Cambria Math" w:eastAsiaTheme="minorEastAsia" w:hAnsi="Cambria Math" w:cs="Times New Roman"/>
+                                      <w:i/>
+                                      <w:sz w:val="24"/>
+                                      <w:szCs w:val="24"/>
+                                    </w:rPr>
+                                  </m:ctrlPr>
+                                </m:sSubPr>
+                                <m:e>
+                                  <m:r>
+                                    <w:rPr>
+                                      <w:rFonts w:ascii="Cambria Math" w:eastAsiaTheme="minorEastAsia" w:hAnsi="Cambria Math" w:cs="Times New Roman"/>
+                                      <w:sz w:val="24"/>
+                                      <w:szCs w:val="24"/>
+                                    </w:rPr>
+                                    <m:t>e</m:t>
+                                  </m:r>
+                                </m:e>
+                                <m:sub>
+                                  <m:d>
+                                    <m:dPr>
+                                      <m:ctrlPr>
+                                        <w:rPr>
+                                          <w:rFonts w:ascii="Cambria Math" w:eastAsiaTheme="minorEastAsia" w:hAnsi="Cambria Math" w:cs="Times New Roman"/>
+                                          <w:i/>
+                                          <w:sz w:val="24"/>
+                                          <w:szCs w:val="24"/>
+                                        </w:rPr>
+                                      </m:ctrlPr>
+                                    </m:dPr>
+                                    <m:e>
+                                      <m:r>
+                                        <w:rPr>
+                                          <w:rFonts w:ascii="Cambria Math" w:eastAsiaTheme="minorEastAsia" w:hAnsi="Cambria Math" w:cs="Times New Roman"/>
+                                          <w:sz w:val="24"/>
+                                          <w:szCs w:val="24"/>
+                                        </w:rPr>
+                                        <m:t xml:space="preserve"> -1</m:t>
+                                      </m:r>
+                                    </m:e>
+                                  </m:d>
+                                </m:sub>
+                              </m:sSub>
+                            </m:e>
+                            <m:sup>
+                              <m:r>
+                                <w:rPr>
+                                  <w:rFonts w:ascii="Cambria Math" w:eastAsiaTheme="minorEastAsia" w:hAnsi="Cambria Math" w:cs="Times New Roman"/>
+                                  <w:sz w:val="24"/>
+                                  <w:szCs w:val="24"/>
+                                </w:rPr>
+                                <m:t>2</m:t>
+                              </m:r>
+                            </m:sup>
+                          </m:sSup>
+                        </m:e>
+                      </m:d>
+                    </m:sup>
+                  </m:sSup>
+                </m:e>
+              </m:d>
+            </m:e>
+          </m:d>
+        </m:oMath>
+      </m:oMathPara>
+    </w:p>
+    <w:p>
+      <w:pPr>
+        <w:spacing w:line="360" w:lineRule="auto"/>
+        <w:jc w:val="center"/>
+        <w:rPr>
+          <w:rFonts w:ascii="Times New Roman" w:eastAsiaTheme="minorEastAsia" w:hAnsi="Times New Roman" w:cs="Times New Roman"/>
+          <w:sz w:val="24"/>
+          <w:szCs w:val="24"/>
+        </w:rPr>
+      </w:pPr>
+    </w:p>
+    <w:p>
+      <w:pPr>
+        <w:spacing w:line="360" w:lineRule="auto"/>
+        <w:jc w:val="center"/>
+        <w:rPr>
+          <w:rFonts w:ascii="Times New Roman" w:eastAsiaTheme="minorEastAsia" w:hAnsi="Times New Roman" w:cs="Times New Roman"/>
+          <w:sz w:val="24"/>
+          <w:szCs w:val="24"/>
+        </w:rPr>
+      </w:pPr>
+      <m:oMathPara>
+        <m:oMath>
+          <m:sSup>
+            <m:sSupPr>
+              <m:ctrlPr>
+                <w:rPr>
+                  <w:rFonts w:ascii="Cambria Math" w:eastAsiaTheme="minorEastAsia" w:hAnsi="Cambria Math" w:cs="Times New Roman"/>
+                  <w:i/>
+                  <w:sz w:val="24"/>
+                  <w:szCs w:val="24"/>
+                </w:rPr>
+              </m:ctrlPr>
+            </m:sSupPr>
+            <m:e>
+              <m:r>
+                <w:rPr>
+                  <w:rFonts w:ascii="Cambria Math" w:eastAsiaTheme="minorEastAsia" w:hAnsi="Cambria Math" w:cs="Times New Roman"/>
+                  <w:sz w:val="24"/>
+                  <w:szCs w:val="24"/>
+                </w:rPr>
+                <m:t>(</m:t>
+              </m:r>
+              <m:r>
+                <w:rPr>
+                  <w:rFonts w:ascii="Cambria Math" w:eastAsiaTheme="minorEastAsia" w:hAnsi="Cambria Math" w:cs="Times New Roman"/>
+                  <w:sz w:val="24"/>
+                  <w:szCs w:val="24"/>
+                </w:rPr>
+                <m:t>1</m:t>
+              </m:r>
+              <m:r>
+                <w:rPr>
+                  <w:rFonts w:ascii="Cambria Math" w:eastAsiaTheme="minorEastAsia" w:hAnsi="Cambria Math" w:cs="Times New Roman"/>
+                  <w:sz w:val="24"/>
+                  <w:szCs w:val="24"/>
+                </w:rPr>
+                <m:t xml:space="preserve"> + n%)</m:t>
+              </m:r>
+            </m:e>
+            <m:sup>
+              <m:r>
+                <w:rPr>
+                  <w:rFonts w:ascii="Cambria Math" w:eastAsiaTheme="minorEastAsia" w:hAnsi="Cambria Math" w:cs="Times New Roman"/>
+                  <w:sz w:val="24"/>
+                  <w:szCs w:val="24"/>
+                </w:rPr>
+                <m:t>n%</m:t>
+              </m:r>
+            </m:sup>
+          </m:sSup>
+          <m:r>
+            <w:rPr>
+              <w:rFonts w:ascii="Cambria Math" w:eastAsiaTheme="minorEastAsia" w:hAnsi="Cambria Math" w:cs="Times New Roman"/>
+              <w:sz w:val="24"/>
+              <w:szCs w:val="24"/>
+            </w:rPr>
+            <m:t xml:space="preserve">= </m:t>
+          </m:r>
+          <m:sSup>
+            <m:sSupPr>
+              <m:ctrlPr>
+                <w:rPr>
+                  <w:rFonts w:ascii="Cambria Math" w:eastAsiaTheme="minorEastAsia" w:hAnsi="Cambria Math" w:cs="Times New Roman"/>
+                  <w:i/>
+                  <w:sz w:val="24"/>
+                  <w:szCs w:val="24"/>
+                </w:rPr>
+              </m:ctrlPr>
+            </m:sSupPr>
+            <m:e>
+              <m:r>
+                <w:rPr>
+                  <w:rFonts w:ascii="Cambria Math" w:eastAsiaTheme="minorEastAsia" w:hAnsi="Cambria Math" w:cs="Times New Roman"/>
+                  <w:sz w:val="24"/>
+                  <w:szCs w:val="24"/>
+                </w:rPr>
+                <m:t>n%</m:t>
+              </m:r>
+            </m:e>
+            <m:sup>
+              <m:r>
+                <w:rPr>
+                  <w:rFonts w:ascii="Cambria Math" w:eastAsiaTheme="minorEastAsia" w:hAnsi="Cambria Math" w:cs="Times New Roman"/>
+                  <w:sz w:val="24"/>
+                  <w:szCs w:val="24"/>
+                </w:rPr>
+                <m:t>n%</m:t>
+              </m:r>
+            </m:sup>
+          </m:sSup>
+          <m:r>
+            <w:rPr>
+              <w:rFonts w:ascii="Cambria Math" w:eastAsiaTheme="minorEastAsia" w:hAnsi="Cambria Math" w:cs="Times New Roman"/>
+              <w:sz w:val="24"/>
+              <w:szCs w:val="24"/>
+            </w:rPr>
+            <m:t xml:space="preserve"> </m:t>
+          </m:r>
+          <m:r>
+            <w:rPr>
+              <w:rFonts w:ascii="Cambria Math" w:eastAsiaTheme="minorEastAsia" w:hAnsi="Cambria Math" w:cs="Times New Roman"/>
+              <w:sz w:val="24"/>
+              <w:szCs w:val="24"/>
+            </w:rPr>
+            <m:t xml:space="preserve">× </m:t>
+          </m:r>
+          <m:d>
+            <m:dPr>
+              <m:ctrlPr>
+                <w:rPr>
+                  <w:rFonts w:ascii="Cambria Math" w:eastAsiaTheme="minorEastAsia" w:hAnsi="Cambria Math" w:cs="Times New Roman"/>
+                  <w:i/>
+                  <w:sz w:val="24"/>
+                  <w:szCs w:val="24"/>
+                </w:rPr>
+              </m:ctrlPr>
+            </m:dPr>
+            <m:e>
+              <m:sSup>
+                <m:sSupPr>
+                  <m:ctrlPr>
+                    <w:rPr>
+                      <w:rFonts w:ascii="Cambria Math" w:eastAsiaTheme="minorEastAsia" w:hAnsi="Cambria Math" w:cs="Times New Roman"/>
+                      <w:i/>
+                      <w:sz w:val="24"/>
+                      <w:szCs w:val="24"/>
+                    </w:rPr>
+                  </m:ctrlPr>
+                </m:sSupPr>
+                <m:e>
+                  <m:r>
+                    <w:rPr>
+                      <w:rFonts w:ascii="Cambria Math" w:eastAsiaTheme="minorEastAsia" w:hAnsi="Cambria Math" w:cs="Times New Roman"/>
+                      <w:sz w:val="24"/>
+                      <w:szCs w:val="24"/>
+                    </w:rPr>
+                    <m:t>1</m:t>
+                  </m:r>
+                </m:e>
+                <m:sup>
+                  <m:d>
+                    <m:dPr>
+                      <m:begChr m:val="{"/>
+                      <m:endChr m:val="}"/>
+                      <m:ctrlPr>
+                        <w:rPr>
+                          <w:rFonts w:ascii="Cambria Math" w:eastAsiaTheme="minorEastAsia" w:hAnsi="Cambria Math" w:cs="Times New Roman"/>
+                          <w:i/>
+                          <w:sz w:val="24"/>
+                          <w:szCs w:val="24"/>
+                        </w:rPr>
+                      </m:ctrlPr>
+                    </m:dPr>
+                    <m:e>
+                      <m:sSup>
+                        <m:sSupPr>
+                          <m:ctrlPr>
+                            <w:rPr>
+                              <w:rFonts w:ascii="Cambria Math" w:eastAsiaTheme="minorEastAsia" w:hAnsi="Cambria Math" w:cs="Times New Roman"/>
+                              <w:i/>
+                              <w:sz w:val="24"/>
+                              <w:szCs w:val="24"/>
+                            </w:rPr>
+                          </m:ctrlPr>
+                        </m:sSupPr>
+                        <m:e>
+                          <m:sSub>
+                            <m:sSubPr>
+                              <m:ctrlPr>
+                                <w:rPr>
+                                  <w:rFonts w:ascii="Cambria Math" w:eastAsiaTheme="minorEastAsia" w:hAnsi="Cambria Math" w:cs="Times New Roman"/>
+                                  <w:i/>
+                                  <w:sz w:val="24"/>
+                                  <w:szCs w:val="24"/>
+                                </w:rPr>
+                              </m:ctrlPr>
+                            </m:sSubPr>
+                            <m:e>
+                              <m:r>
+                                <w:rPr>
+                                  <w:rFonts w:ascii="Cambria Math" w:eastAsiaTheme="minorEastAsia" w:hAnsi="Cambria Math" w:cs="Times New Roman"/>
+                                  <w:sz w:val="24"/>
+                                  <w:szCs w:val="24"/>
+                                </w:rPr>
+                                <m:t>e</m:t>
+                              </m:r>
+                            </m:e>
+                            <m:sub>
+                              <m:d>
+                                <m:dPr>
+                                  <m:ctrlPr>
+                                    <w:rPr>
+                                      <w:rFonts w:ascii="Cambria Math" w:eastAsiaTheme="minorEastAsia" w:hAnsi="Cambria Math" w:cs="Times New Roman"/>
+                                      <w:i/>
+                                      <w:sz w:val="24"/>
+                                      <w:szCs w:val="24"/>
+                                    </w:rPr>
+                                  </m:ctrlPr>
+                                </m:dPr>
+                                <m:e>
+                                  <m:r>
+                                    <w:rPr>
+                                      <w:rFonts w:ascii="Cambria Math" w:eastAsiaTheme="minorEastAsia" w:hAnsi="Cambria Math" w:cs="Times New Roman"/>
+                                      <w:sz w:val="24"/>
+                                      <w:szCs w:val="24"/>
+                                    </w:rPr>
+                                    <m:t xml:space="preserve"> -1</m:t>
+                                  </m:r>
+                                </m:e>
+                              </m:d>
+                            </m:sub>
+                          </m:sSub>
+                        </m:e>
+                        <m:sup>
+                          <m:r>
+                            <w:rPr>
+                              <w:rFonts w:ascii="Cambria Math" w:eastAsiaTheme="minorEastAsia" w:hAnsi="Cambria Math" w:cs="Times New Roman"/>
+                              <w:sz w:val="24"/>
+                              <w:szCs w:val="24"/>
+                            </w:rPr>
+                            <m:t>2</m:t>
+                          </m:r>
+                        </m:sup>
+                      </m:sSup>
+                    </m:e>
+                  </m:d>
+                </m:sup>
+              </m:sSup>
+            </m:e>
+          </m:d>
+        </m:oMath>
+      </m:oMathPara>
+    </w:p>
+    <w:p>
+      <w:pPr>
+        <w:spacing w:line="360" w:lineRule="auto"/>
+        <w:jc w:val="center"/>
+        <w:rPr>
+          <w:rFonts w:ascii="Times New Roman" w:eastAsiaTheme="minorEastAsia" w:hAnsi="Times New Roman" w:cs="Times New Roman"/>
+          <w:sz w:val="24"/>
+          <w:szCs w:val="24"/>
+        </w:rPr>
+      </w:pPr>
+    </w:p>
+    <w:p>
+      <w:pPr>
+        <w:spacing w:line="360" w:lineRule="auto"/>
+        <w:jc w:val="center"/>
+        <w:rPr>
+          <w:rFonts w:ascii="Times New Roman" w:eastAsiaTheme="minorEastAsia" w:hAnsi="Times New Roman" w:cs="Times New Roman"/>
+          <w:sz w:val="24"/>
+          <w:szCs w:val="24"/>
+        </w:rPr>
+      </w:pPr>
+      <m:oMathPara>
+        <m:oMath>
+          <m:f>
+            <m:fPr>
+              <m:ctrlPr>
+                <w:rPr>
+                  <w:rFonts w:ascii="Cambria Math" w:eastAsiaTheme="minorEastAsia" w:hAnsi="Cambria Math" w:cs="Times New Roman"/>
+                  <w:i/>
+                  <w:sz w:val="24"/>
+                  <w:szCs w:val="24"/>
+                </w:rPr>
+              </m:ctrlPr>
+            </m:fPr>
+            <m:num>
+              <m:d>
+                <m:dPr>
+                  <m:ctrlPr>
+                    <w:rPr>
+                      <w:rFonts w:ascii="Cambria Math" w:eastAsiaTheme="minorEastAsia" w:hAnsi="Cambria Math" w:cs="Times New Roman"/>
+                      <w:i/>
+                      <w:sz w:val="24"/>
+                      <w:szCs w:val="24"/>
+                    </w:rPr>
+                  </m:ctrlPr>
+                </m:dPr>
+                <m:e>
+                  <m:sSup>
+                    <m:sSupPr>
+                      <m:ctrlPr>
+                        <w:rPr>
+                          <w:rFonts w:ascii="Cambria Math" w:eastAsiaTheme="minorEastAsia" w:hAnsi="Cambria Math" w:cs="Times New Roman"/>
+                          <w:i/>
+                          <w:sz w:val="24"/>
+                          <w:szCs w:val="24"/>
+                        </w:rPr>
+                      </m:ctrlPr>
+                    </m:sSupPr>
+                    <m:e>
+                      <m:r>
+                        <w:rPr>
+                          <w:rFonts w:ascii="Cambria Math" w:eastAsiaTheme="minorEastAsia" w:hAnsi="Cambria Math" w:cs="Times New Roman"/>
+                          <w:sz w:val="24"/>
+                          <w:szCs w:val="24"/>
+                        </w:rPr>
+                        <m:t>1</m:t>
+                      </m:r>
+                    </m:e>
+                    <m:sup>
+                      <m:r>
+                        <w:rPr>
+                          <w:rFonts w:ascii="Cambria Math" w:eastAsiaTheme="minorEastAsia" w:hAnsi="Cambria Math" w:cs="Times New Roman"/>
+                          <w:sz w:val="24"/>
+                          <w:szCs w:val="24"/>
+                        </w:rPr>
+                        <m:t>n%</m:t>
+                      </m:r>
+                    </m:sup>
+                  </m:sSup>
+                  <m:r>
+                    <w:rPr>
+                      <w:rFonts w:ascii="Cambria Math" w:eastAsiaTheme="minorEastAsia" w:hAnsi="Cambria Math" w:cs="Times New Roman"/>
+                      <w:sz w:val="24"/>
+                      <w:szCs w:val="24"/>
+                    </w:rPr>
+                    <m:t xml:space="preserve"> + </m:t>
+                  </m:r>
+                  <m:sSup>
+                    <m:sSupPr>
+                      <m:ctrlPr>
+                        <w:rPr>
+                          <w:rFonts w:ascii="Cambria Math" w:eastAsiaTheme="minorEastAsia" w:hAnsi="Cambria Math" w:cs="Times New Roman"/>
+                          <w:i/>
+                          <w:sz w:val="24"/>
+                          <w:szCs w:val="24"/>
+                        </w:rPr>
+                      </m:ctrlPr>
+                    </m:sSupPr>
+                    <m:e>
+                      <m:r>
+                        <w:rPr>
+                          <w:rFonts w:ascii="Cambria Math" w:eastAsiaTheme="minorEastAsia" w:hAnsi="Cambria Math" w:cs="Times New Roman"/>
+                          <w:sz w:val="24"/>
+                          <w:szCs w:val="24"/>
+                        </w:rPr>
+                        <m:t>n%</m:t>
+                      </m:r>
+                    </m:e>
+                    <m:sup>
+                      <m:r>
+                        <w:rPr>
+                          <w:rFonts w:ascii="Cambria Math" w:eastAsiaTheme="minorEastAsia" w:hAnsi="Cambria Math" w:cs="Times New Roman"/>
+                          <w:sz w:val="24"/>
+                          <w:szCs w:val="24"/>
+                        </w:rPr>
+                        <m:t>n%</m:t>
+                      </m:r>
+                    </m:sup>
+                  </m:sSup>
+                </m:e>
+              </m:d>
+            </m:num>
+            <m:den>
+              <m:d>
+                <m:dPr>
+                  <m:ctrlPr>
+                    <w:rPr>
+                      <w:rFonts w:ascii="Cambria Math" w:eastAsiaTheme="minorEastAsia" w:hAnsi="Cambria Math" w:cs="Times New Roman"/>
+                      <w:i/>
+                      <w:sz w:val="24"/>
+                      <w:szCs w:val="24"/>
+                    </w:rPr>
+                  </m:ctrlPr>
+                </m:dPr>
+                <m:e>
+                  <m:sSup>
+                    <m:sSupPr>
+                      <m:ctrlPr>
+                        <w:rPr>
+                          <w:rFonts w:ascii="Cambria Math" w:eastAsiaTheme="minorEastAsia" w:hAnsi="Cambria Math" w:cs="Times New Roman"/>
+                          <w:i/>
+                          <w:sz w:val="24"/>
+                          <w:szCs w:val="24"/>
+                        </w:rPr>
+                      </m:ctrlPr>
+                    </m:sSupPr>
+                    <m:e>
+                      <m:r>
+                        <w:rPr>
+                          <w:rFonts w:ascii="Cambria Math" w:eastAsiaTheme="minorEastAsia" w:hAnsi="Cambria Math" w:cs="Times New Roman"/>
+                          <w:sz w:val="24"/>
+                          <w:szCs w:val="24"/>
+                        </w:rPr>
+                        <m:t>1</m:t>
+                      </m:r>
+                    </m:e>
+                    <m:sup>
+                      <m:d>
+                        <m:dPr>
+                          <m:begChr m:val="{"/>
+                          <m:endChr m:val="}"/>
+                          <m:ctrlPr>
+                            <w:rPr>
+                              <w:rFonts w:ascii="Cambria Math" w:eastAsiaTheme="minorEastAsia" w:hAnsi="Cambria Math" w:cs="Times New Roman"/>
+                              <w:i/>
+                              <w:sz w:val="24"/>
+                              <w:szCs w:val="24"/>
+                            </w:rPr>
+                          </m:ctrlPr>
+                        </m:dPr>
+                        <m:e>
+                          <m:sSup>
+                            <m:sSupPr>
+                              <m:ctrlPr>
+                                <w:rPr>
+                                  <w:rFonts w:ascii="Cambria Math" w:eastAsiaTheme="minorEastAsia" w:hAnsi="Cambria Math" w:cs="Times New Roman"/>
+                                  <w:i/>
+                                  <w:sz w:val="24"/>
+                                  <w:szCs w:val="24"/>
+                                </w:rPr>
+                              </m:ctrlPr>
+                            </m:sSupPr>
+                            <m:e>
+                              <m:sSub>
+                                <m:sSubPr>
+                                  <m:ctrlPr>
+                                    <w:rPr>
+                                      <w:rFonts w:ascii="Cambria Math" w:eastAsiaTheme="minorEastAsia" w:hAnsi="Cambria Math" w:cs="Times New Roman"/>
+                                      <w:i/>
+                                      <w:sz w:val="24"/>
+                                      <w:szCs w:val="24"/>
+                                    </w:rPr>
+                                  </m:ctrlPr>
+                                </m:sSubPr>
+                                <m:e>
+                                  <m:r>
+                                    <w:rPr>
+                                      <w:rFonts w:ascii="Cambria Math" w:eastAsiaTheme="minorEastAsia" w:hAnsi="Cambria Math" w:cs="Times New Roman"/>
+                                      <w:sz w:val="24"/>
+                                      <w:szCs w:val="24"/>
+                                    </w:rPr>
+                                    <m:t>e</m:t>
+                                  </m:r>
+                                </m:e>
+                                <m:sub>
+                                  <m:d>
+                                    <m:dPr>
+                                      <m:ctrlPr>
+                                        <w:rPr>
+                                          <w:rFonts w:ascii="Cambria Math" w:eastAsiaTheme="minorEastAsia" w:hAnsi="Cambria Math" w:cs="Times New Roman"/>
+                                          <w:i/>
+                                          <w:sz w:val="24"/>
+                                          <w:szCs w:val="24"/>
+                                        </w:rPr>
+                                      </m:ctrlPr>
+                                    </m:dPr>
+                                    <m:e>
+                                      <m:r>
+                                        <w:rPr>
+                                          <w:rFonts w:ascii="Cambria Math" w:eastAsiaTheme="minorEastAsia" w:hAnsi="Cambria Math" w:cs="Times New Roman"/>
+                                          <w:sz w:val="24"/>
+                                          <w:szCs w:val="24"/>
+                                        </w:rPr>
+                                        <m:t xml:space="preserve"> -1</m:t>
+                                      </m:r>
+                                    </m:e>
+                                  </m:d>
+                                </m:sub>
+                              </m:sSub>
+                            </m:e>
+                            <m:sup>
+                              <m:r>
+                                <w:rPr>
+                                  <w:rFonts w:ascii="Cambria Math" w:eastAsiaTheme="minorEastAsia" w:hAnsi="Cambria Math" w:cs="Times New Roman"/>
+                                  <w:sz w:val="24"/>
+                                  <w:szCs w:val="24"/>
+                                </w:rPr>
+                                <m:t>2</m:t>
+                              </m:r>
+                            </m:sup>
+                          </m:sSup>
+                        </m:e>
+                      </m:d>
+                    </m:sup>
+                  </m:sSup>
+                </m:e>
+              </m:d>
+            </m:den>
+          </m:f>
+          <m:r>
+            <w:rPr>
+              <w:rFonts w:ascii="Cambria Math" w:eastAsiaTheme="minorEastAsia" w:hAnsi="Cambria Math" w:cs="Times New Roman"/>
+              <w:sz w:val="24"/>
+              <w:szCs w:val="24"/>
+            </w:rPr>
+            <m:t xml:space="preserve"> </m:t>
+          </m:r>
+          <m:r>
+            <w:rPr>
+              <w:rFonts w:ascii="Cambria Math" w:eastAsiaTheme="minorEastAsia" w:hAnsi="Cambria Math" w:cs="Times New Roman"/>
+              <w:sz w:val="24"/>
+              <w:szCs w:val="24"/>
+            </w:rPr>
+            <m:t xml:space="preserve">= </m:t>
+          </m:r>
+          <m:sSup>
+            <m:sSupPr>
+              <m:ctrlPr>
+                <w:rPr>
+                  <w:rFonts w:ascii="Cambria Math" w:eastAsiaTheme="minorEastAsia" w:hAnsi="Cambria Math" w:cs="Times New Roman"/>
+                  <w:i/>
+                  <w:sz w:val="24"/>
+                  <w:szCs w:val="24"/>
+                </w:rPr>
+              </m:ctrlPr>
+            </m:sSupPr>
+            <m:e>
+              <m:r>
+                <w:rPr>
+                  <w:rFonts w:ascii="Cambria Math" w:eastAsiaTheme="minorEastAsia" w:hAnsi="Cambria Math" w:cs="Times New Roman"/>
+                  <w:sz w:val="24"/>
+                  <w:szCs w:val="24"/>
+                </w:rPr>
+                <m:t>n%</m:t>
+              </m:r>
+            </m:e>
+            <m:sup>
+              <m:r>
+                <w:rPr>
+                  <w:rFonts w:ascii="Cambria Math" w:eastAsiaTheme="minorEastAsia" w:hAnsi="Cambria Math" w:cs="Times New Roman"/>
+                  <w:sz w:val="24"/>
+                  <w:szCs w:val="24"/>
+                </w:rPr>
+                <m:t>n%</m:t>
+              </m:r>
+            </m:sup>
+          </m:sSup>
+        </m:oMath>
+      </m:oMathPara>
+    </w:p>
+    <w:p>
+      <w:pPr>
+        <w:spacing w:line="360" w:lineRule="auto"/>
+        <w:jc w:val="center"/>
+        <w:rPr>
+          <w:rFonts w:ascii="Times New Roman" w:eastAsiaTheme="minorEastAsia" w:hAnsi="Times New Roman" w:cs="Times New Roman"/>
+          <w:sz w:val="24"/>
+          <w:szCs w:val="24"/>
+        </w:rPr>
+      </w:pPr>
+    </w:p>
+    <w:p>
+      <w:pPr>
+        <w:spacing w:line="360" w:lineRule="auto"/>
+        <w:jc w:val="center"/>
+        <w:rPr>
+          <w:rFonts w:ascii="Times New Roman" w:eastAsiaTheme="minorEastAsia" w:hAnsi="Times New Roman" w:cs="Times New Roman"/>
+          <w:sz w:val="24"/>
+          <w:szCs w:val="24"/>
+        </w:rPr>
+      </w:pPr>
+      <m:oMathPara>
+        <m:oMath>
+          <m:sSup>
+            <m:sSupPr>
+              <m:ctrlPr>
+                <w:rPr>
+                  <w:rFonts w:ascii="Cambria Math" w:eastAsiaTheme="minorEastAsia" w:hAnsi="Cambria Math" w:cs="Times New Roman"/>
+                  <w:i/>
+                  <w:sz w:val="24"/>
+                  <w:szCs w:val="24"/>
+                </w:rPr>
+              </m:ctrlPr>
+            </m:sSupPr>
+            <m:e>
+              <m:r>
+                <w:rPr>
+                  <w:rFonts w:ascii="Cambria Math" w:eastAsiaTheme="minorEastAsia" w:hAnsi="Cambria Math" w:cs="Times New Roman"/>
+                  <w:sz w:val="24"/>
+                  <w:szCs w:val="24"/>
+                </w:rPr>
+                <m:t>1</m:t>
+              </m:r>
+            </m:e>
+            <m:sup>
+              <m:r>
+                <w:rPr>
+                  <w:rFonts w:ascii="Cambria Math" w:eastAsiaTheme="minorEastAsia" w:hAnsi="Cambria Math" w:cs="Times New Roman"/>
+                  <w:sz w:val="24"/>
+                  <w:szCs w:val="24"/>
+                </w:rPr>
+                <m:t>n%</m:t>
+              </m:r>
+            </m:sup>
+          </m:sSup>
+          <m:r>
+            <w:rPr>
+              <w:rFonts w:ascii="Cambria Math" w:eastAsiaTheme="minorEastAsia" w:hAnsi="Cambria Math" w:cs="Times New Roman"/>
+              <w:sz w:val="24"/>
+              <w:szCs w:val="24"/>
+            </w:rPr>
+            <m:t xml:space="preserve"> = </m:t>
+          </m:r>
+          <m:f>
+            <m:fPr>
+              <m:ctrlPr>
+                <w:rPr>
+                  <w:rFonts w:ascii="Cambria Math" w:eastAsiaTheme="minorEastAsia" w:hAnsi="Cambria Math" w:cs="Times New Roman"/>
+                  <w:i/>
+                  <w:sz w:val="24"/>
+                  <w:szCs w:val="24"/>
+                </w:rPr>
+              </m:ctrlPr>
+            </m:fPr>
+            <m:num>
+              <m:d>
+                <m:dPr>
+                  <m:ctrlPr>
+                    <w:rPr>
+                      <w:rFonts w:ascii="Cambria Math" w:eastAsiaTheme="minorEastAsia" w:hAnsi="Cambria Math" w:cs="Times New Roman"/>
+                      <w:i/>
+                      <w:sz w:val="24"/>
+                      <w:szCs w:val="24"/>
+                    </w:rPr>
+                  </m:ctrlPr>
+                </m:dPr>
+                <m:e>
+                  <m:d>
+                    <m:dPr>
+                      <m:begChr m:val="{"/>
+                      <m:endChr m:val="}"/>
+                      <m:ctrlPr>
+                        <w:rPr>
+                          <w:rFonts w:ascii="Cambria Math" w:eastAsiaTheme="minorEastAsia" w:hAnsi="Cambria Math" w:cs="Times New Roman"/>
+                          <w:i/>
+                          <w:sz w:val="24"/>
+                          <w:szCs w:val="24"/>
+                        </w:rPr>
+                      </m:ctrlPr>
+                    </m:dPr>
+                    <m:e>
+                      <m:sSup>
+                        <m:sSupPr>
+                          <m:ctrlPr>
+                            <w:rPr>
+                              <w:rFonts w:ascii="Cambria Math" w:eastAsiaTheme="minorEastAsia" w:hAnsi="Cambria Math" w:cs="Times New Roman"/>
+                              <w:i/>
+                              <w:sz w:val="24"/>
+                              <w:szCs w:val="24"/>
+                            </w:rPr>
+                          </m:ctrlPr>
+                        </m:sSupPr>
+                        <m:e>
+                          <m:r>
+                            <w:rPr>
+                              <w:rFonts w:ascii="Cambria Math" w:eastAsiaTheme="minorEastAsia" w:hAnsi="Cambria Math" w:cs="Times New Roman"/>
+                              <w:sz w:val="24"/>
+                              <w:szCs w:val="24"/>
+                            </w:rPr>
+                            <m:t>n%</m:t>
+                          </m:r>
+                        </m:e>
+                        <m:sup>
+                          <m:r>
+                            <w:rPr>
+                              <w:rFonts w:ascii="Cambria Math" w:eastAsiaTheme="minorEastAsia" w:hAnsi="Cambria Math" w:cs="Times New Roman"/>
+                              <w:sz w:val="24"/>
+                              <w:szCs w:val="24"/>
+                            </w:rPr>
+                            <m:t>n%</m:t>
+                          </m:r>
+                        </m:sup>
+                      </m:sSup>
+                      <m:r>
+                        <m:rPr>
+                          <m:sty m:val="p"/>
+                        </m:rPr>
+                        <w:rPr>
+                          <w:rFonts w:ascii="Cambria Math" w:eastAsiaTheme="minorEastAsia" w:hAnsi="Cambria Math" w:cs="Times New Roman"/>
+                          <w:sz w:val="24"/>
+                          <w:szCs w:val="24"/>
+                        </w:rPr>
+                        <m:t xml:space="preserve"> </m:t>
+                      </m:r>
+                      <m:r>
+                        <w:rPr>
+                          <w:rFonts w:ascii="Cambria Math" w:eastAsiaTheme="minorEastAsia" w:hAnsi="Cambria Math" w:cs="Times New Roman"/>
+                          <w:sz w:val="24"/>
+                          <w:szCs w:val="24"/>
+                        </w:rPr>
+                        <m:t xml:space="preserve">× </m:t>
+                      </m:r>
+                      <m:d>
+                        <m:dPr>
+                          <m:ctrlPr>
+                            <w:rPr>
+                              <w:rFonts w:ascii="Cambria Math" w:eastAsiaTheme="minorEastAsia" w:hAnsi="Cambria Math" w:cs="Times New Roman"/>
+                              <w:i/>
+                              <w:sz w:val="24"/>
+                              <w:szCs w:val="24"/>
+                            </w:rPr>
+                          </m:ctrlPr>
+                        </m:dPr>
+                        <m:e>
+                          <m:sSup>
+                            <m:sSupPr>
+                              <m:ctrlPr>
+                                <w:rPr>
+                                  <w:rFonts w:ascii="Cambria Math" w:eastAsiaTheme="minorEastAsia" w:hAnsi="Cambria Math" w:cs="Times New Roman"/>
+                                  <w:i/>
+                                  <w:sz w:val="24"/>
+                                  <w:szCs w:val="24"/>
+                                </w:rPr>
+                              </m:ctrlPr>
+                            </m:sSupPr>
+                            <m:e>
+                              <m:r>
+                                <w:rPr>
+                                  <w:rFonts w:ascii="Cambria Math" w:eastAsiaTheme="minorEastAsia" w:hAnsi="Cambria Math" w:cs="Times New Roman"/>
+                                  <w:sz w:val="24"/>
+                                  <w:szCs w:val="24"/>
+                                </w:rPr>
+                                <m:t>1</m:t>
+                              </m:r>
+                            </m:e>
+                            <m:sup>
+                              <m:d>
+                                <m:dPr>
+                                  <m:begChr m:val="{"/>
+                                  <m:endChr m:val="}"/>
+                                  <m:ctrlPr>
+                                    <w:rPr>
+                                      <w:rFonts w:ascii="Cambria Math" w:eastAsiaTheme="minorEastAsia" w:hAnsi="Cambria Math" w:cs="Times New Roman"/>
+                                      <w:i/>
+                                      <w:sz w:val="24"/>
+                                      <w:szCs w:val="24"/>
+                                    </w:rPr>
+                                  </m:ctrlPr>
+                                </m:dPr>
+                                <m:e>
+                                  <m:sSup>
+                                    <m:sSupPr>
+                                      <m:ctrlPr>
+                                        <w:rPr>
+                                          <w:rFonts w:ascii="Cambria Math" w:eastAsiaTheme="minorEastAsia" w:hAnsi="Cambria Math" w:cs="Times New Roman"/>
+                                          <w:i/>
+                                          <w:sz w:val="24"/>
+                                          <w:szCs w:val="24"/>
+                                        </w:rPr>
+                                      </m:ctrlPr>
+                                    </m:sSupPr>
+                                    <m:e>
+                                      <m:sSub>
+                                        <m:sSubPr>
+                                          <m:ctrlPr>
+                                            <w:rPr>
+                                              <w:rFonts w:ascii="Cambria Math" w:eastAsiaTheme="minorEastAsia" w:hAnsi="Cambria Math" w:cs="Times New Roman"/>
+                                              <w:i/>
+                                              <w:sz w:val="24"/>
+                                              <w:szCs w:val="24"/>
+                                            </w:rPr>
+                                          </m:ctrlPr>
+                                        </m:sSubPr>
+                                        <m:e>
+                                          <m:r>
+                                            <w:rPr>
+                                              <w:rFonts w:ascii="Cambria Math" w:eastAsiaTheme="minorEastAsia" w:hAnsi="Cambria Math" w:cs="Times New Roman"/>
+                                              <w:sz w:val="24"/>
+                                              <w:szCs w:val="24"/>
+                                            </w:rPr>
+                                            <m:t>e</m:t>
+                                          </m:r>
+                                        </m:e>
+                                        <m:sub>
+                                          <m:d>
+                                            <m:dPr>
+                                              <m:ctrlPr>
+                                                <w:rPr>
+                                                  <w:rFonts w:ascii="Cambria Math" w:eastAsiaTheme="minorEastAsia" w:hAnsi="Cambria Math" w:cs="Times New Roman"/>
+                                                  <w:i/>
+                                                  <w:sz w:val="24"/>
+                                                  <w:szCs w:val="24"/>
+                                                </w:rPr>
+                                              </m:ctrlPr>
+                                            </m:dPr>
+                                            <m:e>
+                                              <m:r>
+                                                <w:rPr>
+                                                  <w:rFonts w:ascii="Cambria Math" w:eastAsiaTheme="minorEastAsia" w:hAnsi="Cambria Math" w:cs="Times New Roman"/>
+                                                  <w:sz w:val="24"/>
+                                                  <w:szCs w:val="24"/>
+                                                </w:rPr>
+                                                <m:t xml:space="preserve"> -1</m:t>
+                                              </m:r>
+                                            </m:e>
+                                          </m:d>
+                                        </m:sub>
+                                      </m:sSub>
+                                    </m:e>
+                                    <m:sup>
+                                      <m:r>
+                                        <w:rPr>
+                                          <w:rFonts w:ascii="Cambria Math" w:eastAsiaTheme="minorEastAsia" w:hAnsi="Cambria Math" w:cs="Times New Roman"/>
+                                          <w:sz w:val="24"/>
+                                          <w:szCs w:val="24"/>
+                                        </w:rPr>
+                                        <m:t>2</m:t>
+                                      </m:r>
+                                    </m:sup>
+                                  </m:sSup>
+                                </m:e>
+                              </m:d>
+                            </m:sup>
+                          </m:sSup>
+                        </m:e>
+                      </m:d>
+                    </m:e>
+                  </m:d>
+                  <m:r>
+                    <w:rPr>
+                      <w:rFonts w:ascii="Cambria Math" w:eastAsiaTheme="minorEastAsia" w:hAnsi="Cambria Math" w:cs="Times New Roman"/>
+                      <w:sz w:val="24"/>
+                      <w:szCs w:val="24"/>
+                    </w:rPr>
+                    <m:t xml:space="preserve"> - </m:t>
+                  </m:r>
+                  <m:sSup>
+                    <m:sSupPr>
+                      <m:ctrlPr>
+                        <w:rPr>
+                          <w:rFonts w:ascii="Cambria Math" w:eastAsiaTheme="minorEastAsia" w:hAnsi="Cambria Math" w:cs="Times New Roman"/>
+                          <w:i/>
+                          <w:sz w:val="24"/>
+                          <w:szCs w:val="24"/>
+                        </w:rPr>
+                      </m:ctrlPr>
+                    </m:sSupPr>
+                    <m:e>
+                      <m:r>
+                        <w:rPr>
+                          <w:rFonts w:ascii="Cambria Math" w:eastAsiaTheme="minorEastAsia" w:hAnsi="Cambria Math" w:cs="Times New Roman"/>
+                          <w:sz w:val="24"/>
+                          <w:szCs w:val="24"/>
+                        </w:rPr>
+                        <m:t>n%</m:t>
+                      </m:r>
+                    </m:e>
+                    <m:sup>
+                      <m:r>
+                        <w:rPr>
+                          <w:rFonts w:ascii="Cambria Math" w:eastAsiaTheme="minorEastAsia" w:hAnsi="Cambria Math" w:cs="Times New Roman"/>
+                          <w:sz w:val="24"/>
+                          <w:szCs w:val="24"/>
+                        </w:rPr>
+                        <m:t>n%</m:t>
+                      </m:r>
+                    </m:sup>
+                  </m:sSup>
+                </m:e>
+              </m:d>
+            </m:num>
+            <m:den>
+              <m:d>
+                <m:dPr>
+                  <m:ctrlPr>
+                    <w:rPr>
+                      <w:rFonts w:ascii="Cambria Math" w:eastAsiaTheme="minorEastAsia" w:hAnsi="Cambria Math" w:cs="Times New Roman"/>
+                      <w:i/>
+                      <w:sz w:val="24"/>
+                      <w:szCs w:val="24"/>
+                    </w:rPr>
+                  </m:ctrlPr>
+                </m:dPr>
+                <m:e>
+                  <m:sSup>
+                    <m:sSupPr>
+                      <m:ctrlPr>
+                        <w:rPr>
+                          <w:rFonts w:ascii="Cambria Math" w:eastAsiaTheme="minorEastAsia" w:hAnsi="Cambria Math" w:cs="Times New Roman"/>
+                          <w:i/>
+                          <w:sz w:val="24"/>
+                          <w:szCs w:val="24"/>
+                        </w:rPr>
+                      </m:ctrlPr>
+                    </m:sSupPr>
+                    <m:e>
+                      <m:r>
+                        <w:rPr>
+                          <w:rFonts w:ascii="Cambria Math" w:eastAsiaTheme="minorEastAsia" w:hAnsi="Cambria Math" w:cs="Times New Roman"/>
+                          <w:sz w:val="24"/>
+                          <w:szCs w:val="24"/>
+                        </w:rPr>
+                        <m:t>1</m:t>
+                      </m:r>
+                    </m:e>
+                    <m:sup>
+                      <m:d>
+                        <m:dPr>
+                          <m:begChr m:val="{"/>
+                          <m:endChr m:val="}"/>
+                          <m:ctrlPr>
+                            <w:rPr>
+                              <w:rFonts w:ascii="Cambria Math" w:eastAsiaTheme="minorEastAsia" w:hAnsi="Cambria Math" w:cs="Times New Roman"/>
+                              <w:i/>
+                              <w:sz w:val="24"/>
+                              <w:szCs w:val="24"/>
+                            </w:rPr>
+                          </m:ctrlPr>
+                        </m:dPr>
+                        <m:e>
+                          <m:sSup>
+                            <m:sSupPr>
+                              <m:ctrlPr>
+                                <w:rPr>
+                                  <w:rFonts w:ascii="Cambria Math" w:eastAsiaTheme="minorEastAsia" w:hAnsi="Cambria Math" w:cs="Times New Roman"/>
+                                  <w:i/>
+                                  <w:sz w:val="24"/>
+                                  <w:szCs w:val="24"/>
+                                </w:rPr>
+                              </m:ctrlPr>
+                            </m:sSupPr>
+                            <m:e>
+                              <m:sSub>
+                                <m:sSubPr>
+                                  <m:ctrlPr>
+                                    <w:rPr>
+                                      <w:rFonts w:ascii="Cambria Math" w:eastAsiaTheme="minorEastAsia" w:hAnsi="Cambria Math" w:cs="Times New Roman"/>
+                                      <w:i/>
+                                      <w:sz w:val="24"/>
+                                      <w:szCs w:val="24"/>
+                                    </w:rPr>
+                                  </m:ctrlPr>
+                                </m:sSubPr>
+                                <m:e>
+                                  <m:r>
+                                    <w:rPr>
+                                      <w:rFonts w:ascii="Cambria Math" w:eastAsiaTheme="minorEastAsia" w:hAnsi="Cambria Math" w:cs="Times New Roman"/>
+                                      <w:sz w:val="24"/>
+                                      <w:szCs w:val="24"/>
+                                    </w:rPr>
+                                    <m:t>e</m:t>
+                                  </m:r>
+                                </m:e>
+                                <m:sub>
+                                  <m:d>
+                                    <m:dPr>
+                                      <m:ctrlPr>
+                                        <w:rPr>
+                                          <w:rFonts w:ascii="Cambria Math" w:eastAsiaTheme="minorEastAsia" w:hAnsi="Cambria Math" w:cs="Times New Roman"/>
+                                          <w:i/>
+                                          <w:sz w:val="24"/>
+                                          <w:szCs w:val="24"/>
+                                        </w:rPr>
+                                      </m:ctrlPr>
+                                    </m:dPr>
+                                    <m:e>
+                                      <m:r>
+                                        <w:rPr>
+                                          <w:rFonts w:ascii="Cambria Math" w:eastAsiaTheme="minorEastAsia" w:hAnsi="Cambria Math" w:cs="Times New Roman"/>
+                                          <w:sz w:val="24"/>
+                                          <w:szCs w:val="24"/>
+                                        </w:rPr>
+                                        <m:t xml:space="preserve"> -1</m:t>
+                                      </m:r>
+                                    </m:e>
+                                  </m:d>
+                                </m:sub>
+                              </m:sSub>
+                            </m:e>
+                            <m:sup>
+                              <m:r>
+                                <w:rPr>
+                                  <w:rFonts w:ascii="Cambria Math" w:eastAsiaTheme="minorEastAsia" w:hAnsi="Cambria Math" w:cs="Times New Roman"/>
+                                  <w:sz w:val="24"/>
+                                  <w:szCs w:val="24"/>
+                                </w:rPr>
+                                <m:t>2</m:t>
+                              </m:r>
+                            </m:sup>
+                          </m:sSup>
+                        </m:e>
+                      </m:d>
+                    </m:sup>
+                  </m:sSup>
+                </m:e>
+              </m:d>
+            </m:den>
+          </m:f>
+        </m:oMath>
+      </m:oMathPara>
+    </w:p>
+    <w:p>
+      <w:pPr>
+        <w:spacing w:line="360" w:lineRule="auto"/>
+        <w:jc w:val="center"/>
+        <w:rPr>
+          <w:rFonts w:ascii="Times New Roman" w:eastAsiaTheme="minorEastAsia" w:hAnsi="Times New Roman" w:cs="Times New Roman"/>
+          <w:sz w:val="24"/>
+          <w:szCs w:val="24"/>
+        </w:rPr>
+      </w:pPr>
+    </w:p>
+    <w:p>
+      <w:pPr>
+        <w:spacing w:line="360" w:lineRule="auto"/>
+        <w:jc w:val="center"/>
+        <w:rPr>
+          <w:rFonts w:ascii="Times New Roman" w:eastAsiaTheme="minorEastAsia" w:hAnsi="Times New Roman" w:cs="Times New Roman"/>
+          <w:sz w:val="24"/>
+          <w:szCs w:val="24"/>
+        </w:rPr>
+      </w:pPr>
+      <m:oMathPara>
+        <m:oMath>
+          <m:sSup>
+            <m:sSupPr>
+              <m:ctrlPr>
+                <w:rPr>
+                  <w:rFonts w:ascii="Cambria Math" w:eastAsiaTheme="minorEastAsia" w:hAnsi="Cambria Math" w:cs="Times New Roman"/>
+                  <w:i/>
+                  <w:sz w:val="24"/>
+                  <w:szCs w:val="24"/>
+                </w:rPr>
+              </m:ctrlPr>
+            </m:sSupPr>
+            <m:e>
+              <m:r>
+                <w:rPr>
+                  <w:rFonts w:ascii="Cambria Math" w:eastAsiaTheme="minorEastAsia" w:hAnsi="Cambria Math" w:cs="Times New Roman"/>
+                  <w:sz w:val="24"/>
+                  <w:szCs w:val="24"/>
+                </w:rPr>
+                <m:t>1</m:t>
+              </m:r>
+            </m:e>
+            <m:sup>
+              <m:r>
+                <w:rPr>
+                  <w:rFonts w:ascii="Cambria Math" w:eastAsiaTheme="minorEastAsia" w:hAnsi="Cambria Math" w:cs="Times New Roman"/>
+                  <w:sz w:val="24"/>
+                  <w:szCs w:val="24"/>
+                </w:rPr>
+                <m:t>n%</m:t>
+              </m:r>
+            </m:sup>
+          </m:sSup>
+          <m:r>
+            <w:rPr>
+              <w:rFonts w:ascii="Cambria Math" w:eastAsiaTheme="minorEastAsia" w:hAnsi="Cambria Math" w:cs="Times New Roman"/>
+              <w:sz w:val="24"/>
+              <w:szCs w:val="24"/>
+            </w:rPr>
+            <m:t xml:space="preserve"> = </m:t>
+          </m:r>
+          <m:d>
+            <m:dPr>
+              <m:ctrlPr>
+                <w:rPr>
+                  <w:rFonts w:ascii="Cambria Math" w:eastAsiaTheme="minorEastAsia" w:hAnsi="Cambria Math" w:cs="Times New Roman"/>
+                  <w:i/>
+                  <w:sz w:val="24"/>
+                  <w:szCs w:val="24"/>
+                </w:rPr>
+              </m:ctrlPr>
+            </m:dPr>
+            <m:e>
+              <m:sSup>
+                <m:sSupPr>
+                  <m:ctrlPr>
+                    <w:rPr>
+                      <w:rFonts w:ascii="Cambria Math" w:eastAsiaTheme="minorEastAsia" w:hAnsi="Cambria Math" w:cs="Times New Roman"/>
+                      <w:i/>
+                      <w:sz w:val="24"/>
+                      <w:szCs w:val="24"/>
+                    </w:rPr>
+                  </m:ctrlPr>
+                </m:sSupPr>
+                <m:e>
+                  <m:r>
+                    <w:rPr>
+                      <w:rFonts w:ascii="Cambria Math" w:eastAsiaTheme="minorEastAsia" w:hAnsi="Cambria Math" w:cs="Times New Roman"/>
+                      <w:sz w:val="24"/>
+                      <w:szCs w:val="24"/>
+                    </w:rPr>
+                    <m:t>1</m:t>
+                  </m:r>
+                </m:e>
+                <m:sup>
+                  <m:d>
+                    <m:dPr>
+                      <m:begChr m:val="{"/>
+                      <m:endChr m:val="}"/>
+                      <m:ctrlPr>
+                        <w:rPr>
+                          <w:rFonts w:ascii="Cambria Math" w:eastAsiaTheme="minorEastAsia" w:hAnsi="Cambria Math" w:cs="Times New Roman"/>
+                          <w:i/>
+                          <w:sz w:val="24"/>
+                          <w:szCs w:val="24"/>
+                        </w:rPr>
+                      </m:ctrlPr>
+                    </m:dPr>
+                    <m:e>
+                      <m:sSup>
+                        <m:sSupPr>
+                          <m:ctrlPr>
+                            <w:rPr>
+                              <w:rFonts w:ascii="Cambria Math" w:eastAsiaTheme="minorEastAsia" w:hAnsi="Cambria Math" w:cs="Times New Roman"/>
+                              <w:i/>
+                              <w:sz w:val="24"/>
+                              <w:szCs w:val="24"/>
+                            </w:rPr>
+                          </m:ctrlPr>
+                        </m:sSupPr>
+                        <m:e>
+                          <m:sSub>
+                            <m:sSubPr>
+                              <m:ctrlPr>
+                                <w:rPr>
+                                  <w:rFonts w:ascii="Cambria Math" w:eastAsiaTheme="minorEastAsia" w:hAnsi="Cambria Math" w:cs="Times New Roman"/>
+                                  <w:i/>
+                                  <w:sz w:val="24"/>
+                                  <w:szCs w:val="24"/>
+                                </w:rPr>
+                              </m:ctrlPr>
+                            </m:sSubPr>
+                            <m:e>
+                              <m:r>
+                                <w:rPr>
+                                  <w:rFonts w:ascii="Cambria Math" w:eastAsiaTheme="minorEastAsia" w:hAnsi="Cambria Math" w:cs="Times New Roman"/>
+                                  <w:sz w:val="24"/>
+                                  <w:szCs w:val="24"/>
+                                </w:rPr>
+                                <m:t>e</m:t>
+                              </m:r>
+                            </m:e>
+                            <m:sub>
+                              <m:d>
+                                <m:dPr>
+                                  <m:ctrlPr>
+                                    <w:rPr>
+                                      <w:rFonts w:ascii="Cambria Math" w:eastAsiaTheme="minorEastAsia" w:hAnsi="Cambria Math" w:cs="Times New Roman"/>
+                                      <w:i/>
+                                      <w:sz w:val="24"/>
+                                      <w:szCs w:val="24"/>
+                                    </w:rPr>
+                                  </m:ctrlPr>
+                                </m:dPr>
+                                <m:e>
+                                  <m:r>
+                                    <w:rPr>
+                                      <w:rFonts w:ascii="Cambria Math" w:eastAsiaTheme="minorEastAsia" w:hAnsi="Cambria Math" w:cs="Times New Roman"/>
+                                      <w:sz w:val="24"/>
+                                      <w:szCs w:val="24"/>
+                                    </w:rPr>
+                                    <m:t xml:space="preserve"> 1</m:t>
+                                  </m:r>
+                                </m:e>
+                              </m:d>
+                            </m:sub>
+                          </m:sSub>
+                        </m:e>
+                        <m:sup>
+                          <m:r>
+                            <w:rPr>
+                              <w:rFonts w:ascii="Cambria Math" w:eastAsiaTheme="minorEastAsia" w:hAnsi="Cambria Math" w:cs="Times New Roman"/>
+                              <w:sz w:val="24"/>
+                              <w:szCs w:val="24"/>
+                            </w:rPr>
+                            <m:t>2</m:t>
+                          </m:r>
+                        </m:sup>
+                      </m:sSup>
+                    </m:e>
+                  </m:d>
+                </m:sup>
+              </m:sSup>
+            </m:e>
+          </m:d>
+        </m:oMath>
+      </m:oMathPara>
+    </w:p>
+    <w:p>
+      <w:pPr>
+        <w:spacing w:line="360" w:lineRule="auto"/>
+        <w:jc w:val="center"/>
+        <w:rPr>
+          <w:rFonts w:ascii="Times New Roman" w:eastAsiaTheme="minorEastAsia" w:hAnsi="Times New Roman" w:cs="Times New Roman"/>
+          <w:sz w:val="24"/>
+          <w:szCs w:val="24"/>
+        </w:rPr>
+      </w:pPr>
+    </w:p>
+    <w:p>
+      <w:pPr>
+        <w:spacing w:line="360" w:lineRule="auto"/>
+        <w:jc w:val="center"/>
+        <w:rPr>
+          <w:rFonts w:ascii="Times New Roman" w:eastAsiaTheme="minorEastAsia" w:hAnsi="Times New Roman" w:cs="Times New Roman"/>
+          <w:sz w:val="24"/>
+          <w:szCs w:val="24"/>
+        </w:rPr>
+      </w:pPr>
+      <m:oMathPara>
+        <m:oMath>
+          <m:sSup>
+            <m:sSupPr>
+              <m:ctrlPr>
+                <w:rPr>
+                  <w:rFonts w:ascii="Cambria Math" w:eastAsiaTheme="minorEastAsia" w:hAnsi="Cambria Math" w:cs="Times New Roman"/>
+                  <w:i/>
+                  <w:sz w:val="24"/>
+                  <w:szCs w:val="24"/>
+                </w:rPr>
+              </m:ctrlPr>
+            </m:sSupPr>
+            <m:e>
+              <m:r>
+                <w:rPr>
+                  <w:rFonts w:ascii="Cambria Math" w:eastAsiaTheme="minorEastAsia" w:hAnsi="Cambria Math" w:cs="Times New Roman"/>
+                  <w:sz w:val="24"/>
+                  <w:szCs w:val="24"/>
+                </w:rPr>
+                <m:t>1</m:t>
+              </m:r>
+            </m:e>
+            <m:sup>
+              <m:r>
+                <w:rPr>
+                  <w:rFonts w:ascii="Cambria Math" w:eastAsiaTheme="minorEastAsia" w:hAnsi="Cambria Math" w:cs="Times New Roman"/>
+                  <w:sz w:val="24"/>
+                  <w:szCs w:val="24"/>
+                </w:rPr>
+                <m:t>n%</m:t>
+              </m:r>
+            </m:sup>
+          </m:sSup>
+          <m:r>
+            <w:rPr>
+              <w:rFonts w:ascii="Cambria Math" w:eastAsiaTheme="minorEastAsia" w:hAnsi="Cambria Math" w:cs="Times New Roman"/>
+              <w:sz w:val="24"/>
+              <w:szCs w:val="24"/>
+            </w:rPr>
+            <m:t xml:space="preserve"> = </m:t>
+          </m:r>
+          <m:r>
+            <w:rPr>
+              <w:rFonts w:ascii="Cambria Math" w:eastAsiaTheme="minorEastAsia" w:hAnsi="Cambria Math" w:cs="Times New Roman"/>
+              <w:sz w:val="24"/>
+              <w:szCs w:val="24"/>
+            </w:rPr>
+            <m:t>1</m:t>
+          </m:r>
+        </m:oMath>
+      </m:oMathPara>
+    </w:p>
+    <w:p>
+      <w:pPr>
+        <w:spacing w:line="360" w:lineRule="auto"/>
+        <w:jc w:val="center"/>
+        <w:rPr>
+          <w:rFonts w:ascii="Times New Roman" w:eastAsiaTheme="minorEastAsia" w:hAnsi="Times New Roman" w:cs="Times New Roman"/>
+          <w:sz w:val="24"/>
+          <w:szCs w:val="24"/>
+        </w:rPr>
+      </w:pPr>
+    </w:p>
+    <w:p>
+      <w:pPr>
+        <w:spacing w:line="360" w:lineRule="auto"/>
+        <w:jc w:val="center"/>
+        <w:rPr>
+          <w:rFonts w:ascii="Times New Roman" w:eastAsiaTheme="minorEastAsia" w:hAnsi="Times New Roman" w:cs="Times New Roman"/>
+          <w:sz w:val="24"/>
+          <w:szCs w:val="24"/>
+        </w:rPr>
+      </w:pPr>
+      <m:oMathPara>
+        <m:oMath>
+          <m:r>
+            <w:rPr>
+              <w:rFonts w:ascii="Cambria Math" w:eastAsiaTheme="minorEastAsia" w:hAnsi="Cambria Math" w:cs="Times New Roman"/>
+              <w:sz w:val="24"/>
+              <w:szCs w:val="24"/>
+            </w:rPr>
+            <m:t>Konstanta Samuel=</m:t>
+          </m:r>
+          <m:sSup>
+            <m:sSupPr>
+              <m:ctrlPr>
+                <w:rPr>
+                  <w:rFonts w:ascii="Cambria Math" w:eastAsiaTheme="minorEastAsia" w:hAnsi="Cambria Math" w:cs="Times New Roman"/>
+                  <w:i/>
+                  <w:sz w:val="24"/>
+                  <w:szCs w:val="24"/>
+                </w:rPr>
+              </m:ctrlPr>
+            </m:sSupPr>
+            <m:e>
+              <m:r>
+                <w:rPr>
+                  <w:rFonts w:ascii="Cambria Math" w:eastAsiaTheme="minorEastAsia" w:hAnsi="Cambria Math" w:cs="Times New Roman"/>
+                  <w:sz w:val="24"/>
+                  <w:szCs w:val="24"/>
+                </w:rPr>
+                <m:t>1</m:t>
+              </m:r>
+            </m:e>
+            <m:sup>
+              <m:r>
+                <w:rPr>
+                  <w:rFonts w:ascii="Cambria Math" w:eastAsiaTheme="minorEastAsia" w:hAnsi="Cambria Math" w:cs="Times New Roman"/>
+                  <w:sz w:val="24"/>
+                  <w:szCs w:val="24"/>
+                </w:rPr>
+                <m:t>n%</m:t>
+              </m:r>
+            </m:sup>
+          </m:sSup>
+        </m:oMath>
+      </m:oMathPara>
+    </w:p>
+    <w:p>
+      <w:pPr>
+        <w:spacing w:line="360" w:lineRule="auto"/>
+        <w:jc w:val="center"/>
+        <w:rPr>
+          <w:rFonts w:ascii="Times New Roman" w:eastAsiaTheme="minorEastAsia" w:hAnsi="Times New Roman" w:cs="Times New Roman"/>
+          <w:sz w:val="24"/>
+          <w:szCs w:val="24"/>
+        </w:rPr>
+      </w:pPr>
+    </w:p>
+    <w:p>
+      <w:pPr>
+        <w:spacing w:line="360" w:lineRule="auto"/>
+        <w:jc w:val="center"/>
+        <w:rPr>
+          <w:rFonts w:ascii="Times New Roman" w:eastAsiaTheme="minorEastAsia" w:hAnsi="Times New Roman" w:cs="Times New Roman"/>
+          <w:sz w:val="24"/>
+          <w:szCs w:val="24"/>
+        </w:rPr>
+      </w:pPr>
+      <m:oMathPara>
+        <m:oMath>
+          <m:r>
+            <w:rPr>
+              <w:rFonts w:ascii="Cambria Math" w:eastAsiaTheme="minorEastAsia" w:hAnsi="Cambria Math" w:cs="Times New Roman"/>
+              <w:sz w:val="24"/>
+              <w:szCs w:val="24"/>
+            </w:rPr>
+            <m:t>Konstanta Samuel=</m:t>
+          </m:r>
+          <m:r>
+            <w:rPr>
+              <w:rFonts w:ascii="Cambria Math" w:eastAsiaTheme="minorEastAsia" w:hAnsi="Cambria Math" w:cs="Times New Roman"/>
+              <w:sz w:val="24"/>
+              <w:szCs w:val="24"/>
+            </w:rPr>
+            <m:t>1</m:t>
+          </m:r>
+        </m:oMath>
+      </m:oMathPara>
+    </w:p>
+    <w:p>
+      <w:pPr>
+        <w:spacing w:line="360" w:lineRule="auto"/>
+        <w:jc w:val="center"/>
+        <w:rPr>
+          <w:rFonts w:ascii="Times New Roman" w:eastAsiaTheme="minorEastAsia" w:hAnsi="Times New Roman" w:cs="Times New Roman"/>
+          <w:sz w:val="24"/>
+          <w:szCs w:val="24"/>
+        </w:rPr>
+      </w:pPr>
+    </w:p>
+    <w:p>
+      <w:pPr>
+        <w:spacing w:line="360" w:lineRule="auto"/>
+        <w:jc w:val="center"/>
+        <w:rPr>
           <w:rFonts w:ascii="Times New Roman" w:hAnsi="Times New Roman" w:cs="Times New Roman"/>
           <w:sz w:val="24"/>
           <w:szCs w:val="24"/>
@@ -524,7 +2363,97 @@
           <w:sz w:val="24"/>
           <w:szCs w:val="24"/>
         </w:rPr>
-        <w:t xml:space="preserve">, kamu tidak bisa mengabdi kepada </w:t>
+        <w:t xml:space="preserve">, </w:t>
+      </w:r>
+      <w:proofErr w:type="spellStart"/>
+      <w:r>
+        <w:rPr>
+          <w:rFonts w:ascii="Times New Roman" w:hAnsi="Times New Roman" w:cs="Times New Roman"/>
+          <w:sz w:val="24"/>
+          <w:szCs w:val="24"/>
+        </w:rPr>
+        <w:t>kamu</w:t>
+      </w:r>
+      <w:proofErr w:type="spellEnd"/>
+      <w:r>
+        <w:rPr>
+          <w:rFonts w:ascii="Times New Roman" w:hAnsi="Times New Roman" w:cs="Times New Roman"/>
+          <w:sz w:val="24"/>
+          <w:szCs w:val="24"/>
+        </w:rPr>
+        <w:t xml:space="preserve"> </w:t>
+      </w:r>
+      <w:proofErr w:type="spellStart"/>
+      <w:r>
+        <w:rPr>
+          <w:rFonts w:ascii="Times New Roman" w:hAnsi="Times New Roman" w:cs="Times New Roman"/>
+          <w:sz w:val="24"/>
+          <w:szCs w:val="24"/>
+        </w:rPr>
+        <w:t>tidak</w:t>
+      </w:r>
+      <w:proofErr w:type="spellEnd"/>
+      <w:r>
+        <w:rPr>
+          <w:rFonts w:ascii="Times New Roman" w:hAnsi="Times New Roman" w:cs="Times New Roman"/>
+          <w:sz w:val="24"/>
+          <w:szCs w:val="24"/>
+        </w:rPr>
+        <w:t xml:space="preserve"> </w:t>
+      </w:r>
+      <w:proofErr w:type="spellStart"/>
+      <w:r>
+        <w:rPr>
+          <w:rFonts w:ascii="Times New Roman" w:hAnsi="Times New Roman" w:cs="Times New Roman"/>
+          <w:sz w:val="24"/>
+          <w:szCs w:val="24"/>
+        </w:rPr>
+        <w:t>bisa</w:t>
+      </w:r>
+      <w:proofErr w:type="spellEnd"/>
+      <w:r>
+        <w:rPr>
+          <w:rFonts w:ascii="Times New Roman" w:hAnsi="Times New Roman" w:cs="Times New Roman"/>
+          <w:sz w:val="24"/>
+          <w:szCs w:val="24"/>
+        </w:rPr>
+        <w:t xml:space="preserve"> </w:t>
+      </w:r>
+      <w:proofErr w:type="spellStart"/>
+      <w:r>
+        <w:rPr>
+          <w:rFonts w:ascii="Times New Roman" w:hAnsi="Times New Roman" w:cs="Times New Roman"/>
+          <w:sz w:val="24"/>
+          <w:szCs w:val="24"/>
+        </w:rPr>
+        <w:t>mengabdi</w:t>
+      </w:r>
+      <w:proofErr w:type="spellEnd"/>
+      <w:r>
+        <w:rPr>
+          <w:rFonts w:ascii="Times New Roman" w:hAnsi="Times New Roman" w:cs="Times New Roman"/>
+          <w:sz w:val="24"/>
+          <w:szCs w:val="24"/>
+        </w:rPr>
+        <w:t xml:space="preserve"> </w:t>
+      </w:r>
+      <w:proofErr w:type="spellStart"/>
+      <w:r>
+        <w:rPr>
+          <w:rFonts w:ascii="Times New Roman" w:hAnsi="Times New Roman" w:cs="Times New Roman"/>
+          <w:sz w:val="24"/>
+          <w:szCs w:val="24"/>
+        </w:rPr>
+        <w:t>kepada</w:t>
+      </w:r>
+      <w:proofErr w:type="spellEnd"/>
+      <w:r>
+        <w:rPr>
+          <w:rFonts w:ascii="Times New Roman" w:hAnsi="Times New Roman" w:cs="Times New Roman"/>
+          <w:sz w:val="24"/>
+          <w:szCs w:val="24"/>
+        </w:rPr>
+        <w:t xml:space="preserve"> </w:t>
       </w:r>
       <w:r>
         <w:rPr>
@@ -540,7 +2469,43 @@
           <w:sz w:val="24"/>
           <w:szCs w:val="24"/>
         </w:rPr>
-        <w:t xml:space="preserve"> dan kepada Mamon. </w:t>
+        <w:t xml:space="preserve"> dan </w:t>
+      </w:r>
+      <w:proofErr w:type="spellStart"/>
+      <w:r>
+        <w:rPr>
+          <w:rFonts w:ascii="Times New Roman" w:hAnsi="Times New Roman" w:cs="Times New Roman"/>
+          <w:sz w:val="24"/>
+          <w:szCs w:val="24"/>
+        </w:rPr>
+        <w:t>kepada</w:t>
+      </w:r>
+      <w:proofErr w:type="spellEnd"/>
+      <w:r>
+        <w:rPr>
+          <w:rFonts w:ascii="Times New Roman" w:hAnsi="Times New Roman" w:cs="Times New Roman"/>
+          <w:sz w:val="24"/>
+          <w:szCs w:val="24"/>
+        </w:rPr>
+        <w:t xml:space="preserve"> </w:t>
+      </w:r>
+      <w:proofErr w:type="spellStart"/>
+      <w:r>
+        <w:rPr>
+          <w:rFonts w:ascii="Times New Roman" w:hAnsi="Times New Roman" w:cs="Times New Roman"/>
+          <w:sz w:val="24"/>
+          <w:szCs w:val="24"/>
+        </w:rPr>
+        <w:t>Mamon</w:t>
+      </w:r>
+      <w:proofErr w:type="spellEnd"/>
+      <w:r>
+        <w:rPr>
+          <w:rFonts w:ascii="Times New Roman" w:hAnsi="Times New Roman" w:cs="Times New Roman"/>
+          <w:sz w:val="24"/>
+          <w:szCs w:val="24"/>
+        </w:rPr>
+        <w:t xml:space="preserve">. </w:t>
       </w:r>
       <w:r>
         <w:rPr>
@@ -561,13 +2526,59 @@
           <w:szCs w:val="24"/>
         </w:rPr>
       </w:pPr>
-      <w:r>
-        <w:rPr>
-          <w:rFonts w:ascii="Times New Roman" w:hAnsi="Times New Roman" w:cs="Times New Roman"/>
-          <w:sz w:val="24"/>
-          <w:szCs w:val="24"/>
-        </w:rPr>
-        <w:t>Tuhan Yesus Kristus.</w:t>
+      <w:proofErr w:type="spellStart"/>
+      <w:r>
+        <w:rPr>
+          <w:rFonts w:ascii="Times New Roman" w:hAnsi="Times New Roman" w:cs="Times New Roman"/>
+          <w:sz w:val="24"/>
+          <w:szCs w:val="24"/>
+        </w:rPr>
+        <w:t>Tuhan</w:t>
+      </w:r>
+      <w:proofErr w:type="spellEnd"/>
+      <w:r>
+        <w:rPr>
+          <w:rFonts w:ascii="Times New Roman" w:hAnsi="Times New Roman" w:cs="Times New Roman"/>
+          <w:sz w:val="24"/>
+          <w:szCs w:val="24"/>
+        </w:rPr>
+        <w:t xml:space="preserve"> </w:t>
+      </w:r>
+      <w:proofErr w:type="spellStart"/>
+      <w:r>
+        <w:rPr>
+          <w:rFonts w:ascii="Times New Roman" w:hAnsi="Times New Roman" w:cs="Times New Roman"/>
+          <w:sz w:val="24"/>
+          <w:szCs w:val="24"/>
+        </w:rPr>
+        <w:t>Yesus</w:t>
+      </w:r>
+      <w:proofErr w:type="spellEnd"/>
+      <w:r>
+        <w:rPr>
+          <w:rFonts w:ascii="Times New Roman" w:hAnsi="Times New Roman" w:cs="Times New Roman"/>
+          <w:sz w:val="24"/>
+          <w:szCs w:val="24"/>
+        </w:rPr>
+        <w:t xml:space="preserve"> </w:t>
+      </w:r>
+      <w:proofErr w:type="spellStart"/>
+      <w:r>
+        <w:rPr>
+          <w:rFonts w:ascii="Times New Roman" w:hAnsi="Times New Roman" w:cs="Times New Roman"/>
+          <w:sz w:val="24"/>
+          <w:szCs w:val="24"/>
+        </w:rPr>
+        <w:t>Kristus</w:t>
+      </w:r>
+      <w:proofErr w:type="spellEnd"/>
+      <w:r>
+        <w:rPr>
+          <w:rFonts w:ascii="Times New Roman" w:hAnsi="Times New Roman" w:cs="Times New Roman"/>
+          <w:sz w:val="24"/>
+          <w:szCs w:val="24"/>
+        </w:rPr>
+        <w:t>.</w:t>
       </w:r>
     </w:p>
     <w:p>
@@ -586,8 +2597,450 @@
           <w:sz w:val="24"/>
           <w:szCs w:val="24"/>
         </w:rPr>
-        <w:t>Tak seorangpun dapat mengabdi kepada dua tuan. Karena jika demikian, ia akan membenci yang seorang dan mengasihi yang lain, atau ia akan setia kepada yang seorang dan tidak mengindahkan yang lain. Kamu tidak dapat mengabdi kepada Allah dan kepada Mamon</w:t>
-      </w:r>
+        <w:t xml:space="preserve">Tak </w:t>
+      </w:r>
+      <w:proofErr w:type="spellStart"/>
+      <w:r>
+        <w:rPr>
+          <w:rFonts w:ascii="Times New Roman" w:hAnsi="Times New Roman" w:cs="Times New Roman"/>
+          <w:sz w:val="24"/>
+          <w:szCs w:val="24"/>
+        </w:rPr>
+        <w:t>seorangpun</w:t>
+      </w:r>
+      <w:proofErr w:type="spellEnd"/>
+      <w:r>
+        <w:rPr>
+          <w:rFonts w:ascii="Times New Roman" w:hAnsi="Times New Roman" w:cs="Times New Roman"/>
+          <w:sz w:val="24"/>
+          <w:szCs w:val="24"/>
+        </w:rPr>
+        <w:t xml:space="preserve"> </w:t>
+      </w:r>
+      <w:proofErr w:type="spellStart"/>
+      <w:r>
+        <w:rPr>
+          <w:rFonts w:ascii="Times New Roman" w:hAnsi="Times New Roman" w:cs="Times New Roman"/>
+          <w:sz w:val="24"/>
+          <w:szCs w:val="24"/>
+        </w:rPr>
+        <w:t>dapat</w:t>
+      </w:r>
+      <w:proofErr w:type="spellEnd"/>
+      <w:r>
+        <w:rPr>
+          <w:rFonts w:ascii="Times New Roman" w:hAnsi="Times New Roman" w:cs="Times New Roman"/>
+          <w:sz w:val="24"/>
+          <w:szCs w:val="24"/>
+        </w:rPr>
+        <w:t xml:space="preserve"> </w:t>
+      </w:r>
+      <w:proofErr w:type="spellStart"/>
+      <w:r>
+        <w:rPr>
+          <w:rFonts w:ascii="Times New Roman" w:hAnsi="Times New Roman" w:cs="Times New Roman"/>
+          <w:sz w:val="24"/>
+          <w:szCs w:val="24"/>
+        </w:rPr>
+        <w:t>mengabdi</w:t>
+      </w:r>
+      <w:proofErr w:type="spellEnd"/>
+      <w:r>
+        <w:rPr>
+          <w:rFonts w:ascii="Times New Roman" w:hAnsi="Times New Roman" w:cs="Times New Roman"/>
+          <w:sz w:val="24"/>
+          <w:szCs w:val="24"/>
+        </w:rPr>
+        <w:t xml:space="preserve"> </w:t>
+      </w:r>
+      <w:proofErr w:type="spellStart"/>
+      <w:r>
+        <w:rPr>
+          <w:rFonts w:ascii="Times New Roman" w:hAnsi="Times New Roman" w:cs="Times New Roman"/>
+          <w:sz w:val="24"/>
+          <w:szCs w:val="24"/>
+        </w:rPr>
+        <w:t>kepada</w:t>
+      </w:r>
+      <w:proofErr w:type="spellEnd"/>
+      <w:r>
+        <w:rPr>
+          <w:rFonts w:ascii="Times New Roman" w:hAnsi="Times New Roman" w:cs="Times New Roman"/>
+          <w:sz w:val="24"/>
+          <w:szCs w:val="24"/>
+        </w:rPr>
+        <w:t xml:space="preserve"> dua tuan. Karena </w:t>
+      </w:r>
+      <w:proofErr w:type="spellStart"/>
+      <w:r>
+        <w:rPr>
+          <w:rFonts w:ascii="Times New Roman" w:hAnsi="Times New Roman" w:cs="Times New Roman"/>
+          <w:sz w:val="24"/>
+          <w:szCs w:val="24"/>
+        </w:rPr>
+        <w:t>jika</w:t>
+      </w:r>
+      <w:proofErr w:type="spellEnd"/>
+      <w:r>
+        <w:rPr>
+          <w:rFonts w:ascii="Times New Roman" w:hAnsi="Times New Roman" w:cs="Times New Roman"/>
+          <w:sz w:val="24"/>
+          <w:szCs w:val="24"/>
+        </w:rPr>
+        <w:t xml:space="preserve"> </w:t>
+      </w:r>
+      <w:proofErr w:type="spellStart"/>
+      <w:r>
+        <w:rPr>
+          <w:rFonts w:ascii="Times New Roman" w:hAnsi="Times New Roman" w:cs="Times New Roman"/>
+          <w:sz w:val="24"/>
+          <w:szCs w:val="24"/>
+        </w:rPr>
+        <w:t>demikian</w:t>
+      </w:r>
+      <w:proofErr w:type="spellEnd"/>
+      <w:r>
+        <w:rPr>
+          <w:rFonts w:ascii="Times New Roman" w:hAnsi="Times New Roman" w:cs="Times New Roman"/>
+          <w:sz w:val="24"/>
+          <w:szCs w:val="24"/>
+        </w:rPr>
+        <w:t xml:space="preserve">, </w:t>
+      </w:r>
+      <w:proofErr w:type="spellStart"/>
+      <w:r>
+        <w:rPr>
+          <w:rFonts w:ascii="Times New Roman" w:hAnsi="Times New Roman" w:cs="Times New Roman"/>
+          <w:sz w:val="24"/>
+          <w:szCs w:val="24"/>
+        </w:rPr>
+        <w:t>ia</w:t>
+      </w:r>
+      <w:proofErr w:type="spellEnd"/>
+      <w:r>
+        <w:rPr>
+          <w:rFonts w:ascii="Times New Roman" w:hAnsi="Times New Roman" w:cs="Times New Roman"/>
+          <w:sz w:val="24"/>
+          <w:szCs w:val="24"/>
+        </w:rPr>
+        <w:t xml:space="preserve"> </w:t>
+      </w:r>
+      <w:proofErr w:type="spellStart"/>
+      <w:r>
+        <w:rPr>
+          <w:rFonts w:ascii="Times New Roman" w:hAnsi="Times New Roman" w:cs="Times New Roman"/>
+          <w:sz w:val="24"/>
+          <w:szCs w:val="24"/>
+        </w:rPr>
+        <w:t>akan</w:t>
+      </w:r>
+      <w:proofErr w:type="spellEnd"/>
+      <w:r>
+        <w:rPr>
+          <w:rFonts w:ascii="Times New Roman" w:hAnsi="Times New Roman" w:cs="Times New Roman"/>
+          <w:sz w:val="24"/>
+          <w:szCs w:val="24"/>
+        </w:rPr>
+        <w:t xml:space="preserve"> </w:t>
+      </w:r>
+      <w:proofErr w:type="spellStart"/>
+      <w:r>
+        <w:rPr>
+          <w:rFonts w:ascii="Times New Roman" w:hAnsi="Times New Roman" w:cs="Times New Roman"/>
+          <w:sz w:val="24"/>
+          <w:szCs w:val="24"/>
+        </w:rPr>
+        <w:t>membenci</w:t>
+      </w:r>
+      <w:proofErr w:type="spellEnd"/>
+      <w:r>
+        <w:rPr>
+          <w:rFonts w:ascii="Times New Roman" w:hAnsi="Times New Roman" w:cs="Times New Roman"/>
+          <w:sz w:val="24"/>
+          <w:szCs w:val="24"/>
+        </w:rPr>
+        <w:t xml:space="preserve"> yang </w:t>
+      </w:r>
+      <w:proofErr w:type="spellStart"/>
+      <w:r>
+        <w:rPr>
+          <w:rFonts w:ascii="Times New Roman" w:hAnsi="Times New Roman" w:cs="Times New Roman"/>
+          <w:sz w:val="24"/>
+          <w:szCs w:val="24"/>
+        </w:rPr>
+        <w:t>seorang</w:t>
+      </w:r>
+      <w:proofErr w:type="spellEnd"/>
+      <w:r>
+        <w:rPr>
+          <w:rFonts w:ascii="Times New Roman" w:hAnsi="Times New Roman" w:cs="Times New Roman"/>
+          <w:sz w:val="24"/>
+          <w:szCs w:val="24"/>
+        </w:rPr>
+        <w:t xml:space="preserve"> dan </w:t>
+      </w:r>
+      <w:proofErr w:type="spellStart"/>
+      <w:r>
+        <w:rPr>
+          <w:rFonts w:ascii="Times New Roman" w:hAnsi="Times New Roman" w:cs="Times New Roman"/>
+          <w:sz w:val="24"/>
+          <w:szCs w:val="24"/>
+        </w:rPr>
+        <w:t>mengasihi</w:t>
+      </w:r>
+      <w:proofErr w:type="spellEnd"/>
+      <w:r>
+        <w:rPr>
+          <w:rFonts w:ascii="Times New Roman" w:hAnsi="Times New Roman" w:cs="Times New Roman"/>
+          <w:sz w:val="24"/>
+          <w:szCs w:val="24"/>
+        </w:rPr>
+        <w:t xml:space="preserve"> yang lain, </w:t>
+      </w:r>
+      <w:proofErr w:type="spellStart"/>
+      <w:r>
+        <w:rPr>
+          <w:rFonts w:ascii="Times New Roman" w:hAnsi="Times New Roman" w:cs="Times New Roman"/>
+          <w:sz w:val="24"/>
+          <w:szCs w:val="24"/>
+        </w:rPr>
+        <w:t>atau</w:t>
+      </w:r>
+      <w:proofErr w:type="spellEnd"/>
+      <w:r>
+        <w:rPr>
+          <w:rFonts w:ascii="Times New Roman" w:hAnsi="Times New Roman" w:cs="Times New Roman"/>
+          <w:sz w:val="24"/>
+          <w:szCs w:val="24"/>
+        </w:rPr>
+        <w:t xml:space="preserve"> </w:t>
+      </w:r>
+      <w:proofErr w:type="spellStart"/>
+      <w:r>
+        <w:rPr>
+          <w:rFonts w:ascii="Times New Roman" w:hAnsi="Times New Roman" w:cs="Times New Roman"/>
+          <w:sz w:val="24"/>
+          <w:szCs w:val="24"/>
+        </w:rPr>
+        <w:t>ia</w:t>
+      </w:r>
+      <w:proofErr w:type="spellEnd"/>
+      <w:r>
+        <w:rPr>
+          <w:rFonts w:ascii="Times New Roman" w:hAnsi="Times New Roman" w:cs="Times New Roman"/>
+          <w:sz w:val="24"/>
+          <w:szCs w:val="24"/>
+        </w:rPr>
+        <w:t xml:space="preserve"> </w:t>
+      </w:r>
+      <w:proofErr w:type="spellStart"/>
+      <w:r>
+        <w:rPr>
+          <w:rFonts w:ascii="Times New Roman" w:hAnsi="Times New Roman" w:cs="Times New Roman"/>
+          <w:sz w:val="24"/>
+          <w:szCs w:val="24"/>
+        </w:rPr>
+        <w:t>akan</w:t>
+      </w:r>
+      <w:proofErr w:type="spellEnd"/>
+      <w:r>
+        <w:rPr>
+          <w:rFonts w:ascii="Times New Roman" w:hAnsi="Times New Roman" w:cs="Times New Roman"/>
+          <w:sz w:val="24"/>
+          <w:szCs w:val="24"/>
+        </w:rPr>
+        <w:t xml:space="preserve"> </w:t>
+      </w:r>
+      <w:proofErr w:type="spellStart"/>
+      <w:r>
+        <w:rPr>
+          <w:rFonts w:ascii="Times New Roman" w:hAnsi="Times New Roman" w:cs="Times New Roman"/>
+          <w:sz w:val="24"/>
+          <w:szCs w:val="24"/>
+        </w:rPr>
+        <w:t>setia</w:t>
+      </w:r>
+      <w:proofErr w:type="spellEnd"/>
+      <w:r>
+        <w:rPr>
+          <w:rFonts w:ascii="Times New Roman" w:hAnsi="Times New Roman" w:cs="Times New Roman"/>
+          <w:sz w:val="24"/>
+          <w:szCs w:val="24"/>
+        </w:rPr>
+        <w:t xml:space="preserve"> </w:t>
+      </w:r>
+      <w:proofErr w:type="spellStart"/>
+      <w:r>
+        <w:rPr>
+          <w:rFonts w:ascii="Times New Roman" w:hAnsi="Times New Roman" w:cs="Times New Roman"/>
+          <w:sz w:val="24"/>
+          <w:szCs w:val="24"/>
+        </w:rPr>
+        <w:t>kepada</w:t>
+      </w:r>
+      <w:proofErr w:type="spellEnd"/>
+      <w:r>
+        <w:rPr>
+          <w:rFonts w:ascii="Times New Roman" w:hAnsi="Times New Roman" w:cs="Times New Roman"/>
+          <w:sz w:val="24"/>
+          <w:szCs w:val="24"/>
+        </w:rPr>
+        <w:t xml:space="preserve"> yang </w:t>
+      </w:r>
+      <w:proofErr w:type="spellStart"/>
+      <w:r>
+        <w:rPr>
+          <w:rFonts w:ascii="Times New Roman" w:hAnsi="Times New Roman" w:cs="Times New Roman"/>
+          <w:sz w:val="24"/>
+          <w:szCs w:val="24"/>
+        </w:rPr>
+        <w:t>seorang</w:t>
+      </w:r>
+      <w:proofErr w:type="spellEnd"/>
+      <w:r>
+        <w:rPr>
+          <w:rFonts w:ascii="Times New Roman" w:hAnsi="Times New Roman" w:cs="Times New Roman"/>
+          <w:sz w:val="24"/>
+          <w:szCs w:val="24"/>
+        </w:rPr>
+        <w:t xml:space="preserve"> dan </w:t>
+      </w:r>
+      <w:proofErr w:type="spellStart"/>
+      <w:r>
+        <w:rPr>
+          <w:rFonts w:ascii="Times New Roman" w:hAnsi="Times New Roman" w:cs="Times New Roman"/>
+          <w:sz w:val="24"/>
+          <w:szCs w:val="24"/>
+        </w:rPr>
+        <w:t>tidak</w:t>
+      </w:r>
+      <w:proofErr w:type="spellEnd"/>
+      <w:r>
+        <w:rPr>
+          <w:rFonts w:ascii="Times New Roman" w:hAnsi="Times New Roman" w:cs="Times New Roman"/>
+          <w:sz w:val="24"/>
+          <w:szCs w:val="24"/>
+        </w:rPr>
+        <w:t xml:space="preserve"> </w:t>
+      </w:r>
+      <w:proofErr w:type="spellStart"/>
+      <w:r>
+        <w:rPr>
+          <w:rFonts w:ascii="Times New Roman" w:hAnsi="Times New Roman" w:cs="Times New Roman"/>
+          <w:sz w:val="24"/>
+          <w:szCs w:val="24"/>
+        </w:rPr>
+        <w:t>mengindahkan</w:t>
+      </w:r>
+      <w:proofErr w:type="spellEnd"/>
+      <w:r>
+        <w:rPr>
+          <w:rFonts w:ascii="Times New Roman" w:hAnsi="Times New Roman" w:cs="Times New Roman"/>
+          <w:sz w:val="24"/>
+          <w:szCs w:val="24"/>
+        </w:rPr>
+        <w:t xml:space="preserve"> yang lain. Kamu </w:t>
+      </w:r>
+      <w:proofErr w:type="spellStart"/>
+      <w:r>
+        <w:rPr>
+          <w:rFonts w:ascii="Times New Roman" w:hAnsi="Times New Roman" w:cs="Times New Roman"/>
+          <w:sz w:val="24"/>
+          <w:szCs w:val="24"/>
+        </w:rPr>
+        <w:t>tidak</w:t>
+      </w:r>
+      <w:proofErr w:type="spellEnd"/>
+      <w:r>
+        <w:rPr>
+          <w:rFonts w:ascii="Times New Roman" w:hAnsi="Times New Roman" w:cs="Times New Roman"/>
+          <w:sz w:val="24"/>
+          <w:szCs w:val="24"/>
+        </w:rPr>
+        <w:t xml:space="preserve"> </w:t>
+      </w:r>
+      <w:proofErr w:type="spellStart"/>
+      <w:r>
+        <w:rPr>
+          <w:rFonts w:ascii="Times New Roman" w:hAnsi="Times New Roman" w:cs="Times New Roman"/>
+          <w:sz w:val="24"/>
+          <w:szCs w:val="24"/>
+        </w:rPr>
+        <w:t>dapat</w:t>
+      </w:r>
+      <w:proofErr w:type="spellEnd"/>
+      <w:r>
+        <w:rPr>
+          <w:rFonts w:ascii="Times New Roman" w:hAnsi="Times New Roman" w:cs="Times New Roman"/>
+          <w:sz w:val="24"/>
+          <w:szCs w:val="24"/>
+        </w:rPr>
+        <w:t xml:space="preserve"> </w:t>
+      </w:r>
+      <w:proofErr w:type="spellStart"/>
+      <w:r>
+        <w:rPr>
+          <w:rFonts w:ascii="Times New Roman" w:hAnsi="Times New Roman" w:cs="Times New Roman"/>
+          <w:sz w:val="24"/>
+          <w:szCs w:val="24"/>
+        </w:rPr>
+        <w:t>mengabdi</w:t>
+      </w:r>
+      <w:proofErr w:type="spellEnd"/>
+      <w:r>
+        <w:rPr>
+          <w:rFonts w:ascii="Times New Roman" w:hAnsi="Times New Roman" w:cs="Times New Roman"/>
+          <w:sz w:val="24"/>
+          <w:szCs w:val="24"/>
+        </w:rPr>
+        <w:t xml:space="preserve"> </w:t>
+      </w:r>
+      <w:proofErr w:type="spellStart"/>
+      <w:r>
+        <w:rPr>
+          <w:rFonts w:ascii="Times New Roman" w:hAnsi="Times New Roman" w:cs="Times New Roman"/>
+          <w:sz w:val="24"/>
+          <w:szCs w:val="24"/>
+        </w:rPr>
+        <w:t>kepada</w:t>
+      </w:r>
+      <w:proofErr w:type="spellEnd"/>
+      <w:r>
+        <w:rPr>
+          <w:rFonts w:ascii="Times New Roman" w:hAnsi="Times New Roman" w:cs="Times New Roman"/>
+          <w:sz w:val="24"/>
+          <w:szCs w:val="24"/>
+        </w:rPr>
+        <w:t xml:space="preserve"> Allah dan </w:t>
+      </w:r>
+      <w:proofErr w:type="spellStart"/>
+      <w:r>
+        <w:rPr>
+          <w:rFonts w:ascii="Times New Roman" w:hAnsi="Times New Roman" w:cs="Times New Roman"/>
+          <w:sz w:val="24"/>
+          <w:szCs w:val="24"/>
+        </w:rPr>
+        <w:t>kepada</w:t>
+      </w:r>
+      <w:proofErr w:type="spellEnd"/>
+      <w:r>
+        <w:rPr>
+          <w:rFonts w:ascii="Times New Roman" w:hAnsi="Times New Roman" w:cs="Times New Roman"/>
+          <w:sz w:val="24"/>
+          <w:szCs w:val="24"/>
+        </w:rPr>
+        <w:t xml:space="preserve"> </w:t>
+      </w:r>
+      <w:proofErr w:type="spellStart"/>
+      <w:r>
+        <w:rPr>
+          <w:rFonts w:ascii="Times New Roman" w:hAnsi="Times New Roman" w:cs="Times New Roman"/>
+          <w:sz w:val="24"/>
+          <w:szCs w:val="24"/>
+        </w:rPr>
+        <w:t>Mamon</w:t>
+      </w:r>
+      <w:proofErr w:type="spellEnd"/>
     </w:p>
     <w:p>
       <w:pPr>

</xml_diff>

<commit_message>
Samuel's Contant | (08:59 (W . I . B[Waktu Indonesia bagian Barat]), 12/02/2026), Batam, Kepulauan Riau, Indonesia || Samuel's Contant #1TESALONICENSES2VERSES15
Samuel's Contant | (08:59 (W . I . B[Waktu Indonesia bagian Barat]), 12/02/2026), Batam, Kepulauan Riau, Indonesia || Samuel's Contant #1TESALONICENSES2VERSES15
</commit_message>
<xml_diff>
--- a/Samuel's Contant.docx
+++ b/Samuel's Contant.docx
@@ -2218,7 +2218,93 @@
               <w:sz w:val="24"/>
               <w:szCs w:val="24"/>
             </w:rPr>
-            <m:t>Konstanta Samuel=</m:t>
+            <m:t>Konstanta Samuel</m:t>
+          </m:r>
+          <m:r>
+            <w:rPr>
+              <w:rFonts w:ascii="Cambria Math" w:eastAsiaTheme="minorEastAsia" w:hAnsi="Cambria Math" w:cs="Times New Roman"/>
+              <w:sz w:val="24"/>
+              <w:szCs w:val="24"/>
+            </w:rPr>
+            <m:t xml:space="preserve"> </m:t>
+          </m:r>
+          <m:d>
+            <m:dPr>
+              <m:ctrlPr>
+                <w:rPr>
+                  <w:rFonts w:ascii="Cambria Math" w:eastAsiaTheme="minorEastAsia" w:hAnsi="Cambria Math" w:cs="Times New Roman"/>
+                  <w:i/>
+                  <w:sz w:val="24"/>
+                  <w:szCs w:val="24"/>
+                </w:rPr>
+              </m:ctrlPr>
+            </m:dPr>
+            <m:e>
+              <m:r>
+                <w:rPr>
+                  <w:rFonts w:ascii="Cambria Math" w:eastAsiaTheme="minorEastAsia" w:hAnsi="Cambria Math" w:cs="Times New Roman"/>
+                  <w:sz w:val="24"/>
+                  <w:szCs w:val="24"/>
+                </w:rPr>
+                <m:t>Samue</m:t>
+              </m:r>
+              <m:sSup>
+                <m:sSupPr>
+                  <m:ctrlPr>
+                    <w:rPr>
+                      <w:rFonts w:ascii="Cambria Math" w:eastAsiaTheme="minorEastAsia" w:hAnsi="Cambria Math" w:cs="Times New Roman"/>
+                      <w:i/>
+                      <w:sz w:val="24"/>
+                      <w:szCs w:val="24"/>
+                    </w:rPr>
+                  </m:ctrlPr>
+                </m:sSupPr>
+                <m:e>
+                  <m:r>
+                    <w:rPr>
+                      <w:rFonts w:ascii="Cambria Math" w:eastAsiaTheme="minorEastAsia" w:hAnsi="Cambria Math" w:cs="Times New Roman"/>
+                      <w:sz w:val="24"/>
+                      <w:szCs w:val="24"/>
+                    </w:rPr>
+                    <m:t>l</m:t>
+                  </m:r>
+                </m:e>
+                <m:sup>
+                  <m:r>
+                    <w:rPr>
+                      <w:rFonts w:ascii="Cambria Math" w:eastAsiaTheme="minorEastAsia" w:hAnsi="Cambria Math" w:cs="Times New Roman"/>
+                      <w:sz w:val="24"/>
+                      <w:szCs w:val="24"/>
+                    </w:rPr>
+                    <m:t>'</m:t>
+                  </m:r>
+                </m:sup>
+              </m:sSup>
+              <m:r>
+                <w:rPr>
+                  <w:rFonts w:ascii="Cambria Math" w:eastAsiaTheme="minorEastAsia" w:hAnsi="Cambria Math" w:cs="Times New Roman"/>
+                  <w:sz w:val="24"/>
+                  <w:szCs w:val="24"/>
+                </w:rPr>
+                <m:t>s Contant</m:t>
+              </m:r>
+            </m:e>
+          </m:d>
+          <m:r>
+            <w:rPr>
+              <w:rFonts w:ascii="Cambria Math" w:eastAsiaTheme="minorEastAsia" w:hAnsi="Cambria Math" w:cs="Times New Roman"/>
+              <w:sz w:val="24"/>
+              <w:szCs w:val="24"/>
+            </w:rPr>
+            <m:t>=</m:t>
+          </m:r>
+          <m:r>
+            <w:rPr>
+              <w:rFonts w:ascii="Cambria Math" w:eastAsiaTheme="minorEastAsia" w:hAnsi="Cambria Math" w:cs="Times New Roman"/>
+              <w:sz w:val="24"/>
+              <w:szCs w:val="24"/>
+            </w:rPr>
+            <m:t xml:space="preserve"> </m:t>
           </m:r>
           <m:sSup>
             <m:sSupPr>
@@ -2284,7 +2370,101 @@
               <w:sz w:val="24"/>
               <w:szCs w:val="24"/>
             </w:rPr>
-            <m:t>Konstanta Samuel=</m:t>
+            <m:t>Konstanta Samuel</m:t>
+          </m:r>
+          <m:r>
+            <w:rPr>
+              <w:rFonts w:ascii="Cambria Math" w:eastAsiaTheme="minorEastAsia" w:hAnsi="Cambria Math" w:cs="Times New Roman"/>
+              <w:sz w:val="24"/>
+              <w:szCs w:val="24"/>
+            </w:rPr>
+            <m:t xml:space="preserve"> </m:t>
+          </m:r>
+          <m:d>
+            <m:dPr>
+              <m:ctrlPr>
+                <w:rPr>
+                  <w:rFonts w:ascii="Cambria Math" w:eastAsiaTheme="minorEastAsia" w:hAnsi="Cambria Math" w:cs="Times New Roman"/>
+                  <w:i/>
+                  <w:sz w:val="24"/>
+                  <w:szCs w:val="24"/>
+                </w:rPr>
+              </m:ctrlPr>
+            </m:dPr>
+            <m:e>
+              <m:r>
+                <w:rPr>
+                  <w:rFonts w:ascii="Cambria Math" w:eastAsiaTheme="minorEastAsia" w:hAnsi="Cambria Math" w:cs="Times New Roman"/>
+                  <w:sz w:val="24"/>
+                  <w:szCs w:val="24"/>
+                </w:rPr>
+                <m:t>Samue</m:t>
+              </m:r>
+              <m:sSup>
+                <m:sSupPr>
+                  <m:ctrlPr>
+                    <w:rPr>
+                      <w:rFonts w:ascii="Cambria Math" w:eastAsiaTheme="minorEastAsia" w:hAnsi="Cambria Math" w:cs="Times New Roman"/>
+                      <w:i/>
+                      <w:sz w:val="24"/>
+                      <w:szCs w:val="24"/>
+                    </w:rPr>
+                  </m:ctrlPr>
+                </m:sSupPr>
+                <m:e>
+                  <m:r>
+                    <w:rPr>
+                      <w:rFonts w:ascii="Cambria Math" w:eastAsiaTheme="minorEastAsia" w:hAnsi="Cambria Math" w:cs="Times New Roman"/>
+                      <w:sz w:val="24"/>
+                      <w:szCs w:val="24"/>
+                    </w:rPr>
+                    <m:t>l</m:t>
+                  </m:r>
+                </m:e>
+                <m:sup>
+                  <m:r>
+                    <w:rPr>
+                      <w:rFonts w:ascii="Cambria Math" w:eastAsiaTheme="minorEastAsia" w:hAnsi="Cambria Math" w:cs="Times New Roman"/>
+                      <w:sz w:val="24"/>
+                      <w:szCs w:val="24"/>
+                    </w:rPr>
+                    <m:t>'</m:t>
+                  </m:r>
+                </m:sup>
+              </m:sSup>
+              <m:r>
+                <w:rPr>
+                  <w:rFonts w:ascii="Cambria Math" w:eastAsiaTheme="minorEastAsia" w:hAnsi="Cambria Math" w:cs="Times New Roman"/>
+                  <w:sz w:val="24"/>
+                  <w:szCs w:val="24"/>
+                </w:rPr>
+                <m:t>s Contant</m:t>
+              </m:r>
+            </m:e>
+          </m:d>
+          <m:r>
+            <w:rPr>
+              <w:rFonts w:ascii="Cambria Math" w:eastAsiaTheme="minorEastAsia" w:hAnsi="Cambria Math" w:cs="Times New Roman"/>
+              <w:sz w:val="24"/>
+              <w:szCs w:val="24"/>
+            </w:rPr>
+            <m:t xml:space="preserve"> </m:t>
+          </m:r>
+          <m:r>
+            <w:rPr>
+              <w:rFonts w:ascii="Cambria Math" w:eastAsiaTheme="minorEastAsia" w:hAnsi="Cambria Math" w:cs="Times New Roman"/>
+              <w:sz w:val="24"/>
+              <w:szCs w:val="24"/>
+            </w:rPr>
+            <m:t>=</m:t>
+          </m:r>
+          <m:r>
+            <w:rPr>
+              <w:rFonts w:ascii="Cambria Math" w:eastAsiaTheme="minorEastAsia" w:hAnsi="Cambria Math" w:cs="Times New Roman"/>
+              <w:sz w:val="24"/>
+              <w:szCs w:val="24"/>
+            </w:rPr>
+            <m:t xml:space="preserve"> </m:t>
           </m:r>
           <m:r>
             <w:rPr>

</xml_diff>

<commit_message>
Samuel's Contant | (16:39 (W . I . B[Waktu Indonesia bagian Barat]), 14/02/2026), Batam, Kepulauan Riau, Indonesia || Samuel's Contant #1TESALONICENSES2VERSES15
Samuel's Contant | (16:39 (W . I . B[Waktu Indonesia bagian Barat]), 14/02/2026), Batam, Kepulauan Riau, Indonesia || Samuel's Contant #1TESALONICENSES2VERSES15
</commit_message>
<xml_diff>
--- a/Samuel's Contant.docx
+++ b/Samuel's Contant.docx
@@ -299,32 +299,24 @@
                                   <w:sz w:val="24"/>
                                   <w:szCs w:val="24"/>
                                 </w:rPr>
+                                <m:t xml:space="preserve"> </m:t>
+                              </m:r>
+                              <m:r>
+                                <w:rPr>
+                                  <w:rFonts w:ascii="Cambria Math" w:eastAsiaTheme="minorEastAsia" w:hAnsi="Cambria Math" w:cs="Times New Roman"/>
+                                  <w:sz w:val="24"/>
+                                  <w:szCs w:val="24"/>
+                                </w:rPr>
                                 <m:t xml:space="preserve"> -</m:t>
                               </m:r>
-                              <m:d>
-                                <m:dPr>
-                                  <m:begChr m:val="{"/>
-                                  <m:endChr m:val="}"/>
-                                  <m:ctrlPr>
-                                    <w:rPr>
-                                      <w:rFonts w:ascii="Cambria Math" w:eastAsiaTheme="minorEastAsia" w:hAnsi="Cambria Math" w:cs="Times New Roman"/>
-                                      <w:i/>
-                                      <w:sz w:val="24"/>
-                                      <w:szCs w:val="24"/>
-                                    </w:rPr>
-                                  </m:ctrlPr>
-                                </m:dPr>
-                                <m:e>
-                                  <m:r>
-                                    <w:rPr>
-                                      <w:rFonts w:ascii="Cambria Math" w:eastAsiaTheme="minorEastAsia" w:hAnsi="Cambria Math" w:cs="Times New Roman"/>
-                                      <w:sz w:val="24"/>
-                                      <w:szCs w:val="24"/>
-                                    </w:rPr>
-                                    <m:t>x × n%</m:t>
-                                  </m:r>
-                                </m:e>
-                              </m:d>
+                              <m:r>
+                                <w:rPr>
+                                  <w:rFonts w:ascii="Cambria Math" w:eastAsiaTheme="minorEastAsia" w:hAnsi="Cambria Math" w:cs="Times New Roman"/>
+                                  <w:sz w:val="24"/>
+                                  <w:szCs w:val="24"/>
+                                </w:rPr>
+                                <m:t>x × n%</m:t>
+                              </m:r>
                             </m:e>
                           </m:d>
                         </m:sup>
@@ -371,15 +363,7 @@
                   <w:sz w:val="24"/>
                   <w:szCs w:val="24"/>
                 </w:rPr>
-                <m:t xml:space="preserve"> ×</m:t>
-              </m:r>
-              <m:r>
-                <w:rPr>
-                  <w:rFonts w:ascii="Cambria Math" w:eastAsiaTheme="minorEastAsia" w:hAnsi="Cambria Math" w:cs="Times New Roman"/>
-                  <w:sz w:val="24"/>
-                  <w:szCs w:val="24"/>
-                </w:rPr>
-                <m:t xml:space="preserve"> </m:t>
+                <m:t xml:space="preserve"> × </m:t>
               </m:r>
               <m:d>
                 <m:dPr>
@@ -585,23 +569,7 @@
                   <w:sz w:val="24"/>
                   <w:szCs w:val="24"/>
                 </w:rPr>
-                <m:t>(</m:t>
-              </m:r>
-              <m:r>
-                <w:rPr>
-                  <w:rFonts w:ascii="Cambria Math" w:eastAsiaTheme="minorEastAsia" w:hAnsi="Cambria Math" w:cs="Times New Roman"/>
-                  <w:sz w:val="24"/>
-                  <w:szCs w:val="24"/>
-                </w:rPr>
-                <m:t>1</m:t>
-              </m:r>
-              <m:r>
-                <w:rPr>
-                  <w:rFonts w:ascii="Cambria Math" w:eastAsiaTheme="minorEastAsia" w:hAnsi="Cambria Math" w:cs="Times New Roman"/>
-                  <w:sz w:val="24"/>
-                  <w:szCs w:val="24"/>
-                </w:rPr>
-                <m:t xml:space="preserve"> + n%)</m:t>
+                <m:t>(1 + n%)</m:t>
               </m:r>
             </m:e>
             <m:sup>
@@ -701,40 +669,24 @@
                                   <w:sz w:val="24"/>
                                   <w:szCs w:val="24"/>
                                 </w:rPr>
+                                <m:t xml:space="preserve"> </m:t>
+                              </m:r>
+                              <m:r>
+                                <w:rPr>
+                                  <w:rFonts w:ascii="Cambria Math" w:eastAsiaTheme="minorEastAsia" w:hAnsi="Cambria Math" w:cs="Times New Roman"/>
+                                  <w:sz w:val="24"/>
+                                  <w:szCs w:val="24"/>
+                                </w:rPr>
                                 <m:t xml:space="preserve"> -</m:t>
                               </m:r>
-                              <m:d>
-                                <m:dPr>
-                                  <m:begChr m:val="{"/>
-                                  <m:endChr m:val="}"/>
-                                  <m:ctrlPr>
-                                    <w:rPr>
-                                      <w:rFonts w:ascii="Cambria Math" w:eastAsiaTheme="minorEastAsia" w:hAnsi="Cambria Math" w:cs="Times New Roman"/>
-                                      <w:i/>
-                                      <w:sz w:val="24"/>
-                                      <w:szCs w:val="24"/>
-                                    </w:rPr>
-                                  </m:ctrlPr>
-                                </m:dPr>
-                                <m:e>
-                                  <m:r>
-                                    <w:rPr>
-                                      <w:rFonts w:ascii="Cambria Math" w:eastAsiaTheme="minorEastAsia" w:hAnsi="Cambria Math" w:cs="Times New Roman"/>
-                                      <w:sz w:val="24"/>
-                                      <w:szCs w:val="24"/>
-                                    </w:rPr>
-                                    <m:t>1</m:t>
-                                  </m:r>
-                                  <m:r>
-                                    <w:rPr>
-                                      <w:rFonts w:ascii="Cambria Math" w:eastAsiaTheme="minorEastAsia" w:hAnsi="Cambria Math" w:cs="Times New Roman"/>
-                                      <w:sz w:val="24"/>
-                                      <w:szCs w:val="24"/>
-                                    </w:rPr>
-                                    <m:t xml:space="preserve"> × n%</m:t>
-                                  </m:r>
-                                </m:e>
-                              </m:d>
+                              <m:r>
+                                <w:rPr>
+                                  <w:rFonts w:ascii="Cambria Math" w:eastAsiaTheme="minorEastAsia" w:hAnsi="Cambria Math" w:cs="Times New Roman"/>
+                                  <w:sz w:val="24"/>
+                                  <w:szCs w:val="24"/>
+                                </w:rPr>
+                                <m:t>1 × n%</m:t>
+                              </m:r>
                             </m:e>
                           </m:d>
                         </m:sup>
@@ -767,15 +719,7 @@
                               <w:sz w:val="24"/>
                               <w:szCs w:val="24"/>
                             </w:rPr>
-                            <m:t>1</m:t>
-                          </m:r>
-                          <m:r>
-                            <w:rPr>
-                              <w:rFonts w:ascii="Cambria Math" w:eastAsiaTheme="minorEastAsia" w:hAnsi="Cambria Math" w:cs="Times New Roman"/>
-                              <w:sz w:val="24"/>
-                              <w:szCs w:val="24"/>
-                            </w:rPr>
-                            <m:t xml:space="preserve"> × n%</m:t>
+                            <m:t>1 × n%</m:t>
                           </m:r>
                         </m:e>
                       </m:d>
@@ -961,23 +905,7 @@
                   <w:sz w:val="24"/>
                   <w:szCs w:val="24"/>
                 </w:rPr>
-                <m:t>(</m:t>
-              </m:r>
-              <m:r>
-                <w:rPr>
-                  <w:rFonts w:ascii="Cambria Math" w:eastAsiaTheme="minorEastAsia" w:hAnsi="Cambria Math" w:cs="Times New Roman"/>
-                  <w:sz w:val="24"/>
-                  <w:szCs w:val="24"/>
-                </w:rPr>
-                <m:t>1</m:t>
-              </m:r>
-              <m:r>
-                <w:rPr>
-                  <w:rFonts w:ascii="Cambria Math" w:eastAsiaTheme="minorEastAsia" w:hAnsi="Cambria Math" w:cs="Times New Roman"/>
-                  <w:sz w:val="24"/>
-                  <w:szCs w:val="24"/>
-                </w:rPr>
-                <m:t xml:space="preserve"> + n%)</m:t>
+                <m:t>(1 + n%)</m:t>
               </m:r>
             </m:e>
             <m:sup>
@@ -1027,7 +955,7 @@
                   <w:sz w:val="24"/>
                   <w:szCs w:val="24"/>
                 </w:rPr>
-                <m:t>n%</m:t>
+                <m:t>0</m:t>
               </m:r>
             </m:sup>
           </m:sSup>
@@ -1037,15 +965,7 @@
               <w:sz w:val="24"/>
               <w:szCs w:val="24"/>
             </w:rPr>
-            <m:t xml:space="preserve"> </m:t>
-          </m:r>
-          <m:r>
-            <w:rPr>
-              <w:rFonts w:ascii="Cambria Math" w:eastAsiaTheme="minorEastAsia" w:hAnsi="Cambria Math" w:cs="Times New Roman"/>
-              <w:sz w:val="24"/>
-              <w:szCs w:val="24"/>
-            </w:rPr>
-            <m:t xml:space="preserve">× </m:t>
+            <m:t xml:space="preserve"> × </m:t>
           </m:r>
           <m:d>
             <m:dPr>
@@ -1429,15 +1349,7 @@
               <w:sz w:val="24"/>
               <w:szCs w:val="24"/>
             </w:rPr>
-            <m:t xml:space="preserve"> </m:t>
-          </m:r>
-          <m:r>
-            <w:rPr>
-              <w:rFonts w:ascii="Cambria Math" w:eastAsiaTheme="minorEastAsia" w:hAnsi="Cambria Math" w:cs="Times New Roman"/>
-              <w:sz w:val="24"/>
-              <w:szCs w:val="24"/>
-            </w:rPr>
-            <m:t xml:space="preserve">= </m:t>
+            <m:t xml:space="preserve"> = </m:t>
           </m:r>
           <m:sSup>
             <m:sSupPr>
@@ -1467,7 +1379,7 @@
                   <w:sz w:val="24"/>
                   <w:szCs w:val="24"/>
                 </w:rPr>
-                <m:t>n%</m:t>
+                <m:t>0</m:t>
               </m:r>
             </m:sup>
           </m:sSup>
@@ -1603,7 +1515,7 @@
                               <w:sz w:val="24"/>
                               <w:szCs w:val="24"/>
                             </w:rPr>
-                            <m:t>n%</m:t>
+                            <m:t>0</m:t>
                           </m:r>
                         </m:sup>
                       </m:sSup>
@@ -1988,8 +1900,8 @@
             </w:rPr>
             <m:t xml:space="preserve"> = </m:t>
           </m:r>
-          <m:d>
-            <m:dPr>
+          <m:f>
+            <m:fPr>
               <m:ctrlPr>
                 <w:rPr>
                   <w:rFonts w:ascii="Cambria Math" w:eastAsiaTheme="minorEastAsia" w:hAnsi="Cambria Math" w:cs="Times New Roman"/>
@@ -1998,10 +1910,10 @@
                   <w:szCs w:val="24"/>
                 </w:rPr>
               </m:ctrlPr>
-            </m:dPr>
-            <m:e>
-              <m:sSup>
-                <m:sSupPr>
+            </m:fPr>
+            <m:num>
+              <m:d>
+                <m:dPr>
                   <m:ctrlPr>
                     <w:rPr>
                       <w:rFonts w:ascii="Cambria Math" w:eastAsiaTheme="minorEastAsia" w:hAnsi="Cambria Math" w:cs="Times New Roman"/>
@@ -2010,18 +1922,8 @@
                       <w:szCs w:val="24"/>
                     </w:rPr>
                   </m:ctrlPr>
-                </m:sSupPr>
+                </m:dPr>
                 <m:e>
-                  <m:r>
-                    <w:rPr>
-                      <w:rFonts w:ascii="Cambria Math" w:eastAsiaTheme="minorEastAsia" w:hAnsi="Cambria Math" w:cs="Times New Roman"/>
-                      <w:sz w:val="24"/>
-                      <w:szCs w:val="24"/>
-                    </w:rPr>
-                    <m:t>1</m:t>
-                  </m:r>
-                </m:e>
-                <m:sup>
                   <m:d>
                     <m:dPr>
                       <m:begChr m:val="{"/>
@@ -2048,8 +1950,59 @@
                           </m:ctrlPr>
                         </m:sSupPr>
                         <m:e>
-                          <m:sSub>
-                            <m:sSubPr>
+                          <m:r>
+                            <w:rPr>
+                              <w:rFonts w:ascii="Cambria Math" w:eastAsiaTheme="minorEastAsia" w:hAnsi="Cambria Math" w:cs="Times New Roman"/>
+                              <w:sz w:val="24"/>
+                              <w:szCs w:val="24"/>
+                            </w:rPr>
+                            <m:t>n%</m:t>
+                          </m:r>
+                        </m:e>
+                        <m:sup>
+                          <m:r>
+                            <w:rPr>
+                              <w:rFonts w:ascii="Cambria Math" w:eastAsiaTheme="minorEastAsia" w:hAnsi="Cambria Math" w:cs="Times New Roman"/>
+                              <w:sz w:val="24"/>
+                              <w:szCs w:val="24"/>
+                            </w:rPr>
+                            <m:t>0</m:t>
+                          </m:r>
+                        </m:sup>
+                      </m:sSup>
+                      <m:r>
+                        <m:rPr>
+                          <m:sty m:val="p"/>
+                        </m:rPr>
+                        <w:rPr>
+                          <w:rFonts w:ascii="Cambria Math" w:eastAsiaTheme="minorEastAsia" w:hAnsi="Cambria Math" w:cs="Times New Roman"/>
+                          <w:sz w:val="24"/>
+                          <w:szCs w:val="24"/>
+                        </w:rPr>
+                        <m:t xml:space="preserve"> </m:t>
+                      </m:r>
+                      <m:r>
+                        <w:rPr>
+                          <w:rFonts w:ascii="Cambria Math" w:eastAsiaTheme="minorEastAsia" w:hAnsi="Cambria Math" w:cs="Times New Roman"/>
+                          <w:sz w:val="24"/>
+                          <w:szCs w:val="24"/>
+                        </w:rPr>
+                        <m:t xml:space="preserve">× </m:t>
+                      </m:r>
+                      <m:d>
+                        <m:dPr>
+                          <m:ctrlPr>
+                            <w:rPr>
+                              <w:rFonts w:ascii="Cambria Math" w:eastAsiaTheme="minorEastAsia" w:hAnsi="Cambria Math" w:cs="Times New Roman"/>
+                              <w:i/>
+                              <w:sz w:val="24"/>
+                              <w:szCs w:val="24"/>
+                            </w:rPr>
+                          </m:ctrlPr>
+                        </m:dPr>
+                        <m:e>
+                          <m:sSup>
+                            <m:sSupPr>
                               <m:ctrlPr>
                                 <w:rPr>
                                   <w:rFonts w:ascii="Cambria Math" w:eastAsiaTheme="minorEastAsia" w:hAnsi="Cambria Math" w:cs="Times New Roman"/>
@@ -2058,7 +2011,7 @@
                                   <w:szCs w:val="24"/>
                                 </w:rPr>
                               </m:ctrlPr>
-                            </m:sSubPr>
+                            </m:sSupPr>
                             <m:e>
                               <m:r>
                                 <w:rPr>
@@ -2066,12 +2019,14 @@
                                   <w:sz w:val="24"/>
                                   <w:szCs w:val="24"/>
                                 </w:rPr>
-                                <m:t>e</m:t>
+                                <m:t>1</m:t>
                               </m:r>
                             </m:e>
-                            <m:sub>
+                            <m:sup>
                               <m:d>
                                 <m:dPr>
+                                  <m:begChr m:val="{"/>
+                                  <m:endChr m:val="}"/>
                                   <m:ctrlPr>
                                     <w:rPr>
                                       <w:rFonts w:ascii="Cambria Math" w:eastAsiaTheme="minorEastAsia" w:hAnsi="Cambria Math" w:cs="Times New Roman"/>
@@ -2082,36 +2037,254 @@
                                   </m:ctrlPr>
                                 </m:dPr>
                                 <m:e>
+                                  <m:sSup>
+                                    <m:sSupPr>
+                                      <m:ctrlPr>
+                                        <w:rPr>
+                                          <w:rFonts w:ascii="Cambria Math" w:eastAsiaTheme="minorEastAsia" w:hAnsi="Cambria Math" w:cs="Times New Roman"/>
+                                          <w:i/>
+                                          <w:sz w:val="24"/>
+                                          <w:szCs w:val="24"/>
+                                        </w:rPr>
+                                      </m:ctrlPr>
+                                    </m:sSupPr>
+                                    <m:e>
+                                      <m:sSub>
+                                        <m:sSubPr>
+                                          <m:ctrlPr>
+                                            <w:rPr>
+                                              <w:rFonts w:ascii="Cambria Math" w:eastAsiaTheme="minorEastAsia" w:hAnsi="Cambria Math" w:cs="Times New Roman"/>
+                                              <w:i/>
+                                              <w:sz w:val="24"/>
+                                              <w:szCs w:val="24"/>
+                                            </w:rPr>
+                                          </m:ctrlPr>
+                                        </m:sSubPr>
+                                        <m:e>
+                                          <m:r>
+                                            <w:rPr>
+                                              <w:rFonts w:ascii="Cambria Math" w:eastAsiaTheme="minorEastAsia" w:hAnsi="Cambria Math" w:cs="Times New Roman"/>
+                                              <w:sz w:val="24"/>
+                                              <w:szCs w:val="24"/>
+                                            </w:rPr>
+                                            <m:t>e</m:t>
+                                          </m:r>
+                                        </m:e>
+                                        <m:sub>
+                                          <m:d>
+                                            <m:dPr>
+                                              <m:ctrlPr>
+                                                <w:rPr>
+                                                  <w:rFonts w:ascii="Cambria Math" w:eastAsiaTheme="minorEastAsia" w:hAnsi="Cambria Math" w:cs="Times New Roman"/>
+                                                  <w:i/>
+                                                  <w:sz w:val="24"/>
+                                                  <w:szCs w:val="24"/>
+                                                </w:rPr>
+                                              </m:ctrlPr>
+                                            </m:dPr>
+                                            <m:e>
+                                              <m:r>
+                                                <w:rPr>
+                                                  <w:rFonts w:ascii="Cambria Math" w:eastAsiaTheme="minorEastAsia" w:hAnsi="Cambria Math" w:cs="Times New Roman"/>
+                                                  <w:sz w:val="24"/>
+                                                  <w:szCs w:val="24"/>
+                                                </w:rPr>
+                                                <m:t xml:space="preserve"> -1</m:t>
+                                              </m:r>
+                                            </m:e>
+                                          </m:d>
+                                        </m:sub>
+                                      </m:sSub>
+                                    </m:e>
+                                    <m:sup>
+                                      <m:r>
+                                        <w:rPr>
+                                          <w:rFonts w:ascii="Cambria Math" w:eastAsiaTheme="minorEastAsia" w:hAnsi="Cambria Math" w:cs="Times New Roman"/>
+                                          <w:sz w:val="24"/>
+                                          <w:szCs w:val="24"/>
+                                        </w:rPr>
+                                        <m:t>2</m:t>
+                                      </m:r>
+                                    </m:sup>
+                                  </m:sSup>
+                                </m:e>
+                              </m:d>
+                            </m:sup>
+                          </m:sSup>
+                        </m:e>
+                      </m:d>
+                    </m:e>
+                  </m:d>
+                  <m:r>
+                    <w:rPr>
+                      <w:rFonts w:ascii="Cambria Math" w:eastAsiaTheme="minorEastAsia" w:hAnsi="Cambria Math" w:cs="Times New Roman"/>
+                      <w:sz w:val="24"/>
+                      <w:szCs w:val="24"/>
+                    </w:rPr>
+                    <m:t xml:space="preserve"> - </m:t>
+                  </m:r>
+                  <m:sSup>
+                    <m:sSupPr>
+                      <m:ctrlPr>
+                        <w:rPr>
+                          <w:rFonts w:ascii="Cambria Math" w:eastAsiaTheme="minorEastAsia" w:hAnsi="Cambria Math" w:cs="Times New Roman"/>
+                          <w:i/>
+                          <w:sz w:val="24"/>
+                          <w:szCs w:val="24"/>
+                        </w:rPr>
+                      </m:ctrlPr>
+                    </m:sSupPr>
+                    <m:e>
+                      <m:r>
+                        <w:rPr>
+                          <w:rFonts w:ascii="Cambria Math" w:eastAsiaTheme="minorEastAsia" w:hAnsi="Cambria Math" w:cs="Times New Roman"/>
+                          <w:sz w:val="24"/>
+                          <w:szCs w:val="24"/>
+                        </w:rPr>
+                        <m:t>n%</m:t>
+                      </m:r>
+                    </m:e>
+                    <m:sup>
+                      <m:r>
+                        <w:rPr>
+                          <w:rFonts w:ascii="Cambria Math" w:eastAsiaTheme="minorEastAsia" w:hAnsi="Cambria Math" w:cs="Times New Roman"/>
+                          <w:sz w:val="24"/>
+                          <w:szCs w:val="24"/>
+                        </w:rPr>
+                        <m:t>n%</m:t>
+                      </m:r>
+                    </m:sup>
+                  </m:sSup>
+                </m:e>
+              </m:d>
+            </m:num>
+            <m:den>
+              <m:d>
+                <m:dPr>
+                  <m:ctrlPr>
+                    <w:rPr>
+                      <w:rFonts w:ascii="Cambria Math" w:eastAsiaTheme="minorEastAsia" w:hAnsi="Cambria Math" w:cs="Times New Roman"/>
+                      <w:i/>
+                      <w:sz w:val="24"/>
+                      <w:szCs w:val="24"/>
+                    </w:rPr>
+                  </m:ctrlPr>
+                </m:dPr>
+                <m:e>
+                  <m:sSup>
+                    <m:sSupPr>
+                      <m:ctrlPr>
+                        <w:rPr>
+                          <w:rFonts w:ascii="Cambria Math" w:eastAsiaTheme="minorEastAsia" w:hAnsi="Cambria Math" w:cs="Times New Roman"/>
+                          <w:i/>
+                          <w:sz w:val="24"/>
+                          <w:szCs w:val="24"/>
+                        </w:rPr>
+                      </m:ctrlPr>
+                    </m:sSupPr>
+                    <m:e>
+                      <m:r>
+                        <w:rPr>
+                          <w:rFonts w:ascii="Cambria Math" w:eastAsiaTheme="minorEastAsia" w:hAnsi="Cambria Math" w:cs="Times New Roman"/>
+                          <w:sz w:val="24"/>
+                          <w:szCs w:val="24"/>
+                        </w:rPr>
+                        <m:t>1</m:t>
+                      </m:r>
+                    </m:e>
+                    <m:sup>
+                      <m:d>
+                        <m:dPr>
+                          <m:begChr m:val="{"/>
+                          <m:endChr m:val="}"/>
+                          <m:ctrlPr>
+                            <w:rPr>
+                              <w:rFonts w:ascii="Cambria Math" w:eastAsiaTheme="minorEastAsia" w:hAnsi="Cambria Math" w:cs="Times New Roman"/>
+                              <w:i/>
+                              <w:sz w:val="24"/>
+                              <w:szCs w:val="24"/>
+                            </w:rPr>
+                          </m:ctrlPr>
+                        </m:dPr>
+                        <m:e>
+                          <m:sSup>
+                            <m:sSupPr>
+                              <m:ctrlPr>
+                                <w:rPr>
+                                  <w:rFonts w:ascii="Cambria Math" w:eastAsiaTheme="minorEastAsia" w:hAnsi="Cambria Math" w:cs="Times New Roman"/>
+                                  <w:i/>
+                                  <w:sz w:val="24"/>
+                                  <w:szCs w:val="24"/>
+                                </w:rPr>
+                              </m:ctrlPr>
+                            </m:sSupPr>
+                            <m:e>
+                              <m:sSub>
+                                <m:sSubPr>
+                                  <m:ctrlPr>
+                                    <w:rPr>
+                                      <w:rFonts w:ascii="Cambria Math" w:eastAsiaTheme="minorEastAsia" w:hAnsi="Cambria Math" w:cs="Times New Roman"/>
+                                      <w:i/>
+                                      <w:sz w:val="24"/>
+                                      <w:szCs w:val="24"/>
+                                    </w:rPr>
+                                  </m:ctrlPr>
+                                </m:sSubPr>
+                                <m:e>
                                   <m:r>
                                     <w:rPr>
                                       <w:rFonts w:ascii="Cambria Math" w:eastAsiaTheme="minorEastAsia" w:hAnsi="Cambria Math" w:cs="Times New Roman"/>
                                       <w:sz w:val="24"/>
                                       <w:szCs w:val="24"/>
                                     </w:rPr>
-                                    <m:t xml:space="preserve"> 1</m:t>
+                                    <m:t>e</m:t>
                                   </m:r>
                                 </m:e>
-                              </m:d>
-                            </m:sub>
-                          </m:sSub>
+                                <m:sub>
+                                  <m:d>
+                                    <m:dPr>
+                                      <m:ctrlPr>
+                                        <w:rPr>
+                                          <w:rFonts w:ascii="Cambria Math" w:eastAsiaTheme="minorEastAsia" w:hAnsi="Cambria Math" w:cs="Times New Roman"/>
+                                          <w:i/>
+                                          <w:sz w:val="24"/>
+                                          <w:szCs w:val="24"/>
+                                        </w:rPr>
+                                      </m:ctrlPr>
+                                    </m:dPr>
+                                    <m:e>
+                                      <m:r>
+                                        <w:rPr>
+                                          <w:rFonts w:ascii="Cambria Math" w:eastAsiaTheme="minorEastAsia" w:hAnsi="Cambria Math" w:cs="Times New Roman"/>
+                                          <w:sz w:val="24"/>
+                                          <w:szCs w:val="24"/>
+                                        </w:rPr>
+                                        <m:t xml:space="preserve"> -1</m:t>
+                                      </m:r>
+                                    </m:e>
+                                  </m:d>
+                                </m:sub>
+                              </m:sSub>
+                            </m:e>
+                            <m:sup>
+                              <m:r>
+                                <w:rPr>
+                                  <w:rFonts w:ascii="Cambria Math" w:eastAsiaTheme="minorEastAsia" w:hAnsi="Cambria Math" w:cs="Times New Roman"/>
+                                  <w:sz w:val="24"/>
+                                  <w:szCs w:val="24"/>
+                                </w:rPr>
+                                <m:t>2</m:t>
+                              </m:r>
+                            </m:sup>
+                          </m:sSup>
                         </m:e>
-                        <m:sup>
-                          <m:r>
-                            <w:rPr>
-                              <w:rFonts w:ascii="Cambria Math" w:eastAsiaTheme="minorEastAsia" w:hAnsi="Cambria Math" w:cs="Times New Roman"/>
-                              <w:sz w:val="24"/>
-                              <w:szCs w:val="24"/>
-                            </w:rPr>
-                            <m:t>2</m:t>
-                          </m:r>
-                        </m:sup>
-                      </m:sSup>
-                    </m:e>
-                  </m:d>
-                </m:sup>
-              </m:sSup>
-            </m:e>
-          </m:d>
+                      </m:d>
+                    </m:sup>
+                  </m:sSup>
+                </m:e>
+              </m:d>
+            </m:den>
+          </m:f>
         </m:oMath>
       </m:oMathPara>
     </w:p>
@@ -2178,13 +2351,117 @@
             </w:rPr>
             <m:t xml:space="preserve"> = </m:t>
           </m:r>
+          <m:d>
+            <m:dPr>
+              <m:ctrlPr>
+                <w:rPr>
+                  <w:rFonts w:ascii="Cambria Math" w:eastAsiaTheme="minorEastAsia" w:hAnsi="Cambria Math" w:cs="Times New Roman"/>
+                  <w:i/>
+                  <w:sz w:val="24"/>
+                  <w:szCs w:val="24"/>
+                </w:rPr>
+              </m:ctrlPr>
+            </m:dPr>
+            <m:e>
+              <m:sSup>
+                <m:sSupPr>
+                  <m:ctrlPr>
+                    <w:rPr>
+                      <w:rFonts w:ascii="Cambria Math" w:eastAsiaTheme="minorEastAsia" w:hAnsi="Cambria Math" w:cs="Times New Roman"/>
+                      <w:i/>
+                      <w:sz w:val="24"/>
+                      <w:szCs w:val="24"/>
+                    </w:rPr>
+                  </m:ctrlPr>
+                </m:sSupPr>
+                <m:e>
+                  <m:r>
+                    <w:rPr>
+                      <w:rFonts w:ascii="Cambria Math" w:eastAsiaTheme="minorEastAsia" w:hAnsi="Cambria Math" w:cs="Times New Roman"/>
+                      <w:sz w:val="24"/>
+                      <w:szCs w:val="24"/>
+                    </w:rPr>
+                    <m:t xml:space="preserve"> -n%</m:t>
+                  </m:r>
+                </m:e>
+                <m:sup>
+                  <m:r>
+                    <w:rPr>
+                      <w:rFonts w:ascii="Cambria Math" w:eastAsiaTheme="minorEastAsia" w:hAnsi="Cambria Math" w:cs="Times New Roman"/>
+                      <w:sz w:val="24"/>
+                      <w:szCs w:val="24"/>
+                    </w:rPr>
+                    <m:t>n%</m:t>
+                  </m:r>
+                </m:sup>
+              </m:sSup>
+            </m:e>
+          </m:d>
+        </m:oMath>
+      </m:oMathPara>
+    </w:p>
+    <w:p>
+      <w:pPr>
+        <w:spacing w:line="360" w:lineRule="auto"/>
+        <w:jc w:val="center"/>
+        <w:rPr>
+          <w:rFonts w:ascii="Times New Roman" w:eastAsiaTheme="minorEastAsia" w:hAnsi="Times New Roman" w:cs="Times New Roman"/>
+          <w:sz w:val="24"/>
+          <w:szCs w:val="24"/>
+        </w:rPr>
+      </w:pPr>
+    </w:p>
+    <w:p>
+      <w:pPr>
+        <w:spacing w:line="360" w:lineRule="auto"/>
+        <w:jc w:val="center"/>
+        <w:rPr>
+          <w:rFonts w:ascii="Times New Roman" w:eastAsiaTheme="minorEastAsia" w:hAnsi="Times New Roman" w:cs="Times New Roman"/>
+          <w:sz w:val="24"/>
+          <w:szCs w:val="24"/>
+        </w:rPr>
+      </w:pPr>
+      <m:oMathPara>
+        <m:oMath>
+          <m:sSup>
+            <m:sSupPr>
+              <m:ctrlPr>
+                <w:rPr>
+                  <w:rFonts w:ascii="Cambria Math" w:eastAsiaTheme="minorEastAsia" w:hAnsi="Cambria Math" w:cs="Times New Roman"/>
+                  <w:i/>
+                  <w:sz w:val="24"/>
+                  <w:szCs w:val="24"/>
+                </w:rPr>
+              </m:ctrlPr>
+            </m:sSupPr>
+            <m:e>
+              <m:r>
+                <w:rPr>
+                  <w:rFonts w:ascii="Cambria Math" w:eastAsiaTheme="minorEastAsia" w:hAnsi="Cambria Math" w:cs="Times New Roman"/>
+                  <w:sz w:val="24"/>
+                  <w:szCs w:val="24"/>
+                </w:rPr>
+                <m:t>1</m:t>
+              </m:r>
+            </m:e>
+            <m:sup>
+              <m:r>
+                <w:rPr>
+                  <w:rFonts w:ascii="Cambria Math" w:eastAsiaTheme="minorEastAsia" w:hAnsi="Cambria Math" w:cs="Times New Roman"/>
+                  <w:sz w:val="24"/>
+                  <w:szCs w:val="24"/>
+                </w:rPr>
+                <m:t>n%</m:t>
+              </m:r>
+            </m:sup>
+          </m:sSup>
           <m:r>
             <w:rPr>
               <w:rFonts w:ascii="Cambria Math" w:eastAsiaTheme="minorEastAsia" w:hAnsi="Cambria Math" w:cs="Times New Roman"/>
               <w:sz w:val="24"/>
               <w:szCs w:val="24"/>
             </w:rPr>
-            <m:t>1</m:t>
+            <m:t xml:space="preserve"> = 1</m:t>
           </m:r>
         </m:oMath>
       </m:oMathPara>
@@ -2218,15 +2495,7 @@
               <w:sz w:val="24"/>
               <w:szCs w:val="24"/>
             </w:rPr>
-            <m:t>Konstanta Samuel</m:t>
-          </m:r>
-          <m:r>
-            <w:rPr>
-              <w:rFonts w:ascii="Cambria Math" w:eastAsiaTheme="minorEastAsia" w:hAnsi="Cambria Math" w:cs="Times New Roman"/>
-              <w:sz w:val="24"/>
-              <w:szCs w:val="24"/>
-            </w:rPr>
-            <m:t xml:space="preserve"> </m:t>
+            <m:t xml:space="preserve">Konstanta Samuel </m:t>
           </m:r>
           <m:d>
             <m:dPr>
@@ -2296,15 +2565,7 @@
               <w:sz w:val="24"/>
               <w:szCs w:val="24"/>
             </w:rPr>
-            <m:t>=</m:t>
-          </m:r>
-          <m:r>
-            <w:rPr>
-              <w:rFonts w:ascii="Cambria Math" w:eastAsiaTheme="minorEastAsia" w:hAnsi="Cambria Math" w:cs="Times New Roman"/>
-              <w:sz w:val="24"/>
-              <w:szCs w:val="24"/>
-            </w:rPr>
-            <m:t xml:space="preserve"> </m:t>
+            <m:t xml:space="preserve">= </m:t>
           </m:r>
           <m:sSup>
             <m:sSupPr>
@@ -2370,15 +2631,7 @@
               <w:sz w:val="24"/>
               <w:szCs w:val="24"/>
             </w:rPr>
-            <m:t>Konstanta Samuel</m:t>
-          </m:r>
-          <m:r>
-            <w:rPr>
-              <w:rFonts w:ascii="Cambria Math" w:eastAsiaTheme="minorEastAsia" w:hAnsi="Cambria Math" w:cs="Times New Roman"/>
-              <w:sz w:val="24"/>
-              <w:szCs w:val="24"/>
-            </w:rPr>
-            <m:t xml:space="preserve"> </m:t>
+            <m:t xml:space="preserve">Konstanta Samuel </m:t>
           </m:r>
           <m:d>
             <m:dPr>
@@ -2448,31 +2701,7 @@
               <w:sz w:val="24"/>
               <w:szCs w:val="24"/>
             </w:rPr>
-            <m:t xml:space="preserve"> </m:t>
-          </m:r>
-          <m:r>
-            <w:rPr>
-              <w:rFonts w:ascii="Cambria Math" w:eastAsiaTheme="minorEastAsia" w:hAnsi="Cambria Math" w:cs="Times New Roman"/>
-              <w:sz w:val="24"/>
-              <w:szCs w:val="24"/>
-            </w:rPr>
-            <m:t>=</m:t>
-          </m:r>
-          <m:r>
-            <w:rPr>
-              <w:rFonts w:ascii="Cambria Math" w:eastAsiaTheme="minorEastAsia" w:hAnsi="Cambria Math" w:cs="Times New Roman"/>
-              <w:sz w:val="24"/>
-              <w:szCs w:val="24"/>
-            </w:rPr>
-            <m:t xml:space="preserve"> </m:t>
-          </m:r>
-          <m:r>
-            <w:rPr>
-              <w:rFonts w:ascii="Cambria Math" w:eastAsiaTheme="minorEastAsia" w:hAnsi="Cambria Math" w:cs="Times New Roman"/>
-              <w:sz w:val="24"/>
-              <w:szCs w:val="24"/>
-            </w:rPr>
-            <m:t>1</m:t>
+            <m:t xml:space="preserve"> = 1</m:t>
           </m:r>
         </m:oMath>
       </m:oMathPara>
@@ -3373,6 +3602,56 @@
     </w:sectPr>
   </w:body>
 </w:document>
+</file>
+
+<file path=word/endnotes.xml><?xml version="1.0" encoding="utf-8"?>
+<w:endnotes xmlns:wpc="http://schemas.microsoft.com/office/word/2010/wordprocessingCanvas" xmlns:cx="http://schemas.microsoft.com/office/drawing/2014/chartex" xmlns:cx1="http://schemas.microsoft.com/office/drawing/2015/9/8/chartex" xmlns:cx2="http://schemas.microsoft.com/office/drawing/2015/10/21/chartex" xmlns:cx3="http://schemas.microsoft.com/office/drawing/2016/5/9/chartex" xmlns:cx4="http://schemas.microsoft.com/office/drawing/2016/5/10/chartex" xmlns:cx5="http://schemas.microsoft.com/office/drawing/2016/5/11/chartex" xmlns:cx6="http://schemas.microsoft.com/office/drawing/2016/5/12/chartex" xmlns:cx7="http://schemas.microsoft.com/office/drawing/2016/5/13/chartex" xmlns:cx8="http://schemas.microsoft.com/office/drawing/2016/5/14/chartex" xmlns:mc="http://schemas.openxmlformats.org/markup-compatibility/2006" xmlns:aink="http://schemas.microsoft.com/office/drawing/2016/ink" xmlns:am3d="http://schemas.microsoft.com/office/drawing/2017/model3d" xmlns:o="urn:schemas-microsoft-com:office:office" xmlns:oel="http://schemas.microsoft.com/office/2019/extlst" xmlns:r="http://schemas.openxmlformats.org/officeDocument/2006/relationships" xmlns:m="http://schemas.openxmlformats.org/officeDocument/2006/math" xmlns:v="urn:schemas-microsoft-com:vml" xmlns:wp14="http://schemas.microsoft.com/office/word/2010/wordprocessingDrawing" xmlns:wp="http://schemas.openxmlformats.org/drawingml/2006/wordprocessingDrawing" xmlns:w10="urn:schemas-microsoft-com:office:word" xmlns:w="http://schemas.openxmlformats.org/wordprocessingml/2006/main" xmlns:w14="http://schemas.microsoft.com/office/word/2010/wordml" xmlns:w15="http://schemas.microsoft.com/office/word/2012/wordml" xmlns:w16cex="http://schemas.microsoft.com/office/word/2018/wordml/cex" xmlns:w16cid="http://schemas.microsoft.com/office/word/2016/wordml/cid" xmlns:w16="http://schemas.microsoft.com/office/word/2018/wordml" xmlns:w16sdtdh="http://schemas.microsoft.com/office/word/2020/wordml/sdtdatahash" xmlns:w16se="http://schemas.microsoft.com/office/word/2015/wordml/symex" xmlns:wpg="http://schemas.microsoft.com/office/word/2010/wordprocessingGroup" xmlns:wpi="http://schemas.microsoft.com/office/word/2010/wordprocessingInk" xmlns:wne="http://schemas.microsoft.com/office/word/2006/wordml" xmlns:wps="http://schemas.microsoft.com/office/word/2010/wordprocessingShape" mc:Ignorable="w14 w15 w16se w16cid w16 w16cex w16sdtdh wp14">
+  <w:endnote w:type="separator" w:id="-1">
+    <w:p>
+      <w:pPr>
+        <w:spacing w:after="0" w:line="240" w:lineRule="auto"/>
+      </w:pPr>
+      <w:r>
+        <w:separator/>
+      </w:r>
+    </w:p>
+  </w:endnote>
+  <w:endnote w:type="continuationSeparator" w:id="0">
+    <w:p>
+      <w:pPr>
+        <w:spacing w:after="0" w:line="240" w:lineRule="auto"/>
+      </w:pPr>
+      <w:r>
+        <w:continuationSeparator/>
+      </w:r>
+    </w:p>
+  </w:endnote>
+</w:endnotes>
+</file>
+
+<file path=word/footnotes.xml><?xml version="1.0" encoding="utf-8"?>
+<w:footnotes xmlns:wpc="http://schemas.microsoft.com/office/word/2010/wordprocessingCanvas" xmlns:cx="http://schemas.microsoft.com/office/drawing/2014/chartex" xmlns:cx1="http://schemas.microsoft.com/office/drawing/2015/9/8/chartex" xmlns:cx2="http://schemas.microsoft.com/office/drawing/2015/10/21/chartex" xmlns:cx3="http://schemas.microsoft.com/office/drawing/2016/5/9/chartex" xmlns:cx4="http://schemas.microsoft.com/office/drawing/2016/5/10/chartex" xmlns:cx5="http://schemas.microsoft.com/office/drawing/2016/5/11/chartex" xmlns:cx6="http://schemas.microsoft.com/office/drawing/2016/5/12/chartex" xmlns:cx7="http://schemas.microsoft.com/office/drawing/2016/5/13/chartex" xmlns:cx8="http://schemas.microsoft.com/office/drawing/2016/5/14/chartex" xmlns:mc="http://schemas.openxmlformats.org/markup-compatibility/2006" xmlns:aink="http://schemas.microsoft.com/office/drawing/2016/ink" xmlns:am3d="http://schemas.microsoft.com/office/drawing/2017/model3d" xmlns:o="urn:schemas-microsoft-com:office:office" xmlns:oel="http://schemas.microsoft.com/office/2019/extlst" xmlns:r="http://schemas.openxmlformats.org/officeDocument/2006/relationships" xmlns:m="http://schemas.openxmlformats.org/officeDocument/2006/math" xmlns:v="urn:schemas-microsoft-com:vml" xmlns:wp14="http://schemas.microsoft.com/office/word/2010/wordprocessingDrawing" xmlns:wp="http://schemas.openxmlformats.org/drawingml/2006/wordprocessingDrawing" xmlns:w10="urn:schemas-microsoft-com:office:word" xmlns:w="http://schemas.openxmlformats.org/wordprocessingml/2006/main" xmlns:w14="http://schemas.microsoft.com/office/word/2010/wordml" xmlns:w15="http://schemas.microsoft.com/office/word/2012/wordml" xmlns:w16cex="http://schemas.microsoft.com/office/word/2018/wordml/cex" xmlns:w16cid="http://schemas.microsoft.com/office/word/2016/wordml/cid" xmlns:w16="http://schemas.microsoft.com/office/word/2018/wordml" xmlns:w16sdtdh="http://schemas.microsoft.com/office/word/2020/wordml/sdtdatahash" xmlns:w16se="http://schemas.microsoft.com/office/word/2015/wordml/symex" xmlns:wpg="http://schemas.microsoft.com/office/word/2010/wordprocessingGroup" xmlns:wpi="http://schemas.microsoft.com/office/word/2010/wordprocessingInk" xmlns:wne="http://schemas.microsoft.com/office/word/2006/wordml" xmlns:wps="http://schemas.microsoft.com/office/word/2010/wordprocessingShape" mc:Ignorable="w14 w15 w16se w16cid w16 w16cex w16sdtdh wp14">
+  <w:footnote w:type="separator" w:id="-1">
+    <w:p>
+      <w:pPr>
+        <w:spacing w:after="0" w:line="240" w:lineRule="auto"/>
+      </w:pPr>
+      <w:r>
+        <w:separator/>
+      </w:r>
+    </w:p>
+  </w:footnote>
+  <w:footnote w:type="continuationSeparator" w:id="0">
+    <w:p>
+      <w:pPr>
+        <w:spacing w:after="0" w:line="240" w:lineRule="auto"/>
+      </w:pPr>
+      <w:r>
+        <w:continuationSeparator/>
+      </w:r>
+    </w:p>
+  </w:footnote>
+</w:footnotes>
 </file>
 
 <file path=word/styles.xml><?xml version="1.0" encoding="utf-8"?>
@@ -4029,6 +4308,7 @@
   <w:style w:type="character" w:default="1" w:styleId="FontParagrafDefault">
     <w:name w:val="Default Paragraph Font"/>
     <w:uiPriority w:val="1"/>
+    <w:semiHidden/>
     <w:unhideWhenUsed/>
   </w:style>
   <w:style w:type="table" w:default="1" w:styleId="TabelNormal">

</xml_diff>

<commit_message>
Samuel's Contant | (18:31 (W . I . B[Waktu Indonesia bagian Barat]), 14/02/2026), Batam, Kepulauan Riau, Indonesia || Samuel's Contant #1TESALONICENSES2VERSES15
Samuel's Contant | (18:31 (W . I . B[Waktu Indonesia bagian Barat]), 14/02/2026), Batam, Kepulauan Riau, Indonesia || Samuel's Contant #1TESALONICENSES2VERSES15
</commit_message>
<xml_diff>
--- a/Samuel's Contant.docx
+++ b/Samuel's Contant.docx
@@ -20,18 +20,8 @@
           <w:sz w:val="24"/>
           <w:szCs w:val="24"/>
         </w:rPr>
-        <w:t xml:space="preserve">Samuel’s </w:t>
+        <w:t>Samuel’s Contant</w:t>
       </w:r>
-      <w:proofErr w:type="spellStart"/>
-      <w:r>
-        <w:rPr>
-          <w:rFonts w:ascii="Times New Roman" w:eastAsiaTheme="minorEastAsia" w:hAnsi="Times New Roman" w:cs="Times New Roman"/>
-          <w:sz w:val="24"/>
-          <w:szCs w:val="24"/>
-        </w:rPr>
-        <w:t>Contant</w:t>
-      </w:r>
-      <w:proofErr w:type="spellEnd"/>
     </w:p>
     <w:p>
       <w:pPr>
@@ -44,7 +34,6 @@
           <w:lang w:val="id-ID"/>
         </w:rPr>
       </w:pPr>
-      <w:proofErr w:type="spellStart"/>
       <w:r>
         <w:rPr>
           <w:rFonts w:ascii="Times New Roman" w:eastAsiaTheme="minorEastAsia" w:hAnsi="Times New Roman" w:cs="Times New Roman"/>
@@ -52,37 +41,7 @@
           <w:szCs w:val="24"/>
           <w:lang w:val="id-ID"/>
         </w:rPr>
-        <w:t>by</w:t>
-      </w:r>
-      <w:proofErr w:type="spellEnd"/>
-      <w:r>
-        <w:rPr>
-          <w:rFonts w:ascii="Times New Roman" w:eastAsiaTheme="minorEastAsia" w:hAnsi="Times New Roman" w:cs="Times New Roman"/>
-          <w:sz w:val="24"/>
-          <w:szCs w:val="24"/>
-          <w:lang w:val="id-ID"/>
-        </w:rPr>
-        <w:t xml:space="preserve"> : Samuel Hasiholan Omega Purba, S. </w:t>
-      </w:r>
-      <w:proofErr w:type="spellStart"/>
-      <w:r>
-        <w:rPr>
-          <w:rFonts w:ascii="Times New Roman" w:eastAsiaTheme="minorEastAsia" w:hAnsi="Times New Roman" w:cs="Times New Roman"/>
-          <w:sz w:val="24"/>
-          <w:szCs w:val="24"/>
-          <w:lang w:val="id-ID"/>
-        </w:rPr>
-        <w:t>Tr</w:t>
-      </w:r>
-      <w:proofErr w:type="spellEnd"/>
-      <w:r>
-        <w:rPr>
-          <w:rFonts w:ascii="Times New Roman" w:eastAsiaTheme="minorEastAsia" w:hAnsi="Times New Roman" w:cs="Times New Roman"/>
-          <w:sz w:val="24"/>
-          <w:szCs w:val="24"/>
-          <w:lang w:val="id-ID"/>
-        </w:rPr>
-        <w:t>. T.</w:t>
+        <w:t>by : Samuel Hasiholan Omega Purba, S. Tr. T.</w:t>
       </w:r>
     </w:p>
     <w:p>
@@ -117,7 +76,6 @@
           <w:lang w:val="id-ID"/>
         </w:rPr>
       </w:pPr>
-      <w:proofErr w:type="spellStart"/>
       <w:r>
         <w:rPr>
           <w:rFonts w:ascii="Times New Roman" w:eastAsiaTheme="minorEastAsia" w:hAnsi="Times New Roman" w:cs="Times New Roman"/>
@@ -125,17 +83,7 @@
           <w:szCs w:val="24"/>
           <w:lang w:val="id-ID"/>
         </w:rPr>
-        <w:t>Prodi</w:t>
-      </w:r>
-      <w:proofErr w:type="spellEnd"/>
-      <w:r>
-        <w:rPr>
-          <w:rFonts w:ascii="Times New Roman" w:eastAsiaTheme="minorEastAsia" w:hAnsi="Times New Roman" w:cs="Times New Roman"/>
-          <w:sz w:val="24"/>
-          <w:szCs w:val="24"/>
-          <w:lang w:val="id-ID"/>
-        </w:rPr>
-        <w:t xml:space="preserve"> Teknik Robotika dan Kecerdasan buatan</w:t>
+        <w:t>Prodi Teknik Robotika dan Kecerdasan buatan</w:t>
       </w:r>
     </w:p>
     <w:p>
@@ -2727,7 +2675,6 @@
           <w:szCs w:val="24"/>
         </w:rPr>
       </w:pPr>
-      <w:proofErr w:type="gramStart"/>
       <w:r>
         <w:rPr>
           <w:rFonts w:ascii="Times New Roman" w:hAnsi="Times New Roman" w:cs="Times New Roman"/>
@@ -2736,7 +2683,6 @@
         </w:rPr>
         <w:t>Quote’s :</w:t>
       </w:r>
-      <w:proofErr w:type="gramEnd"/>
     </w:p>
     <w:p>
       <w:pPr>
@@ -2748,7 +2694,6 @@
           <w:szCs w:val="24"/>
         </w:rPr>
       </w:pPr>
-      <w:proofErr w:type="gramStart"/>
       <w:r>
         <w:rPr>
           <w:rFonts w:ascii="Times New Roman" w:hAnsi="Times New Roman" w:cs="Times New Roman"/>
@@ -2763,106 +2708,7 @@
           <w:sz w:val="24"/>
           <w:szCs w:val="24"/>
         </w:rPr>
-        <w:t xml:space="preserve"> …</w:t>
-      </w:r>
-      <w:proofErr w:type="gramEnd"/>
-      <w:r>
-        <w:rPr>
-          <w:rFonts w:ascii="Times New Roman" w:hAnsi="Times New Roman" w:cs="Times New Roman"/>
-          <w:sz w:val="24"/>
-          <w:szCs w:val="24"/>
-        </w:rPr>
-        <w:t xml:space="preserve">, </w:t>
-      </w:r>
-      <w:proofErr w:type="spellStart"/>
-      <w:r>
-        <w:rPr>
-          <w:rFonts w:ascii="Times New Roman" w:hAnsi="Times New Roman" w:cs="Times New Roman"/>
-          <w:sz w:val="24"/>
-          <w:szCs w:val="24"/>
-        </w:rPr>
-        <w:t>kamu</w:t>
-      </w:r>
-      <w:proofErr w:type="spellEnd"/>
-      <w:r>
-        <w:rPr>
-          <w:rFonts w:ascii="Times New Roman" w:hAnsi="Times New Roman" w:cs="Times New Roman"/>
-          <w:sz w:val="24"/>
-          <w:szCs w:val="24"/>
-        </w:rPr>
-        <w:t xml:space="preserve"> </w:t>
-      </w:r>
-      <w:proofErr w:type="spellStart"/>
-      <w:r>
-        <w:rPr>
-          <w:rFonts w:ascii="Times New Roman" w:hAnsi="Times New Roman" w:cs="Times New Roman"/>
-          <w:sz w:val="24"/>
-          <w:szCs w:val="24"/>
-        </w:rPr>
-        <w:t>tidak</w:t>
-      </w:r>
-      <w:proofErr w:type="spellEnd"/>
-      <w:r>
-        <w:rPr>
-          <w:rFonts w:ascii="Times New Roman" w:hAnsi="Times New Roman" w:cs="Times New Roman"/>
-          <w:sz w:val="24"/>
-          <w:szCs w:val="24"/>
-        </w:rPr>
-        <w:t xml:space="preserve"> </w:t>
-      </w:r>
-      <w:proofErr w:type="spellStart"/>
-      <w:r>
-        <w:rPr>
-          <w:rFonts w:ascii="Times New Roman" w:hAnsi="Times New Roman" w:cs="Times New Roman"/>
-          <w:sz w:val="24"/>
-          <w:szCs w:val="24"/>
-        </w:rPr>
-        <w:t>bisa</w:t>
-      </w:r>
-      <w:proofErr w:type="spellEnd"/>
-      <w:r>
-        <w:rPr>
-          <w:rFonts w:ascii="Times New Roman" w:hAnsi="Times New Roman" w:cs="Times New Roman"/>
-          <w:sz w:val="24"/>
-          <w:szCs w:val="24"/>
-        </w:rPr>
-        <w:t xml:space="preserve"> </w:t>
-      </w:r>
-      <w:proofErr w:type="spellStart"/>
-      <w:r>
-        <w:rPr>
-          <w:rFonts w:ascii="Times New Roman" w:hAnsi="Times New Roman" w:cs="Times New Roman"/>
-          <w:sz w:val="24"/>
-          <w:szCs w:val="24"/>
-        </w:rPr>
-        <w:t>mengabdi</w:t>
-      </w:r>
-      <w:proofErr w:type="spellEnd"/>
-      <w:r>
-        <w:rPr>
-          <w:rFonts w:ascii="Times New Roman" w:hAnsi="Times New Roman" w:cs="Times New Roman"/>
-          <w:sz w:val="24"/>
-          <w:szCs w:val="24"/>
-        </w:rPr>
-        <w:t xml:space="preserve"> </w:t>
-      </w:r>
-      <w:proofErr w:type="spellStart"/>
-      <w:r>
-        <w:rPr>
-          <w:rFonts w:ascii="Times New Roman" w:hAnsi="Times New Roman" w:cs="Times New Roman"/>
-          <w:sz w:val="24"/>
-          <w:szCs w:val="24"/>
-        </w:rPr>
-        <w:t>kepada</w:t>
-      </w:r>
-      <w:proofErr w:type="spellEnd"/>
-      <w:r>
-        <w:rPr>
-          <w:rFonts w:ascii="Times New Roman" w:hAnsi="Times New Roman" w:cs="Times New Roman"/>
-          <w:sz w:val="24"/>
-          <w:szCs w:val="24"/>
-        </w:rPr>
-        <w:t xml:space="preserve"> </w:t>
+        <w:t xml:space="preserve"> …, kamu tidak bisa mengabdi kepada </w:t>
       </w:r>
       <w:r>
         <w:rPr>
@@ -2878,43 +2724,7 @@
           <w:sz w:val="24"/>
           <w:szCs w:val="24"/>
         </w:rPr>
-        <w:t xml:space="preserve"> dan </w:t>
-      </w:r>
-      <w:proofErr w:type="spellStart"/>
-      <w:r>
-        <w:rPr>
-          <w:rFonts w:ascii="Times New Roman" w:hAnsi="Times New Roman" w:cs="Times New Roman"/>
-          <w:sz w:val="24"/>
-          <w:szCs w:val="24"/>
-        </w:rPr>
-        <w:t>kepada</w:t>
-      </w:r>
-      <w:proofErr w:type="spellEnd"/>
-      <w:r>
-        <w:rPr>
-          <w:rFonts w:ascii="Times New Roman" w:hAnsi="Times New Roman" w:cs="Times New Roman"/>
-          <w:sz w:val="24"/>
-          <w:szCs w:val="24"/>
-        </w:rPr>
-        <w:t xml:space="preserve"> </w:t>
-      </w:r>
-      <w:proofErr w:type="spellStart"/>
-      <w:r>
-        <w:rPr>
-          <w:rFonts w:ascii="Times New Roman" w:hAnsi="Times New Roman" w:cs="Times New Roman"/>
-          <w:sz w:val="24"/>
-          <w:szCs w:val="24"/>
-        </w:rPr>
-        <w:t>Mamon</w:t>
-      </w:r>
-      <w:proofErr w:type="spellEnd"/>
-      <w:r>
-        <w:rPr>
-          <w:rFonts w:ascii="Times New Roman" w:hAnsi="Times New Roman" w:cs="Times New Roman"/>
-          <w:sz w:val="24"/>
-          <w:szCs w:val="24"/>
-        </w:rPr>
-        <w:t xml:space="preserve">. </w:t>
+        <w:t xml:space="preserve"> dan kepada Mamon. </w:t>
       </w:r>
       <w:r>
         <w:rPr>
@@ -2935,59 +2745,13 @@
           <w:szCs w:val="24"/>
         </w:rPr>
       </w:pPr>
-      <w:proofErr w:type="spellStart"/>
       <w:r>
         <w:rPr>
           <w:rFonts w:ascii="Times New Roman" w:hAnsi="Times New Roman" w:cs="Times New Roman"/>
           <w:sz w:val="24"/>
           <w:szCs w:val="24"/>
         </w:rPr>
-        <w:t>Tuhan</w:t>
-      </w:r>
-      <w:proofErr w:type="spellEnd"/>
-      <w:r>
-        <w:rPr>
-          <w:rFonts w:ascii="Times New Roman" w:hAnsi="Times New Roman" w:cs="Times New Roman"/>
-          <w:sz w:val="24"/>
-          <w:szCs w:val="24"/>
-        </w:rPr>
-        <w:t xml:space="preserve"> </w:t>
-      </w:r>
-      <w:proofErr w:type="spellStart"/>
-      <w:r>
-        <w:rPr>
-          <w:rFonts w:ascii="Times New Roman" w:hAnsi="Times New Roman" w:cs="Times New Roman"/>
-          <w:sz w:val="24"/>
-          <w:szCs w:val="24"/>
-        </w:rPr>
-        <w:t>Yesus</w:t>
-      </w:r>
-      <w:proofErr w:type="spellEnd"/>
-      <w:r>
-        <w:rPr>
-          <w:rFonts w:ascii="Times New Roman" w:hAnsi="Times New Roman" w:cs="Times New Roman"/>
-          <w:sz w:val="24"/>
-          <w:szCs w:val="24"/>
-        </w:rPr>
-        <w:t xml:space="preserve"> </w:t>
-      </w:r>
-      <w:proofErr w:type="spellStart"/>
-      <w:r>
-        <w:rPr>
-          <w:rFonts w:ascii="Times New Roman" w:hAnsi="Times New Roman" w:cs="Times New Roman"/>
-          <w:sz w:val="24"/>
-          <w:szCs w:val="24"/>
-        </w:rPr>
-        <w:t>Kristus</w:t>
-      </w:r>
-      <w:proofErr w:type="spellEnd"/>
-      <w:r>
-        <w:rPr>
-          <w:rFonts w:ascii="Times New Roman" w:hAnsi="Times New Roman" w:cs="Times New Roman"/>
-          <w:sz w:val="24"/>
-          <w:szCs w:val="24"/>
-        </w:rPr>
-        <w:t>.</w:t>
+        <w:t>Tuhan Yesus Kristus.</w:t>
       </w:r>
     </w:p>
     <w:p>
@@ -3006,450 +2770,8 @@
           <w:sz w:val="24"/>
           <w:szCs w:val="24"/>
         </w:rPr>
-        <w:t xml:space="preserve">Tak </w:t>
+        <w:t>Tak seorangpun dapat mengabdi kepada dua tuan. Karena jika demikian, ia akan membenci yang seorang dan mengasihi yang lain, atau ia akan setia kepada yang seorang dan tidak mengindahkan yang lain. Kamu tidak dapat mengabdi kepada Allah dan kepada Mamon</w:t>
       </w:r>
-      <w:proofErr w:type="spellStart"/>
-      <w:r>
-        <w:rPr>
-          <w:rFonts w:ascii="Times New Roman" w:hAnsi="Times New Roman" w:cs="Times New Roman"/>
-          <w:sz w:val="24"/>
-          <w:szCs w:val="24"/>
-        </w:rPr>
-        <w:t>seorangpun</w:t>
-      </w:r>
-      <w:proofErr w:type="spellEnd"/>
-      <w:r>
-        <w:rPr>
-          <w:rFonts w:ascii="Times New Roman" w:hAnsi="Times New Roman" w:cs="Times New Roman"/>
-          <w:sz w:val="24"/>
-          <w:szCs w:val="24"/>
-        </w:rPr>
-        <w:t xml:space="preserve"> </w:t>
-      </w:r>
-      <w:proofErr w:type="spellStart"/>
-      <w:r>
-        <w:rPr>
-          <w:rFonts w:ascii="Times New Roman" w:hAnsi="Times New Roman" w:cs="Times New Roman"/>
-          <w:sz w:val="24"/>
-          <w:szCs w:val="24"/>
-        </w:rPr>
-        <w:t>dapat</w:t>
-      </w:r>
-      <w:proofErr w:type="spellEnd"/>
-      <w:r>
-        <w:rPr>
-          <w:rFonts w:ascii="Times New Roman" w:hAnsi="Times New Roman" w:cs="Times New Roman"/>
-          <w:sz w:val="24"/>
-          <w:szCs w:val="24"/>
-        </w:rPr>
-        <w:t xml:space="preserve"> </w:t>
-      </w:r>
-      <w:proofErr w:type="spellStart"/>
-      <w:r>
-        <w:rPr>
-          <w:rFonts w:ascii="Times New Roman" w:hAnsi="Times New Roman" w:cs="Times New Roman"/>
-          <w:sz w:val="24"/>
-          <w:szCs w:val="24"/>
-        </w:rPr>
-        <w:t>mengabdi</w:t>
-      </w:r>
-      <w:proofErr w:type="spellEnd"/>
-      <w:r>
-        <w:rPr>
-          <w:rFonts w:ascii="Times New Roman" w:hAnsi="Times New Roman" w:cs="Times New Roman"/>
-          <w:sz w:val="24"/>
-          <w:szCs w:val="24"/>
-        </w:rPr>
-        <w:t xml:space="preserve"> </w:t>
-      </w:r>
-      <w:proofErr w:type="spellStart"/>
-      <w:r>
-        <w:rPr>
-          <w:rFonts w:ascii="Times New Roman" w:hAnsi="Times New Roman" w:cs="Times New Roman"/>
-          <w:sz w:val="24"/>
-          <w:szCs w:val="24"/>
-        </w:rPr>
-        <w:t>kepada</w:t>
-      </w:r>
-      <w:proofErr w:type="spellEnd"/>
-      <w:r>
-        <w:rPr>
-          <w:rFonts w:ascii="Times New Roman" w:hAnsi="Times New Roman" w:cs="Times New Roman"/>
-          <w:sz w:val="24"/>
-          <w:szCs w:val="24"/>
-        </w:rPr>
-        <w:t xml:space="preserve"> dua tuan. Karena </w:t>
-      </w:r>
-      <w:proofErr w:type="spellStart"/>
-      <w:r>
-        <w:rPr>
-          <w:rFonts w:ascii="Times New Roman" w:hAnsi="Times New Roman" w:cs="Times New Roman"/>
-          <w:sz w:val="24"/>
-          <w:szCs w:val="24"/>
-        </w:rPr>
-        <w:t>jika</w:t>
-      </w:r>
-      <w:proofErr w:type="spellEnd"/>
-      <w:r>
-        <w:rPr>
-          <w:rFonts w:ascii="Times New Roman" w:hAnsi="Times New Roman" w:cs="Times New Roman"/>
-          <w:sz w:val="24"/>
-          <w:szCs w:val="24"/>
-        </w:rPr>
-        <w:t xml:space="preserve"> </w:t>
-      </w:r>
-      <w:proofErr w:type="spellStart"/>
-      <w:r>
-        <w:rPr>
-          <w:rFonts w:ascii="Times New Roman" w:hAnsi="Times New Roman" w:cs="Times New Roman"/>
-          <w:sz w:val="24"/>
-          <w:szCs w:val="24"/>
-        </w:rPr>
-        <w:t>demikian</w:t>
-      </w:r>
-      <w:proofErr w:type="spellEnd"/>
-      <w:r>
-        <w:rPr>
-          <w:rFonts w:ascii="Times New Roman" w:hAnsi="Times New Roman" w:cs="Times New Roman"/>
-          <w:sz w:val="24"/>
-          <w:szCs w:val="24"/>
-        </w:rPr>
-        <w:t xml:space="preserve">, </w:t>
-      </w:r>
-      <w:proofErr w:type="spellStart"/>
-      <w:r>
-        <w:rPr>
-          <w:rFonts w:ascii="Times New Roman" w:hAnsi="Times New Roman" w:cs="Times New Roman"/>
-          <w:sz w:val="24"/>
-          <w:szCs w:val="24"/>
-        </w:rPr>
-        <w:t>ia</w:t>
-      </w:r>
-      <w:proofErr w:type="spellEnd"/>
-      <w:r>
-        <w:rPr>
-          <w:rFonts w:ascii="Times New Roman" w:hAnsi="Times New Roman" w:cs="Times New Roman"/>
-          <w:sz w:val="24"/>
-          <w:szCs w:val="24"/>
-        </w:rPr>
-        <w:t xml:space="preserve"> </w:t>
-      </w:r>
-      <w:proofErr w:type="spellStart"/>
-      <w:r>
-        <w:rPr>
-          <w:rFonts w:ascii="Times New Roman" w:hAnsi="Times New Roman" w:cs="Times New Roman"/>
-          <w:sz w:val="24"/>
-          <w:szCs w:val="24"/>
-        </w:rPr>
-        <w:t>akan</w:t>
-      </w:r>
-      <w:proofErr w:type="spellEnd"/>
-      <w:r>
-        <w:rPr>
-          <w:rFonts w:ascii="Times New Roman" w:hAnsi="Times New Roman" w:cs="Times New Roman"/>
-          <w:sz w:val="24"/>
-          <w:szCs w:val="24"/>
-        </w:rPr>
-        <w:t xml:space="preserve"> </w:t>
-      </w:r>
-      <w:proofErr w:type="spellStart"/>
-      <w:r>
-        <w:rPr>
-          <w:rFonts w:ascii="Times New Roman" w:hAnsi="Times New Roman" w:cs="Times New Roman"/>
-          <w:sz w:val="24"/>
-          <w:szCs w:val="24"/>
-        </w:rPr>
-        <w:t>membenci</w:t>
-      </w:r>
-      <w:proofErr w:type="spellEnd"/>
-      <w:r>
-        <w:rPr>
-          <w:rFonts w:ascii="Times New Roman" w:hAnsi="Times New Roman" w:cs="Times New Roman"/>
-          <w:sz w:val="24"/>
-          <w:szCs w:val="24"/>
-        </w:rPr>
-        <w:t xml:space="preserve"> yang </w:t>
-      </w:r>
-      <w:proofErr w:type="spellStart"/>
-      <w:r>
-        <w:rPr>
-          <w:rFonts w:ascii="Times New Roman" w:hAnsi="Times New Roman" w:cs="Times New Roman"/>
-          <w:sz w:val="24"/>
-          <w:szCs w:val="24"/>
-        </w:rPr>
-        <w:t>seorang</w:t>
-      </w:r>
-      <w:proofErr w:type="spellEnd"/>
-      <w:r>
-        <w:rPr>
-          <w:rFonts w:ascii="Times New Roman" w:hAnsi="Times New Roman" w:cs="Times New Roman"/>
-          <w:sz w:val="24"/>
-          <w:szCs w:val="24"/>
-        </w:rPr>
-        <w:t xml:space="preserve"> dan </w:t>
-      </w:r>
-      <w:proofErr w:type="spellStart"/>
-      <w:r>
-        <w:rPr>
-          <w:rFonts w:ascii="Times New Roman" w:hAnsi="Times New Roman" w:cs="Times New Roman"/>
-          <w:sz w:val="24"/>
-          <w:szCs w:val="24"/>
-        </w:rPr>
-        <w:t>mengasihi</w:t>
-      </w:r>
-      <w:proofErr w:type="spellEnd"/>
-      <w:r>
-        <w:rPr>
-          <w:rFonts w:ascii="Times New Roman" w:hAnsi="Times New Roman" w:cs="Times New Roman"/>
-          <w:sz w:val="24"/>
-          <w:szCs w:val="24"/>
-        </w:rPr>
-        <w:t xml:space="preserve"> yang lain, </w:t>
-      </w:r>
-      <w:proofErr w:type="spellStart"/>
-      <w:r>
-        <w:rPr>
-          <w:rFonts w:ascii="Times New Roman" w:hAnsi="Times New Roman" w:cs="Times New Roman"/>
-          <w:sz w:val="24"/>
-          <w:szCs w:val="24"/>
-        </w:rPr>
-        <w:t>atau</w:t>
-      </w:r>
-      <w:proofErr w:type="spellEnd"/>
-      <w:r>
-        <w:rPr>
-          <w:rFonts w:ascii="Times New Roman" w:hAnsi="Times New Roman" w:cs="Times New Roman"/>
-          <w:sz w:val="24"/>
-          <w:szCs w:val="24"/>
-        </w:rPr>
-        <w:t xml:space="preserve"> </w:t>
-      </w:r>
-      <w:proofErr w:type="spellStart"/>
-      <w:r>
-        <w:rPr>
-          <w:rFonts w:ascii="Times New Roman" w:hAnsi="Times New Roman" w:cs="Times New Roman"/>
-          <w:sz w:val="24"/>
-          <w:szCs w:val="24"/>
-        </w:rPr>
-        <w:t>ia</w:t>
-      </w:r>
-      <w:proofErr w:type="spellEnd"/>
-      <w:r>
-        <w:rPr>
-          <w:rFonts w:ascii="Times New Roman" w:hAnsi="Times New Roman" w:cs="Times New Roman"/>
-          <w:sz w:val="24"/>
-          <w:szCs w:val="24"/>
-        </w:rPr>
-        <w:t xml:space="preserve"> </w:t>
-      </w:r>
-      <w:proofErr w:type="spellStart"/>
-      <w:r>
-        <w:rPr>
-          <w:rFonts w:ascii="Times New Roman" w:hAnsi="Times New Roman" w:cs="Times New Roman"/>
-          <w:sz w:val="24"/>
-          <w:szCs w:val="24"/>
-        </w:rPr>
-        <w:t>akan</w:t>
-      </w:r>
-      <w:proofErr w:type="spellEnd"/>
-      <w:r>
-        <w:rPr>
-          <w:rFonts w:ascii="Times New Roman" w:hAnsi="Times New Roman" w:cs="Times New Roman"/>
-          <w:sz w:val="24"/>
-          <w:szCs w:val="24"/>
-        </w:rPr>
-        <w:t xml:space="preserve"> </w:t>
-      </w:r>
-      <w:proofErr w:type="spellStart"/>
-      <w:r>
-        <w:rPr>
-          <w:rFonts w:ascii="Times New Roman" w:hAnsi="Times New Roman" w:cs="Times New Roman"/>
-          <w:sz w:val="24"/>
-          <w:szCs w:val="24"/>
-        </w:rPr>
-        <w:t>setia</w:t>
-      </w:r>
-      <w:proofErr w:type="spellEnd"/>
-      <w:r>
-        <w:rPr>
-          <w:rFonts w:ascii="Times New Roman" w:hAnsi="Times New Roman" w:cs="Times New Roman"/>
-          <w:sz w:val="24"/>
-          <w:szCs w:val="24"/>
-        </w:rPr>
-        <w:t xml:space="preserve"> </w:t>
-      </w:r>
-      <w:proofErr w:type="spellStart"/>
-      <w:r>
-        <w:rPr>
-          <w:rFonts w:ascii="Times New Roman" w:hAnsi="Times New Roman" w:cs="Times New Roman"/>
-          <w:sz w:val="24"/>
-          <w:szCs w:val="24"/>
-        </w:rPr>
-        <w:t>kepada</w:t>
-      </w:r>
-      <w:proofErr w:type="spellEnd"/>
-      <w:r>
-        <w:rPr>
-          <w:rFonts w:ascii="Times New Roman" w:hAnsi="Times New Roman" w:cs="Times New Roman"/>
-          <w:sz w:val="24"/>
-          <w:szCs w:val="24"/>
-        </w:rPr>
-        <w:t xml:space="preserve"> yang </w:t>
-      </w:r>
-      <w:proofErr w:type="spellStart"/>
-      <w:r>
-        <w:rPr>
-          <w:rFonts w:ascii="Times New Roman" w:hAnsi="Times New Roman" w:cs="Times New Roman"/>
-          <w:sz w:val="24"/>
-          <w:szCs w:val="24"/>
-        </w:rPr>
-        <w:t>seorang</w:t>
-      </w:r>
-      <w:proofErr w:type="spellEnd"/>
-      <w:r>
-        <w:rPr>
-          <w:rFonts w:ascii="Times New Roman" w:hAnsi="Times New Roman" w:cs="Times New Roman"/>
-          <w:sz w:val="24"/>
-          <w:szCs w:val="24"/>
-        </w:rPr>
-        <w:t xml:space="preserve"> dan </w:t>
-      </w:r>
-      <w:proofErr w:type="spellStart"/>
-      <w:r>
-        <w:rPr>
-          <w:rFonts w:ascii="Times New Roman" w:hAnsi="Times New Roman" w:cs="Times New Roman"/>
-          <w:sz w:val="24"/>
-          <w:szCs w:val="24"/>
-        </w:rPr>
-        <w:t>tidak</w:t>
-      </w:r>
-      <w:proofErr w:type="spellEnd"/>
-      <w:r>
-        <w:rPr>
-          <w:rFonts w:ascii="Times New Roman" w:hAnsi="Times New Roman" w:cs="Times New Roman"/>
-          <w:sz w:val="24"/>
-          <w:szCs w:val="24"/>
-        </w:rPr>
-        <w:t xml:space="preserve"> </w:t>
-      </w:r>
-      <w:proofErr w:type="spellStart"/>
-      <w:r>
-        <w:rPr>
-          <w:rFonts w:ascii="Times New Roman" w:hAnsi="Times New Roman" w:cs="Times New Roman"/>
-          <w:sz w:val="24"/>
-          <w:szCs w:val="24"/>
-        </w:rPr>
-        <w:t>mengindahkan</w:t>
-      </w:r>
-      <w:proofErr w:type="spellEnd"/>
-      <w:r>
-        <w:rPr>
-          <w:rFonts w:ascii="Times New Roman" w:hAnsi="Times New Roman" w:cs="Times New Roman"/>
-          <w:sz w:val="24"/>
-          <w:szCs w:val="24"/>
-        </w:rPr>
-        <w:t xml:space="preserve"> yang lain. Kamu </w:t>
-      </w:r>
-      <w:proofErr w:type="spellStart"/>
-      <w:r>
-        <w:rPr>
-          <w:rFonts w:ascii="Times New Roman" w:hAnsi="Times New Roman" w:cs="Times New Roman"/>
-          <w:sz w:val="24"/>
-          <w:szCs w:val="24"/>
-        </w:rPr>
-        <w:t>tidak</w:t>
-      </w:r>
-      <w:proofErr w:type="spellEnd"/>
-      <w:r>
-        <w:rPr>
-          <w:rFonts w:ascii="Times New Roman" w:hAnsi="Times New Roman" w:cs="Times New Roman"/>
-          <w:sz w:val="24"/>
-          <w:szCs w:val="24"/>
-        </w:rPr>
-        <w:t xml:space="preserve"> </w:t>
-      </w:r>
-      <w:proofErr w:type="spellStart"/>
-      <w:r>
-        <w:rPr>
-          <w:rFonts w:ascii="Times New Roman" w:hAnsi="Times New Roman" w:cs="Times New Roman"/>
-          <w:sz w:val="24"/>
-          <w:szCs w:val="24"/>
-        </w:rPr>
-        <w:t>dapat</w:t>
-      </w:r>
-      <w:proofErr w:type="spellEnd"/>
-      <w:r>
-        <w:rPr>
-          <w:rFonts w:ascii="Times New Roman" w:hAnsi="Times New Roman" w:cs="Times New Roman"/>
-          <w:sz w:val="24"/>
-          <w:szCs w:val="24"/>
-        </w:rPr>
-        <w:t xml:space="preserve"> </w:t>
-      </w:r>
-      <w:proofErr w:type="spellStart"/>
-      <w:r>
-        <w:rPr>
-          <w:rFonts w:ascii="Times New Roman" w:hAnsi="Times New Roman" w:cs="Times New Roman"/>
-          <w:sz w:val="24"/>
-          <w:szCs w:val="24"/>
-        </w:rPr>
-        <w:t>mengabdi</w:t>
-      </w:r>
-      <w:proofErr w:type="spellEnd"/>
-      <w:r>
-        <w:rPr>
-          <w:rFonts w:ascii="Times New Roman" w:hAnsi="Times New Roman" w:cs="Times New Roman"/>
-          <w:sz w:val="24"/>
-          <w:szCs w:val="24"/>
-        </w:rPr>
-        <w:t xml:space="preserve"> </w:t>
-      </w:r>
-      <w:proofErr w:type="spellStart"/>
-      <w:r>
-        <w:rPr>
-          <w:rFonts w:ascii="Times New Roman" w:hAnsi="Times New Roman" w:cs="Times New Roman"/>
-          <w:sz w:val="24"/>
-          <w:szCs w:val="24"/>
-        </w:rPr>
-        <w:t>kepada</w:t>
-      </w:r>
-      <w:proofErr w:type="spellEnd"/>
-      <w:r>
-        <w:rPr>
-          <w:rFonts w:ascii="Times New Roman" w:hAnsi="Times New Roman" w:cs="Times New Roman"/>
-          <w:sz w:val="24"/>
-          <w:szCs w:val="24"/>
-        </w:rPr>
-        <w:t xml:space="preserve"> Allah dan </w:t>
-      </w:r>
-      <w:proofErr w:type="spellStart"/>
-      <w:r>
-        <w:rPr>
-          <w:rFonts w:ascii="Times New Roman" w:hAnsi="Times New Roman" w:cs="Times New Roman"/>
-          <w:sz w:val="24"/>
-          <w:szCs w:val="24"/>
-        </w:rPr>
-        <w:t>kepada</w:t>
-      </w:r>
-      <w:proofErr w:type="spellEnd"/>
-      <w:r>
-        <w:rPr>
-          <w:rFonts w:ascii="Times New Roman" w:hAnsi="Times New Roman" w:cs="Times New Roman"/>
-          <w:sz w:val="24"/>
-          <w:szCs w:val="24"/>
-        </w:rPr>
-        <w:t xml:space="preserve"> </w:t>
-      </w:r>
-      <w:proofErr w:type="spellStart"/>
-      <w:r>
-        <w:rPr>
-          <w:rFonts w:ascii="Times New Roman" w:hAnsi="Times New Roman" w:cs="Times New Roman"/>
-          <w:sz w:val="24"/>
-          <w:szCs w:val="24"/>
-        </w:rPr>
-        <w:t>Mamon</w:t>
-      </w:r>
-      <w:proofErr w:type="spellEnd"/>
     </w:p>
     <w:p>
       <w:pPr>
@@ -3485,7 +2807,6 @@
         </w:rPr>
         <w:t xml:space="preserve"> </w:t>
       </w:r>
-      <w:proofErr w:type="gramStart"/>
       <w:r>
         <w:rPr>
           <w:rFonts w:ascii="Times New Roman" w:hAnsi="Times New Roman" w:cs="Times New Roman"/>
@@ -3500,16 +2821,7 @@
           <w:sz w:val="24"/>
           <w:szCs w:val="24"/>
         </w:rPr>
-        <w:t xml:space="preserve"> :</w:t>
-      </w:r>
-      <w:proofErr w:type="gramEnd"/>
-      <w:r>
-        <w:rPr>
-          <w:rFonts w:ascii="Times New Roman" w:hAnsi="Times New Roman" w:cs="Times New Roman"/>
-          <w:sz w:val="24"/>
-          <w:szCs w:val="24"/>
-        </w:rPr>
-        <w:t xml:space="preserve"> </w:t>
+        <w:t xml:space="preserve"> : </w:t>
       </w:r>
       <w:r>
         <w:rPr>
@@ -3572,7 +2884,23 @@
           <w:sz w:val="24"/>
           <w:szCs w:val="24"/>
         </w:rPr>
-        <w:t>#FREEPALESTINE2026FOREVELASTING</w:t>
+        <w:t>#FREEPALESTINE2026FOREVE</w:t>
+      </w:r>
+      <w:r>
+        <w:rPr>
+          <w:rFonts w:ascii="Times New Roman" w:hAnsi="Times New Roman" w:cs="Times New Roman"/>
+          <w:sz w:val="24"/>
+          <w:szCs w:val="24"/>
+        </w:rPr>
+        <w:t>R</w:t>
+      </w:r>
+      <w:r>
+        <w:rPr>
+          <w:rFonts w:ascii="Times New Roman" w:hAnsi="Times New Roman" w:cs="Times New Roman"/>
+          <w:sz w:val="24"/>
+          <w:szCs w:val="24"/>
+        </w:rPr>
+        <w:t>LASTING</w:t>
       </w:r>
     </w:p>
     <w:p>

</xml_diff>